<commit_message>
Sin cambios relevantes en el código
</commit_message>
<xml_diff>
--- a/Proyecto_DAM-Avance_2.docx
+++ b/Proyecto_DAM-Avance_2.docx
@@ -798,7 +798,7 @@
           <w:r>
             <w:fldChar w:fldCharType="separate"/>
           </w:r>
-          <w:hyperlink w:anchor="_Toc89196903" w:history="1">
+          <w:hyperlink w:anchor="_Toc90287431" w:history="1">
             <w:r>
               <w:rPr>
                 <w:rStyle w:val="Hipervnculo"/>
@@ -848,7 +848,7 @@
                 <w:noProof/>
                 <w:webHidden/>
               </w:rPr>
-              <w:instrText xml:space="preserve"> PAGEREF _Toc89196903 \h </w:instrText>
+              <w:instrText xml:space="preserve"> PAGEREF _Toc90287431 \h </w:instrText>
             </w:r>
             <w:r>
               <w:rPr>
@@ -892,7 +892,7 @@
               <w:lang w:eastAsia="es-ES"/>
             </w:rPr>
           </w:pPr>
-          <w:hyperlink w:anchor="_Toc89196904" w:history="1">
+          <w:hyperlink w:anchor="_Toc90287432" w:history="1">
             <w:r>
               <w:rPr>
                 <w:rStyle w:val="Hipervnculo"/>
@@ -942,7 +942,7 @@
                 <w:noProof/>
                 <w:webHidden/>
               </w:rPr>
-              <w:instrText xml:space="preserve"> PAGEREF _Toc89196904 \h </w:instrText>
+              <w:instrText xml:space="preserve"> PAGEREF _Toc90287432 \h </w:instrText>
             </w:r>
             <w:r>
               <w:rPr>
@@ -986,7 +986,7 @@
               <w:lang w:eastAsia="es-ES"/>
             </w:rPr>
           </w:pPr>
-          <w:hyperlink w:anchor="_Toc89196905" w:history="1">
+          <w:hyperlink w:anchor="_Toc90287433" w:history="1">
             <w:r>
               <w:rPr>
                 <w:rStyle w:val="Hipervnculo"/>
@@ -1032,7 +1032,7 @@
                 <w:noProof/>
                 <w:webHidden/>
               </w:rPr>
-              <w:instrText xml:space="preserve"> PAGEREF _Toc89196905 \h </w:instrText>
+              <w:instrText xml:space="preserve"> PAGEREF _Toc90287433 \h </w:instrText>
             </w:r>
             <w:r>
               <w:rPr>
@@ -1076,7 +1076,7 @@
               <w:lang w:eastAsia="es-ES"/>
             </w:rPr>
           </w:pPr>
-          <w:hyperlink w:anchor="_Toc89196906" w:history="1">
+          <w:hyperlink w:anchor="_Toc90287434" w:history="1">
             <w:r>
               <w:rPr>
                 <w:rStyle w:val="Hipervnculo"/>
@@ -1122,7 +1122,7 @@
                 <w:noProof/>
                 <w:webHidden/>
               </w:rPr>
-              <w:instrText xml:space="preserve"> PAGEREF _Toc89196906 \h </w:instrText>
+              <w:instrText xml:space="preserve"> PAGEREF _Toc90287434 \h </w:instrText>
             </w:r>
             <w:r>
               <w:rPr>
@@ -1166,7 +1166,7 @@
               <w:lang w:eastAsia="es-ES"/>
             </w:rPr>
           </w:pPr>
-          <w:hyperlink w:anchor="_Toc89196907" w:history="1">
+          <w:hyperlink w:anchor="_Toc90287435" w:history="1">
             <w:r>
               <w:rPr>
                 <w:rStyle w:val="Hipervnculo"/>
@@ -1212,7 +1212,7 @@
                 <w:noProof/>
                 <w:webHidden/>
               </w:rPr>
-              <w:instrText xml:space="preserve"> PAGEREF _Toc89196907 \h </w:instrText>
+              <w:instrText xml:space="preserve"> PAGEREF _Toc90287435 \h </w:instrText>
             </w:r>
             <w:r>
               <w:rPr>
@@ -1256,7 +1256,7 @@
               <w:lang w:eastAsia="es-ES"/>
             </w:rPr>
           </w:pPr>
-          <w:hyperlink w:anchor="_Toc89196908" w:history="1">
+          <w:hyperlink w:anchor="_Toc90287436" w:history="1">
             <w:r>
               <w:rPr>
                 <w:rStyle w:val="Hipervnculo"/>
@@ -1302,7 +1302,7 @@
                 <w:noProof/>
                 <w:webHidden/>
               </w:rPr>
-              <w:instrText xml:space="preserve"> PAGEREF _Toc89196908 \h </w:instrText>
+              <w:instrText xml:space="preserve"> PAGEREF _Toc90287436 \h </w:instrText>
             </w:r>
             <w:r>
               <w:rPr>
@@ -1346,7 +1346,7 @@
               <w:lang w:eastAsia="es-ES"/>
             </w:rPr>
           </w:pPr>
-          <w:hyperlink w:anchor="_Toc89196909" w:history="1">
+          <w:hyperlink w:anchor="_Toc90287437" w:history="1">
             <w:r>
               <w:rPr>
                 <w:rStyle w:val="Hipervnculo"/>
@@ -1396,7 +1396,7 @@
                 <w:noProof/>
                 <w:webHidden/>
               </w:rPr>
-              <w:instrText xml:space="preserve"> PAGEREF _Toc89196909 \h </w:instrText>
+              <w:instrText xml:space="preserve"> PAGEREF _Toc90287437 \h </w:instrText>
             </w:r>
             <w:r>
               <w:rPr>
@@ -1440,7 +1440,7 @@
               <w:lang w:eastAsia="es-ES"/>
             </w:rPr>
           </w:pPr>
-          <w:hyperlink w:anchor="_Toc89196910" w:history="1">
+          <w:hyperlink w:anchor="_Toc90287438" w:history="1">
             <w:r>
               <w:rPr>
                 <w:rStyle w:val="Hipervnculo"/>
@@ -1486,7 +1486,7 @@
                 <w:noProof/>
                 <w:webHidden/>
               </w:rPr>
-              <w:instrText xml:space="preserve"> PAGEREF _Toc89196910 \h </w:instrText>
+              <w:instrText xml:space="preserve"> PAGEREF _Toc90287438 \h </w:instrText>
             </w:r>
             <w:r>
               <w:rPr>
@@ -1530,7 +1530,7 @@
               <w:lang w:eastAsia="es-ES"/>
             </w:rPr>
           </w:pPr>
-          <w:hyperlink w:anchor="_Toc89196911" w:history="1">
+          <w:hyperlink w:anchor="_Toc90287439" w:history="1">
             <w:r>
               <w:rPr>
                 <w:rStyle w:val="Hipervnculo"/>
@@ -1576,7 +1576,7 @@
                 <w:noProof/>
                 <w:webHidden/>
               </w:rPr>
-              <w:instrText xml:space="preserve"> PAGEREF _Toc89196911 \h </w:instrText>
+              <w:instrText xml:space="preserve"> PAGEREF _Toc90287439 \h </w:instrText>
             </w:r>
             <w:r>
               <w:rPr>
@@ -1596,7 +1596,7 @@
                 <w:noProof/>
                 <w:webHidden/>
               </w:rPr>
-              <w:t>5</w:t>
+              <w:t>6</w:t>
             </w:r>
             <w:r>
               <w:rPr>
@@ -1620,7 +1620,7 @@
               <w:lang w:eastAsia="es-ES"/>
             </w:rPr>
           </w:pPr>
-          <w:hyperlink w:anchor="_Toc89196912" w:history="1">
+          <w:hyperlink w:anchor="_Toc90287440" w:history="1">
             <w:r>
               <w:rPr>
                 <w:rStyle w:val="Hipervnculo"/>
@@ -1670,7 +1670,7 @@
                 <w:noProof/>
                 <w:webHidden/>
               </w:rPr>
-              <w:instrText xml:space="preserve"> PAGEREF _Toc89196912 \h </w:instrText>
+              <w:instrText xml:space="preserve"> PAGEREF _Toc90287440 \h </w:instrText>
             </w:r>
             <w:r>
               <w:rPr>
@@ -1714,7 +1714,7 @@
               <w:lang w:eastAsia="es-ES"/>
             </w:rPr>
           </w:pPr>
-          <w:hyperlink w:anchor="_Toc89196913" w:history="1">
+          <w:hyperlink w:anchor="_Toc90287441" w:history="1">
             <w:r>
               <w:rPr>
                 <w:rStyle w:val="Hipervnculo"/>
@@ -1764,7 +1764,7 @@
                 <w:noProof/>
                 <w:webHidden/>
               </w:rPr>
-              <w:instrText xml:space="preserve"> PAGEREF _Toc89196913 \h </w:instrText>
+              <w:instrText xml:space="preserve"> PAGEREF _Toc90287441 \h </w:instrText>
             </w:r>
             <w:r>
               <w:rPr>
@@ -1808,7 +1808,7 @@
               <w:lang w:eastAsia="es-ES"/>
             </w:rPr>
           </w:pPr>
-          <w:hyperlink w:anchor="_Toc89196914" w:history="1">
+          <w:hyperlink w:anchor="_Toc90287442" w:history="1">
             <w:r>
               <w:rPr>
                 <w:rStyle w:val="Hipervnculo"/>
@@ -1855,7 +1855,7 @@
                 <w:noProof/>
                 <w:webHidden/>
               </w:rPr>
-              <w:instrText xml:space="preserve"> PAGEREF _Toc89196914 \h </w:instrText>
+              <w:instrText xml:space="preserve"> PAGEREF _Toc90287442 \h </w:instrText>
             </w:r>
             <w:r>
               <w:rPr>
@@ -1899,7 +1899,7 @@
               <w:lang w:eastAsia="es-ES"/>
             </w:rPr>
           </w:pPr>
-          <w:hyperlink w:anchor="_Toc89196915" w:history="1">
+          <w:hyperlink w:anchor="_Toc90287443" w:history="1">
             <w:r>
               <w:rPr>
                 <w:rStyle w:val="Hipervnculo"/>
@@ -1946,7 +1946,7 @@
                 <w:noProof/>
                 <w:webHidden/>
               </w:rPr>
-              <w:instrText xml:space="preserve"> PAGEREF _Toc89196915 \h </w:instrText>
+              <w:instrText xml:space="preserve"> PAGEREF _Toc90287443 \h </w:instrText>
             </w:r>
             <w:r>
               <w:rPr>
@@ -1966,7 +1966,7 @@
                 <w:noProof/>
                 <w:webHidden/>
               </w:rPr>
-              <w:t>10</w:t>
+              <w:t>11</w:t>
             </w:r>
             <w:r>
               <w:rPr>
@@ -1989,7 +1989,7 @@
               <w:lang w:eastAsia="es-ES"/>
             </w:rPr>
           </w:pPr>
-          <w:hyperlink w:anchor="_Toc89196916" w:history="1">
+          <w:hyperlink w:anchor="_Toc90287444" w:history="1">
             <w:r>
               <w:rPr>
                 <w:rStyle w:val="Hipervnculo"/>
@@ -2019,7 +2019,7 @@
                 <w:noProof/>
                 <w:webHidden/>
               </w:rPr>
-              <w:instrText xml:space="preserve"> PAGEREF _Toc89196916 \h </w:instrText>
+              <w:instrText xml:space="preserve"> PAGEREF _Toc90287444 \h </w:instrText>
             </w:r>
             <w:r>
               <w:rPr>
@@ -2039,7 +2039,7 @@
                 <w:noProof/>
                 <w:webHidden/>
               </w:rPr>
-              <w:t>11</w:t>
+              <w:t>15</w:t>
             </w:r>
             <w:r>
               <w:rPr>
@@ -2063,7 +2063,7 @@
               <w:lang w:eastAsia="es-ES"/>
             </w:rPr>
           </w:pPr>
-          <w:hyperlink w:anchor="_Toc89196917" w:history="1">
+          <w:hyperlink w:anchor="_Toc90287445" w:history="1">
             <w:r>
               <w:rPr>
                 <w:rStyle w:val="Hipervnculo"/>
@@ -2110,7 +2110,7 @@
                 <w:noProof/>
                 <w:webHidden/>
               </w:rPr>
-              <w:instrText xml:space="preserve"> PAGEREF _Toc89196917 \h </w:instrText>
+              <w:instrText xml:space="preserve"> PAGEREF _Toc90287445 \h </w:instrText>
             </w:r>
             <w:r>
               <w:rPr>
@@ -2130,7 +2130,7 @@
                 <w:noProof/>
                 <w:webHidden/>
               </w:rPr>
-              <w:t>12</w:t>
+              <w:t>16</w:t>
             </w:r>
             <w:r>
               <w:rPr>
@@ -2153,7 +2153,7 @@
               <w:lang w:eastAsia="es-ES"/>
             </w:rPr>
           </w:pPr>
-          <w:hyperlink w:anchor="_Toc89196918" w:history="1">
+          <w:hyperlink w:anchor="_Toc90287446" w:history="1">
             <w:r>
               <w:rPr>
                 <w:noProof/>
@@ -2173,7 +2173,7 @@
                 <w:noProof/>
                 <w:webHidden/>
               </w:rPr>
-              <w:instrText xml:space="preserve"> PAGEREF _Toc89196918 \h </w:instrText>
+              <w:instrText xml:space="preserve"> PAGEREF _Toc90287446 \h </w:instrText>
             </w:r>
             <w:r>
               <w:rPr>
@@ -2193,7 +2193,7 @@
                 <w:noProof/>
                 <w:webHidden/>
               </w:rPr>
-              <w:t>12</w:t>
+              <w:t>16</w:t>
             </w:r>
             <w:r>
               <w:rPr>
@@ -2217,7 +2217,7 @@
               <w:lang w:eastAsia="es-ES"/>
             </w:rPr>
           </w:pPr>
-          <w:hyperlink w:anchor="_Toc89196919" w:history="1">
+          <w:hyperlink w:anchor="_Toc90287447" w:history="1">
             <w:r>
               <w:rPr>
                 <w:rStyle w:val="Hipervnculo"/>
@@ -2264,7 +2264,7 @@
                 <w:noProof/>
                 <w:webHidden/>
               </w:rPr>
-              <w:instrText xml:space="preserve"> PAGEREF _Toc89196919 \h </w:instrText>
+              <w:instrText xml:space="preserve"> PAGEREF _Toc90287447 \h </w:instrText>
             </w:r>
             <w:r>
               <w:rPr>
@@ -2284,7 +2284,7 @@
                 <w:noProof/>
                 <w:webHidden/>
               </w:rPr>
-              <w:t>12</w:t>
+              <w:t>16</w:t>
             </w:r>
             <w:r>
               <w:rPr>
@@ -2307,7 +2307,7 @@
               <w:lang w:eastAsia="es-ES"/>
             </w:rPr>
           </w:pPr>
-          <w:hyperlink w:anchor="_Toc89196920" w:history="1">
+          <w:hyperlink w:anchor="_Toc90287448" w:history="1">
             <w:r>
               <w:rPr>
                 <w:rStyle w:val="Hipervnculo"/>
@@ -2336,7 +2336,7 @@
                 <w:noProof/>
                 <w:webHidden/>
               </w:rPr>
-              <w:instrText xml:space="preserve"> PAGEREF _Toc89196920 \h </w:instrText>
+              <w:instrText xml:space="preserve"> PAGEREF _Toc90287448 \h </w:instrText>
             </w:r>
             <w:r>
               <w:rPr>
@@ -2356,7 +2356,7 @@
                 <w:noProof/>
                 <w:webHidden/>
               </w:rPr>
-              <w:t>12</w:t>
+              <w:t>16</w:t>
             </w:r>
             <w:r>
               <w:rPr>
@@ -2380,7 +2380,7 @@
               <w:lang w:eastAsia="es-ES"/>
             </w:rPr>
           </w:pPr>
-          <w:hyperlink w:anchor="_Toc89196921" w:history="1">
+          <w:hyperlink w:anchor="_Toc90287449" w:history="1">
             <w:r>
               <w:rPr>
                 <w:rStyle w:val="Hipervnculo"/>
@@ -2427,7 +2427,7 @@
                 <w:noProof/>
                 <w:webHidden/>
               </w:rPr>
-              <w:instrText xml:space="preserve"> PAGEREF _Toc89196921 \h </w:instrText>
+              <w:instrText xml:space="preserve"> PAGEREF _Toc90287449 \h </w:instrText>
             </w:r>
             <w:r>
               <w:rPr>
@@ -2447,80 +2447,7 @@
                 <w:noProof/>
                 <w:webHidden/>
               </w:rPr>
-              <w:t>13</w:t>
-            </w:r>
-            <w:r>
-              <w:rPr>
-                <w:noProof/>
-                <w:webHidden/>
-              </w:rPr>
-              <w:fldChar w:fldCharType="end"/>
-            </w:r>
-          </w:hyperlink>
-        </w:p>
-        <w:p>
-          <w:pPr>
-            <w:pStyle w:val="TDC2"/>
-            <w:tabs>
-              <w:tab w:val="right" w:leader="dot" w:pos="8637"/>
-            </w:tabs>
-            <w:rPr>
-              <w:rFonts w:asciiTheme="minorHAnsi" w:eastAsiaTheme="minorEastAsia" w:hAnsiTheme="minorHAnsi"/>
-              <w:noProof/>
-              <w:lang w:eastAsia="es-ES"/>
-            </w:rPr>
-          </w:pPr>
-          <w:hyperlink w:anchor="_Toc89196922" w:history="1">
-            <w:r>
-              <w:rPr>
-                <w:rStyle w:val="Hipervnculo"/>
-                <w:rFonts w:ascii="Arial" w:eastAsia="Times New Roman" w:hAnsi="Arial" w:cs="Arial"/>
-                <w:b/>
-                <w:noProof/>
-                <w:lang w:eastAsia="es-ES"/>
-              </w:rPr>
-              <w:t>https://github.com/Laetian/ProyectoDAM</w:t>
-            </w:r>
-            <w:r>
-              <w:rPr>
-                <w:noProof/>
-                <w:webHidden/>
-              </w:rPr>
-              <w:tab/>
-            </w:r>
-            <w:r>
-              <w:rPr>
-                <w:noProof/>
-                <w:webHidden/>
-              </w:rPr>
-              <w:fldChar w:fldCharType="begin"/>
-            </w:r>
-            <w:r>
-              <w:rPr>
-                <w:noProof/>
-                <w:webHidden/>
-              </w:rPr>
-              <w:instrText xml:space="preserve"> PAGEREF _Toc89196922 \h </w:instrText>
-            </w:r>
-            <w:r>
-              <w:rPr>
-                <w:noProof/>
-                <w:webHidden/>
-              </w:rPr>
-            </w:r>
-            <w:r>
-              <w:rPr>
-                <w:noProof/>
-                <w:webHidden/>
-              </w:rPr>
-              <w:fldChar w:fldCharType="separate"/>
-            </w:r>
-            <w:r>
-              <w:rPr>
-                <w:noProof/>
-                <w:webHidden/>
-              </w:rPr>
-              <w:t>13</w:t>
+              <w:t>18</w:t>
             </w:r>
             <w:r>
               <w:rPr>
@@ -2544,7 +2471,7 @@
               <w:lang w:eastAsia="es-ES"/>
             </w:rPr>
           </w:pPr>
-          <w:hyperlink w:anchor="_Toc89196923" w:history="1">
+          <w:hyperlink w:anchor="_Toc90287450" w:history="1">
             <w:r>
               <w:rPr>
                 <w:rStyle w:val="Hipervnculo"/>
@@ -2594,7 +2521,7 @@
                 <w:noProof/>
                 <w:webHidden/>
               </w:rPr>
-              <w:instrText xml:space="preserve"> PAGEREF _Toc89196923 \h </w:instrText>
+              <w:instrText xml:space="preserve"> PAGEREF _Toc90287450 \h </w:instrText>
             </w:r>
             <w:r>
               <w:rPr>
@@ -2614,7 +2541,7 @@
                 <w:noProof/>
                 <w:webHidden/>
               </w:rPr>
-              <w:t>14</w:t>
+              <w:t>18</w:t>
             </w:r>
             <w:r>
               <w:rPr>
@@ -2638,7 +2565,7 @@
               <w:lang w:eastAsia="es-ES"/>
             </w:rPr>
           </w:pPr>
-          <w:hyperlink w:anchor="_Toc89196924" w:history="1">
+          <w:hyperlink w:anchor="_Toc90287451" w:history="1">
             <w:r>
               <w:rPr>
                 <w:rStyle w:val="Hipervnculo"/>
@@ -2688,7 +2615,7 @@
                 <w:noProof/>
                 <w:webHidden/>
               </w:rPr>
-              <w:instrText xml:space="preserve"> PAGEREF _Toc89196924 \h </w:instrText>
+              <w:instrText xml:space="preserve"> PAGEREF _Toc90287451 \h </w:instrText>
             </w:r>
             <w:r>
               <w:rPr>
@@ -2708,7 +2635,7 @@
                 <w:noProof/>
                 <w:webHidden/>
               </w:rPr>
-              <w:t>15</w:t>
+              <w:t>20</w:t>
             </w:r>
             <w:r>
               <w:rPr>
@@ -2732,7 +2659,25 @@
               <w:lang w:eastAsia="es-ES"/>
             </w:rPr>
           </w:pPr>
-          <w:hyperlink w:anchor="_Toc89196925" w:history="1">
+          <w:hyperlink w:anchor="_Toc90287452" w:history="1">
+            <w:r>
+              <w:rPr>
+                <w:rStyle w:val="Hipervnculo"/>
+                <w:rFonts w:ascii="Symbol" w:eastAsia="Times New Roman" w:hAnsi="Symbol" w:cs="Arial"/>
+                <w:bCs/>
+                <w:noProof/>
+                <w:lang w:eastAsia="es-ES"/>
+              </w:rPr>
+              <w:t></w:t>
+            </w:r>
+            <w:r>
+              <w:rPr>
+                <w:rFonts w:asciiTheme="minorHAnsi" w:eastAsiaTheme="minorEastAsia" w:hAnsiTheme="minorHAnsi"/>
+                <w:noProof/>
+                <w:lang w:eastAsia="es-ES"/>
+              </w:rPr>
+              <w:tab/>
+            </w:r>
             <w:r>
               <w:rPr>
                 <w:rStyle w:val="Hipervnculo"/>
@@ -2742,36 +2687,17 @@
                 <w:noProof/>
                 <w:lang w:eastAsia="es-ES"/>
               </w:rPr>
-              <w:t>a)</w:t>
-            </w:r>
-            <w:r>
-              <w:rPr>
-                <w:rFonts w:asciiTheme="minorHAnsi" w:eastAsiaTheme="minorEastAsia" w:hAnsiTheme="minorHAnsi"/>
-                <w:noProof/>
-                <w:lang w:eastAsia="es-ES"/>
+              <w:t>Android Studio</w:t>
+            </w:r>
+            <w:r>
+              <w:rPr>
+                <w:noProof/>
+                <w:webHidden/>
               </w:rPr>
               <w:tab/>
             </w:r>
             <w:r>
               <w:rPr>
-                <w:rStyle w:val="Hipervnculo"/>
-                <w:rFonts w:ascii="Arial" w:eastAsia="Times New Roman" w:hAnsi="Arial" w:cs="Arial"/>
-                <w:b/>
-                <w:bCs/>
-                <w:noProof/>
-                <w:lang w:eastAsia="es-ES"/>
-              </w:rPr>
-              <w:t>Android Studio</w:t>
-            </w:r>
-            <w:r>
-              <w:rPr>
-                <w:noProof/>
-                <w:webHidden/>
-              </w:rPr>
-              <w:tab/>
-            </w:r>
-            <w:r>
-              <w:rPr>
                 <w:noProof/>
                 <w:webHidden/>
               </w:rPr>
@@ -2782,7 +2708,7 @@
                 <w:noProof/>
                 <w:webHidden/>
               </w:rPr>
-              <w:instrText xml:space="preserve"> PAGEREF _Toc89196925 \h </w:instrText>
+              <w:instrText xml:space="preserve"> PAGEREF _Toc90287452 \h </w:instrText>
             </w:r>
             <w:r>
               <w:rPr>
@@ -2802,7 +2728,7 @@
                 <w:noProof/>
                 <w:webHidden/>
               </w:rPr>
-              <w:t>15</w:t>
+              <w:t>20</w:t>
             </w:r>
             <w:r>
               <w:rPr>
@@ -2826,7 +2752,25 @@
               <w:lang w:eastAsia="es-ES"/>
             </w:rPr>
           </w:pPr>
-          <w:hyperlink w:anchor="_Toc89196926" w:history="1">
+          <w:hyperlink w:anchor="_Toc90287453" w:history="1">
+            <w:r>
+              <w:rPr>
+                <w:rStyle w:val="Hipervnculo"/>
+                <w:rFonts w:ascii="Symbol" w:eastAsia="Times New Roman" w:hAnsi="Symbol" w:cs="Arial"/>
+                <w:bCs/>
+                <w:noProof/>
+                <w:lang w:eastAsia="es-ES"/>
+              </w:rPr>
+              <w:t></w:t>
+            </w:r>
+            <w:r>
+              <w:rPr>
+                <w:rFonts w:asciiTheme="minorHAnsi" w:eastAsiaTheme="minorEastAsia" w:hAnsiTheme="minorHAnsi"/>
+                <w:noProof/>
+                <w:lang w:eastAsia="es-ES"/>
+              </w:rPr>
+              <w:tab/>
+            </w:r>
             <w:r>
               <w:rPr>
                 <w:rStyle w:val="Hipervnculo"/>
@@ -2836,36 +2780,17 @@
                 <w:noProof/>
                 <w:lang w:eastAsia="es-ES"/>
               </w:rPr>
-              <w:t>b)</w:t>
-            </w:r>
-            <w:r>
-              <w:rPr>
-                <w:rFonts w:asciiTheme="minorHAnsi" w:eastAsiaTheme="minorEastAsia" w:hAnsiTheme="minorHAnsi"/>
-                <w:noProof/>
-                <w:lang w:eastAsia="es-ES"/>
+              <w:t>Visual Studio Code</w:t>
+            </w:r>
+            <w:r>
+              <w:rPr>
+                <w:noProof/>
+                <w:webHidden/>
               </w:rPr>
               <w:tab/>
             </w:r>
             <w:r>
               <w:rPr>
-                <w:rStyle w:val="Hipervnculo"/>
-                <w:rFonts w:ascii="Arial" w:eastAsia="Times New Roman" w:hAnsi="Arial" w:cs="Arial"/>
-                <w:b/>
-                <w:bCs/>
-                <w:noProof/>
-                <w:lang w:eastAsia="es-ES"/>
-              </w:rPr>
-              <w:t>Visual Studio Code</w:t>
-            </w:r>
-            <w:r>
-              <w:rPr>
-                <w:noProof/>
-                <w:webHidden/>
-              </w:rPr>
-              <w:tab/>
-            </w:r>
-            <w:r>
-              <w:rPr>
                 <w:noProof/>
                 <w:webHidden/>
               </w:rPr>
@@ -2876,7 +2801,7 @@
                 <w:noProof/>
                 <w:webHidden/>
               </w:rPr>
-              <w:instrText xml:space="preserve"> PAGEREF _Toc89196926 \h </w:instrText>
+              <w:instrText xml:space="preserve"> PAGEREF _Toc90287453 \h </w:instrText>
             </w:r>
             <w:r>
               <w:rPr>
@@ -2896,7 +2821,7 @@
                 <w:noProof/>
                 <w:webHidden/>
               </w:rPr>
-              <w:t>15</w:t>
+              <w:t>20</w:t>
             </w:r>
             <w:r>
               <w:rPr>
@@ -2920,7 +2845,25 @@
               <w:lang w:eastAsia="es-ES"/>
             </w:rPr>
           </w:pPr>
-          <w:hyperlink w:anchor="_Toc89196927" w:history="1">
+          <w:hyperlink w:anchor="_Toc90287454" w:history="1">
+            <w:r>
+              <w:rPr>
+                <w:rStyle w:val="Hipervnculo"/>
+                <w:rFonts w:ascii="Symbol" w:eastAsia="Times New Roman" w:hAnsi="Symbol" w:cs="Arial"/>
+                <w:bCs/>
+                <w:noProof/>
+                <w:lang w:eastAsia="es-ES"/>
+              </w:rPr>
+              <w:t></w:t>
+            </w:r>
+            <w:r>
+              <w:rPr>
+                <w:rFonts w:asciiTheme="minorHAnsi" w:eastAsiaTheme="minorEastAsia" w:hAnsiTheme="minorHAnsi"/>
+                <w:noProof/>
+                <w:lang w:eastAsia="es-ES"/>
+              </w:rPr>
+              <w:tab/>
+            </w:r>
             <w:r>
               <w:rPr>
                 <w:rStyle w:val="Hipervnculo"/>
@@ -2930,36 +2873,17 @@
                 <w:noProof/>
                 <w:lang w:eastAsia="es-ES"/>
               </w:rPr>
-              <w:t>c)</w:t>
-            </w:r>
-            <w:r>
-              <w:rPr>
-                <w:rFonts w:asciiTheme="minorHAnsi" w:eastAsiaTheme="minorEastAsia" w:hAnsiTheme="minorHAnsi"/>
-                <w:noProof/>
-                <w:lang w:eastAsia="es-ES"/>
+              <w:t>Java</w:t>
+            </w:r>
+            <w:r>
+              <w:rPr>
+                <w:noProof/>
+                <w:webHidden/>
               </w:rPr>
               <w:tab/>
             </w:r>
             <w:r>
               <w:rPr>
-                <w:rStyle w:val="Hipervnculo"/>
-                <w:rFonts w:ascii="Arial" w:eastAsia="Times New Roman" w:hAnsi="Arial" w:cs="Arial"/>
-                <w:b/>
-                <w:bCs/>
-                <w:noProof/>
-                <w:lang w:eastAsia="es-ES"/>
-              </w:rPr>
-              <w:t>Java</w:t>
-            </w:r>
-            <w:r>
-              <w:rPr>
-                <w:noProof/>
-                <w:webHidden/>
-              </w:rPr>
-              <w:tab/>
-            </w:r>
-            <w:r>
-              <w:rPr>
                 <w:noProof/>
                 <w:webHidden/>
               </w:rPr>
@@ -2970,7 +2894,7 @@
                 <w:noProof/>
                 <w:webHidden/>
               </w:rPr>
-              <w:instrText xml:space="preserve"> PAGEREF _Toc89196927 \h </w:instrText>
+              <w:instrText xml:space="preserve"> PAGEREF _Toc90287454 \h </w:instrText>
             </w:r>
             <w:r>
               <w:rPr>
@@ -2990,7 +2914,7 @@
                 <w:noProof/>
                 <w:webHidden/>
               </w:rPr>
-              <w:t>15</w:t>
+              <w:t>20</w:t>
             </w:r>
             <w:r>
               <w:rPr>
@@ -3014,7 +2938,25 @@
               <w:lang w:eastAsia="es-ES"/>
             </w:rPr>
           </w:pPr>
-          <w:hyperlink w:anchor="_Toc89196928" w:history="1">
+          <w:hyperlink w:anchor="_Toc90287455" w:history="1">
+            <w:r>
+              <w:rPr>
+                <w:rStyle w:val="Hipervnculo"/>
+                <w:rFonts w:ascii="Symbol" w:eastAsia="Times New Roman" w:hAnsi="Symbol" w:cs="Arial"/>
+                <w:bCs/>
+                <w:noProof/>
+                <w:lang w:eastAsia="es-ES"/>
+              </w:rPr>
+              <w:t></w:t>
+            </w:r>
+            <w:r>
+              <w:rPr>
+                <w:rFonts w:asciiTheme="minorHAnsi" w:eastAsiaTheme="minorEastAsia" w:hAnsiTheme="minorHAnsi"/>
+                <w:noProof/>
+                <w:lang w:eastAsia="es-ES"/>
+              </w:rPr>
+              <w:tab/>
+            </w:r>
             <w:r>
               <w:rPr>
                 <w:rStyle w:val="Hipervnculo"/>
@@ -3024,36 +2966,17 @@
                 <w:noProof/>
                 <w:lang w:eastAsia="es-ES"/>
               </w:rPr>
-              <w:t>d)</w:t>
-            </w:r>
-            <w:r>
-              <w:rPr>
-                <w:rFonts w:asciiTheme="minorHAnsi" w:eastAsiaTheme="minorEastAsia" w:hAnsiTheme="minorHAnsi"/>
-                <w:noProof/>
-                <w:lang w:eastAsia="es-ES"/>
+              <w:t>Python</w:t>
+            </w:r>
+            <w:r>
+              <w:rPr>
+                <w:noProof/>
+                <w:webHidden/>
               </w:rPr>
               <w:tab/>
             </w:r>
             <w:r>
               <w:rPr>
-                <w:rStyle w:val="Hipervnculo"/>
-                <w:rFonts w:ascii="Arial" w:eastAsia="Times New Roman" w:hAnsi="Arial" w:cs="Arial"/>
-                <w:b/>
-                <w:bCs/>
-                <w:noProof/>
-                <w:lang w:eastAsia="es-ES"/>
-              </w:rPr>
-              <w:t>Python</w:t>
-            </w:r>
-            <w:r>
-              <w:rPr>
-                <w:noProof/>
-                <w:webHidden/>
-              </w:rPr>
-              <w:tab/>
-            </w:r>
-            <w:r>
-              <w:rPr>
                 <w:noProof/>
                 <w:webHidden/>
               </w:rPr>
@@ -3064,7 +2987,7 @@
                 <w:noProof/>
                 <w:webHidden/>
               </w:rPr>
-              <w:instrText xml:space="preserve"> PAGEREF _Toc89196928 \h </w:instrText>
+              <w:instrText xml:space="preserve"> PAGEREF _Toc90287455 \h </w:instrText>
             </w:r>
             <w:r>
               <w:rPr>
@@ -3084,7 +3007,7 @@
                 <w:noProof/>
                 <w:webHidden/>
               </w:rPr>
-              <w:t>15</w:t>
+              <w:t>20</w:t>
             </w:r>
             <w:r>
               <w:rPr>
@@ -3108,7 +3031,25 @@
               <w:lang w:eastAsia="es-ES"/>
             </w:rPr>
           </w:pPr>
-          <w:hyperlink w:anchor="_Toc89196929" w:history="1">
+          <w:hyperlink w:anchor="_Toc90287456" w:history="1">
+            <w:r>
+              <w:rPr>
+                <w:rStyle w:val="Hipervnculo"/>
+                <w:rFonts w:ascii="Symbol" w:eastAsia="Times New Roman" w:hAnsi="Symbol" w:cs="Arial"/>
+                <w:bCs/>
+                <w:noProof/>
+                <w:lang w:eastAsia="es-ES"/>
+              </w:rPr>
+              <w:t></w:t>
+            </w:r>
+            <w:r>
+              <w:rPr>
+                <w:rFonts w:asciiTheme="minorHAnsi" w:eastAsiaTheme="minorEastAsia" w:hAnsiTheme="minorHAnsi"/>
+                <w:noProof/>
+                <w:lang w:eastAsia="es-ES"/>
+              </w:rPr>
+              <w:tab/>
+            </w:r>
             <w:r>
               <w:rPr>
                 <w:rStyle w:val="Hipervnculo"/>
@@ -3118,36 +3059,17 @@
                 <w:noProof/>
                 <w:lang w:eastAsia="es-ES"/>
               </w:rPr>
-              <w:t>e)</w:t>
-            </w:r>
-            <w:r>
-              <w:rPr>
-                <w:rFonts w:asciiTheme="minorHAnsi" w:eastAsiaTheme="minorEastAsia" w:hAnsiTheme="minorHAnsi"/>
-                <w:noProof/>
-                <w:lang w:eastAsia="es-ES"/>
+              <w:t>Django</w:t>
+            </w:r>
+            <w:r>
+              <w:rPr>
+                <w:noProof/>
+                <w:webHidden/>
               </w:rPr>
               <w:tab/>
             </w:r>
             <w:r>
               <w:rPr>
-                <w:rStyle w:val="Hipervnculo"/>
-                <w:rFonts w:ascii="Arial" w:eastAsia="Times New Roman" w:hAnsi="Arial" w:cs="Arial"/>
-                <w:b/>
-                <w:bCs/>
-                <w:noProof/>
-                <w:lang w:eastAsia="es-ES"/>
-              </w:rPr>
-              <w:t>Django</w:t>
-            </w:r>
-            <w:r>
-              <w:rPr>
-                <w:noProof/>
-                <w:webHidden/>
-              </w:rPr>
-              <w:tab/>
-            </w:r>
-            <w:r>
-              <w:rPr>
                 <w:noProof/>
                 <w:webHidden/>
               </w:rPr>
@@ -3158,7 +3080,7 @@
                 <w:noProof/>
                 <w:webHidden/>
               </w:rPr>
-              <w:instrText xml:space="preserve"> PAGEREF _Toc89196929 \h </w:instrText>
+              <w:instrText xml:space="preserve"> PAGEREF _Toc90287456 \h </w:instrText>
             </w:r>
             <w:r>
               <w:rPr>
@@ -3178,7 +3100,7 @@
                 <w:noProof/>
                 <w:webHidden/>
               </w:rPr>
-              <w:t>15</w:t>
+              <w:t>20</w:t>
             </w:r>
             <w:r>
               <w:rPr>
@@ -3202,7 +3124,25 @@
               <w:lang w:eastAsia="es-ES"/>
             </w:rPr>
           </w:pPr>
-          <w:hyperlink w:anchor="_Toc89196930" w:history="1">
+          <w:hyperlink w:anchor="_Toc90287457" w:history="1">
+            <w:r>
+              <w:rPr>
+                <w:rStyle w:val="Hipervnculo"/>
+                <w:rFonts w:ascii="Symbol" w:eastAsia="Times New Roman" w:hAnsi="Symbol" w:cs="Arial"/>
+                <w:bCs/>
+                <w:noProof/>
+                <w:lang w:eastAsia="es-ES"/>
+              </w:rPr>
+              <w:t></w:t>
+            </w:r>
+            <w:r>
+              <w:rPr>
+                <w:rFonts w:asciiTheme="minorHAnsi" w:eastAsiaTheme="minorEastAsia" w:hAnsiTheme="minorHAnsi"/>
+                <w:noProof/>
+                <w:lang w:eastAsia="es-ES"/>
+              </w:rPr>
+              <w:tab/>
+            </w:r>
             <w:r>
               <w:rPr>
                 <w:rStyle w:val="Hipervnculo"/>
@@ -3212,7 +3152,81 @@
                 <w:noProof/>
                 <w:lang w:eastAsia="es-ES"/>
               </w:rPr>
-              <w:t>f)</w:t>
+              <w:t>PHPMyAdmin</w:t>
+            </w:r>
+            <w:r>
+              <w:rPr>
+                <w:noProof/>
+                <w:webHidden/>
+              </w:rPr>
+              <w:tab/>
+            </w:r>
+            <w:r>
+              <w:rPr>
+                <w:noProof/>
+                <w:webHidden/>
+              </w:rPr>
+              <w:fldChar w:fldCharType="begin"/>
+            </w:r>
+            <w:r>
+              <w:rPr>
+                <w:noProof/>
+                <w:webHidden/>
+              </w:rPr>
+              <w:instrText xml:space="preserve"> PAGEREF _Toc90287457 \h </w:instrText>
+            </w:r>
+            <w:r>
+              <w:rPr>
+                <w:noProof/>
+                <w:webHidden/>
+              </w:rPr>
+            </w:r>
+            <w:r>
+              <w:rPr>
+                <w:noProof/>
+                <w:webHidden/>
+              </w:rPr>
+              <w:fldChar w:fldCharType="separate"/>
+            </w:r>
+            <w:r>
+              <w:rPr>
+                <w:noProof/>
+                <w:webHidden/>
+              </w:rPr>
+              <w:t>20</w:t>
+            </w:r>
+            <w:r>
+              <w:rPr>
+                <w:noProof/>
+                <w:webHidden/>
+              </w:rPr>
+              <w:fldChar w:fldCharType="end"/>
+            </w:r>
+          </w:hyperlink>
+        </w:p>
+        <w:p>
+          <w:pPr>
+            <w:pStyle w:val="TDC2"/>
+            <w:tabs>
+              <w:tab w:val="left" w:pos="660"/>
+              <w:tab w:val="right" w:leader="dot" w:pos="8637"/>
+            </w:tabs>
+            <w:rPr>
+              <w:rFonts w:asciiTheme="minorHAnsi" w:eastAsiaTheme="minorEastAsia" w:hAnsiTheme="minorHAnsi"/>
+              <w:noProof/>
+              <w:lang w:eastAsia="es-ES"/>
+            </w:rPr>
+          </w:pPr>
+          <w:hyperlink w:anchor="_Toc90287458" w:history="1">
+            <w:r>
+              <w:rPr>
+                <w:rStyle w:val="Hipervnculo"/>
+                <w:rFonts w:ascii="Symbol" w:eastAsia="Times New Roman" w:hAnsi="Symbol" w:cs="Arial"/>
+                <w:bCs/>
+                <w:noProof/>
+                <w:lang w:eastAsia="es-ES"/>
+              </w:rPr>
+              <w:t></w:t>
             </w:r>
             <w:r>
               <w:rPr>
@@ -3231,7 +3245,7 @@
                 <w:noProof/>
                 <w:lang w:eastAsia="es-ES"/>
               </w:rPr>
-              <w:t>PHPMyAdmin</w:t>
+              <w:t>HTML Hel Workshop</w:t>
             </w:r>
             <w:r>
               <w:rPr>
@@ -3252,7 +3266,7 @@
                 <w:noProof/>
                 <w:webHidden/>
               </w:rPr>
-              <w:instrText xml:space="preserve"> PAGEREF _Toc89196930 \h </w:instrText>
+              <w:instrText xml:space="preserve"> PAGEREF _Toc90287458 \h </w:instrText>
             </w:r>
             <w:r>
               <w:rPr>
@@ -3272,7 +3286,7 @@
                 <w:noProof/>
                 <w:webHidden/>
               </w:rPr>
-              <w:t>15</w:t>
+              <w:t>20</w:t>
             </w:r>
             <w:r>
               <w:rPr>
@@ -3296,7 +3310,7 @@
               <w:lang w:eastAsia="es-ES"/>
             </w:rPr>
           </w:pPr>
-          <w:hyperlink w:anchor="_Toc89196931" w:history="1">
+          <w:hyperlink w:anchor="_Toc90287459" w:history="1">
             <w:r>
               <w:rPr>
                 <w:rStyle w:val="Hipervnculo"/>
@@ -3346,7 +3360,7 @@
                 <w:noProof/>
                 <w:webHidden/>
               </w:rPr>
-              <w:instrText xml:space="preserve"> PAGEREF _Toc89196931 \h </w:instrText>
+              <w:instrText xml:space="preserve"> PAGEREF _Toc90287459 \h </w:instrText>
             </w:r>
             <w:r>
               <w:rPr>
@@ -3366,7 +3380,7 @@
                 <w:noProof/>
                 <w:webHidden/>
               </w:rPr>
-              <w:t>15</w:t>
+              <w:t>20</w:t>
             </w:r>
             <w:r>
               <w:rPr>
@@ -3390,7 +3404,7 @@
               <w:lang w:eastAsia="es-ES"/>
             </w:rPr>
           </w:pPr>
-          <w:hyperlink w:anchor="_Toc89196932" w:history="1">
+          <w:hyperlink w:anchor="_Toc90287460" w:history="1">
             <w:r>
               <w:rPr>
                 <w:rStyle w:val="Hipervnculo"/>
@@ -3440,7 +3454,7 @@
                 <w:noProof/>
                 <w:webHidden/>
               </w:rPr>
-              <w:instrText xml:space="preserve"> PAGEREF _Toc89196932 \h </w:instrText>
+              <w:instrText xml:space="preserve"> PAGEREF _Toc90287460 \h </w:instrText>
             </w:r>
             <w:r>
               <w:rPr>
@@ -3460,7 +3474,7 @@
                 <w:noProof/>
                 <w:webHidden/>
               </w:rPr>
-              <w:t>15</w:t>
+              <w:t>20</w:t>
             </w:r>
             <w:r>
               <w:rPr>
@@ -3484,7 +3498,7 @@
               <w:lang w:eastAsia="es-ES"/>
             </w:rPr>
           </w:pPr>
-          <w:hyperlink w:anchor="_Toc89196933" w:history="1">
+          <w:hyperlink w:anchor="_Toc90287461" w:history="1">
             <w:r>
               <w:rPr>
                 <w:rStyle w:val="Hipervnculo"/>
@@ -3534,7 +3548,7 @@
                 <w:noProof/>
                 <w:webHidden/>
               </w:rPr>
-              <w:instrText xml:space="preserve"> PAGEREF _Toc89196933 \h </w:instrText>
+              <w:instrText xml:space="preserve"> PAGEREF _Toc90287461 \h </w:instrText>
             </w:r>
             <w:r>
               <w:rPr>
@@ -3554,7 +3568,7 @@
                 <w:noProof/>
                 <w:webHidden/>
               </w:rPr>
-              <w:t>15</w:t>
+              <w:t>21</w:t>
             </w:r>
             <w:r>
               <w:rPr>
@@ -3578,7 +3592,7 @@
               <w:lang w:eastAsia="es-ES"/>
             </w:rPr>
           </w:pPr>
-          <w:hyperlink w:anchor="_Toc89196934" w:history="1">
+          <w:hyperlink w:anchor="_Toc90287462" w:history="1">
             <w:r>
               <w:rPr>
                 <w:rStyle w:val="Hipervnculo"/>
@@ -3628,7 +3642,7 @@
                 <w:noProof/>
                 <w:webHidden/>
               </w:rPr>
-              <w:instrText xml:space="preserve"> PAGEREF _Toc89196934 \h </w:instrText>
+              <w:instrText xml:space="preserve"> PAGEREF _Toc90287462 \h </w:instrText>
             </w:r>
             <w:r>
               <w:rPr>
@@ -3648,7 +3662,7 @@
                 <w:noProof/>
                 <w:webHidden/>
               </w:rPr>
-              <w:t>16</w:t>
+              <w:t>21</w:t>
             </w:r>
             <w:r>
               <w:rPr>
@@ -3672,7 +3686,7 @@
               <w:lang w:eastAsia="es-ES"/>
             </w:rPr>
           </w:pPr>
-          <w:hyperlink w:anchor="_Toc89196935" w:history="1">
+          <w:hyperlink w:anchor="_Toc90287463" w:history="1">
             <w:r>
               <w:rPr>
                 <w:rStyle w:val="Hipervnculo"/>
@@ -3722,7 +3736,7 @@
                 <w:noProof/>
                 <w:webHidden/>
               </w:rPr>
-              <w:instrText xml:space="preserve"> PAGEREF _Toc89196935 \h </w:instrText>
+              <w:instrText xml:space="preserve"> PAGEREF _Toc90287463 \h </w:instrText>
             </w:r>
             <w:r>
               <w:rPr>
@@ -3742,7 +3756,7 @@
                 <w:noProof/>
                 <w:webHidden/>
               </w:rPr>
-              <w:t>16</w:t>
+              <w:t>21</w:t>
             </w:r>
             <w:r>
               <w:rPr>
@@ -4051,7 +4065,7 @@
           <w:lang w:eastAsia="es-ES"/>
         </w:rPr>
       </w:pPr>
-      <w:bookmarkStart w:id="1" w:name="_Toc89196903"/>
+      <w:bookmarkStart w:id="1" w:name="_Toc90287431"/>
       <w:r>
         <w:rPr>
           <w:rFonts w:ascii="Arial" w:eastAsia="Times New Roman" w:hAnsi="Arial" w:cs="Arial"/>
@@ -4263,7 +4277,7 @@
           <w:lang w:eastAsia="es-ES"/>
         </w:rPr>
       </w:pPr>
-      <w:bookmarkStart w:id="2" w:name="_Toc89196904"/>
+      <w:bookmarkStart w:id="2" w:name="_Toc90287432"/>
       <w:r>
         <w:rPr>
           <w:rFonts w:ascii="Arial" w:eastAsia="Times New Roman" w:hAnsi="Arial" w:cs="Arial"/>
@@ -4310,7 +4324,7 @@
           <w:lang w:eastAsia="es-ES"/>
         </w:rPr>
       </w:pPr>
-      <w:bookmarkStart w:id="3" w:name="_Toc89196905"/>
+      <w:bookmarkStart w:id="3" w:name="_Toc90287433"/>
       <w:r>
         <w:rPr>
           <w:rFonts w:ascii="Arial" w:eastAsia="Times New Roman" w:hAnsi="Arial" w:cs="Arial"/>
@@ -4378,7 +4392,7 @@
           <w:lang w:eastAsia="es-ES"/>
         </w:rPr>
       </w:pPr>
-      <w:bookmarkStart w:id="4" w:name="_Toc89196906"/>
+      <w:bookmarkStart w:id="4" w:name="_Toc90287434"/>
       <w:r>
         <w:rPr>
           <w:rFonts w:ascii="Arial" w:eastAsia="Times New Roman" w:hAnsi="Arial" w:cs="Arial"/>
@@ -4471,7 +4485,7 @@
           <w:lang w:eastAsia="es-ES"/>
         </w:rPr>
       </w:pPr>
-      <w:bookmarkStart w:id="5" w:name="_Toc89196907"/>
+      <w:bookmarkStart w:id="5" w:name="_Toc90287435"/>
       <w:r>
         <w:rPr>
           <w:rFonts w:ascii="Arial" w:eastAsia="Times New Roman" w:hAnsi="Arial" w:cs="Arial"/>
@@ -4520,7 +4534,7 @@
           <w:lang w:eastAsia="es-ES"/>
         </w:rPr>
       </w:pPr>
-      <w:bookmarkStart w:id="6" w:name="_Toc89196908"/>
+      <w:bookmarkStart w:id="6" w:name="_Toc90287436"/>
       <w:r>
         <w:rPr>
           <w:rFonts w:ascii="Arial" w:eastAsia="Times New Roman" w:hAnsi="Arial" w:cs="Arial"/>
@@ -4622,7 +4636,7 @@
           <w:lang w:eastAsia="es-ES"/>
         </w:rPr>
       </w:pPr>
-      <w:bookmarkStart w:id="7" w:name="_Toc89196909"/>
+      <w:bookmarkStart w:id="7" w:name="_Toc90287437"/>
       <w:r>
         <w:rPr>
           <w:rFonts w:ascii="Arial" w:eastAsia="Times New Roman" w:hAnsi="Arial" w:cs="Arial"/>
@@ -4710,7 +4724,7 @@
         </w:rPr>
         <w:t xml:space="preserve"> </w:t>
       </w:r>
-      <w:bookmarkStart w:id="8" w:name="_Toc89196910"/>
+      <w:bookmarkStart w:id="8" w:name="_Toc90287438"/>
       <w:r>
         <w:rPr>
           <w:rFonts w:ascii="Arial" w:eastAsia="Times New Roman" w:hAnsi="Arial" w:cs="Arial"/>
@@ -4802,6 +4816,86 @@
     </w:p>
     <w:p>
       <w:pPr>
+        <w:spacing w:after="160" w:line="240" w:lineRule="auto"/>
+        <w:jc w:val="both"/>
+        <w:rPr>
+          <w:rFonts w:ascii="Arial" w:eastAsia="Times New Roman" w:hAnsi="Arial" w:cs="Arial"/>
+          <w:lang w:eastAsia="es-ES"/>
+        </w:rPr>
+      </w:pPr>
+    </w:p>
+    <w:p>
+      <w:pPr>
+        <w:spacing w:after="160" w:line="240" w:lineRule="auto"/>
+        <w:jc w:val="both"/>
+        <w:rPr>
+          <w:rFonts w:ascii="Arial" w:eastAsia="Times New Roman" w:hAnsi="Arial" w:cs="Arial"/>
+          <w:lang w:eastAsia="es-ES"/>
+        </w:rPr>
+      </w:pPr>
+    </w:p>
+    <w:p>
+      <w:pPr>
+        <w:spacing w:after="160" w:line="240" w:lineRule="auto"/>
+        <w:jc w:val="both"/>
+        <w:rPr>
+          <w:rFonts w:ascii="Arial" w:eastAsia="Times New Roman" w:hAnsi="Arial" w:cs="Arial"/>
+          <w:lang w:eastAsia="es-ES"/>
+        </w:rPr>
+      </w:pPr>
+    </w:p>
+    <w:p>
+      <w:pPr>
+        <w:spacing w:after="160" w:line="240" w:lineRule="auto"/>
+        <w:jc w:val="both"/>
+        <w:rPr>
+          <w:rFonts w:ascii="Arial" w:eastAsia="Times New Roman" w:hAnsi="Arial" w:cs="Arial"/>
+          <w:lang w:eastAsia="es-ES"/>
+        </w:rPr>
+      </w:pPr>
+    </w:p>
+    <w:p>
+      <w:pPr>
+        <w:spacing w:after="160" w:line="240" w:lineRule="auto"/>
+        <w:jc w:val="both"/>
+        <w:rPr>
+          <w:rFonts w:ascii="Arial" w:eastAsia="Times New Roman" w:hAnsi="Arial" w:cs="Arial"/>
+          <w:lang w:eastAsia="es-ES"/>
+        </w:rPr>
+      </w:pPr>
+    </w:p>
+    <w:p>
+      <w:pPr>
+        <w:spacing w:after="160" w:line="240" w:lineRule="auto"/>
+        <w:jc w:val="both"/>
+        <w:rPr>
+          <w:rFonts w:ascii="Arial" w:eastAsia="Times New Roman" w:hAnsi="Arial" w:cs="Arial"/>
+          <w:lang w:eastAsia="es-ES"/>
+        </w:rPr>
+      </w:pPr>
+    </w:p>
+    <w:p>
+      <w:pPr>
+        <w:spacing w:after="160" w:line="240" w:lineRule="auto"/>
+        <w:jc w:val="both"/>
+        <w:rPr>
+          <w:rFonts w:ascii="Arial" w:eastAsia="Times New Roman" w:hAnsi="Arial" w:cs="Arial"/>
+          <w:lang w:eastAsia="es-ES"/>
+        </w:rPr>
+      </w:pPr>
+    </w:p>
+    <w:p>
+      <w:pPr>
+        <w:spacing w:after="160" w:line="240" w:lineRule="auto"/>
+        <w:jc w:val="both"/>
+        <w:rPr>
+          <w:rFonts w:ascii="Arial" w:eastAsia="Times New Roman" w:hAnsi="Arial" w:cs="Arial"/>
+          <w:lang w:eastAsia="es-ES"/>
+        </w:rPr>
+      </w:pPr>
+    </w:p>
+    <w:p>
+      <w:pPr>
         <w:pStyle w:val="Prrafodelista"/>
         <w:numPr>
           <w:ilvl w:val="0"/>
@@ -4823,9 +4917,10 @@
           <w:color w:val="000000"/>
           <w:lang w:eastAsia="es-ES"/>
         </w:rPr>
+        <w:lastRenderedPageBreak/>
         <w:t xml:space="preserve"> </w:t>
       </w:r>
-      <w:bookmarkStart w:id="9" w:name="_Toc89196911"/>
+      <w:bookmarkStart w:id="9" w:name="_Toc90287439"/>
       <w:r>
         <w:rPr>
           <w:rFonts w:ascii="Arial" w:eastAsia="Times New Roman" w:hAnsi="Arial" w:cs="Arial"/>
@@ -4855,7 +4950,6 @@
           <w:bdr w:val="none" w:sz="0" w:space="0" w:color="auto" w:frame="1"/>
           <w:lang w:eastAsia="es-ES"/>
         </w:rPr>
-        <w:lastRenderedPageBreak/>
         <w:drawing>
           <wp:inline distT="0" distB="0" distL="0" distR="0" wp14:anchorId="2A04C42B" wp14:editId="3636B7A5">
             <wp:extent cx="4810125" cy="2819400"/>
@@ -4937,7 +5031,7 @@
         </w:rPr>
         <w:t xml:space="preserve"> </w:t>
       </w:r>
-      <w:bookmarkStart w:id="10" w:name="_Toc89196912"/>
+      <w:bookmarkStart w:id="10" w:name="_Toc90287440"/>
       <w:r>
         <w:rPr>
           <w:rFonts w:ascii="Arial" w:eastAsia="Times New Roman" w:hAnsi="Arial" w:cs="Arial"/>
@@ -5337,7 +5431,16 @@
           <w:color w:val="000000"/>
           <w:lang w:eastAsia="es-ES"/>
         </w:rPr>
-        <w:t xml:space="preserve"> para el desarrollo web. En general, el conocimiento de los dispositivos físicos </w:t>
+        <w:t xml:space="preserve"> </w:t>
+      </w:r>
+      <w:r>
+        <w:rPr>
+          <w:rFonts w:ascii="Arial" w:eastAsia="Times New Roman" w:hAnsi="Arial" w:cs="Arial"/>
+          <w:color w:val="000000"/>
+          <w:lang w:eastAsia="es-ES"/>
+        </w:rPr>
+        <w:lastRenderedPageBreak/>
+        <w:t xml:space="preserve">para el desarrollo web. En general, el conocimiento de los dispositivos físicos </w:t>
       </w:r>
       <w:r>
         <w:rPr>
@@ -5353,16 +5456,7 @@
           <w:color w:val="000000"/>
           <w:lang w:eastAsia="es-ES"/>
         </w:rPr>
-        <w:t xml:space="preserve"> ocupan de alojar los recursos en su aspecto que permanece oculto para los </w:t>
-      </w:r>
-      <w:r>
-        <w:rPr>
-          <w:rFonts w:ascii="Arial" w:eastAsia="Times New Roman" w:hAnsi="Arial" w:cs="Arial"/>
-          <w:color w:val="000000"/>
-          <w:lang w:eastAsia="es-ES"/>
-        </w:rPr>
-        <w:lastRenderedPageBreak/>
-        <w:t xml:space="preserve">usuarios de los packs de alojamiento web. En el caso de los modelos de alojamiento alternativos como </w:t>
+        <w:t xml:space="preserve"> ocupan de alojar los recursos en su aspecto que permanece oculto para los usuarios de los packs de alojamiento web. En el caso de los modelos de alojamiento alternativos como </w:t>
       </w:r>
       <w:r>
         <w:rPr>
@@ -7618,7 +7712,7 @@
           <w:lang w:eastAsia="es-ES"/>
         </w:rPr>
       </w:pPr>
-      <w:bookmarkStart w:id="11" w:name="_Toc89196913"/>
+      <w:bookmarkStart w:id="11" w:name="_Toc90287441"/>
       <w:r>
         <w:rPr>
           <w:rFonts w:ascii="Arial" w:eastAsia="Times New Roman" w:hAnsi="Arial" w:cs="Arial"/>
@@ -7684,7 +7778,7 @@
           <w:lang w:eastAsia="es-ES"/>
         </w:rPr>
       </w:pPr>
-      <w:bookmarkStart w:id="12" w:name="_Toc89196914"/>
+      <w:bookmarkStart w:id="12" w:name="_Toc90287442"/>
       <w:r>
         <w:rPr>
           <w:rFonts w:ascii="Arial" w:hAnsi="Arial" w:cs="Arial"/>
@@ -8240,6 +8334,46 @@
         </w:rPr>
         <w:t>Por último, hay una sección donde hay un gráfico con el número de incidentes por mes.</w:t>
       </w:r>
+    </w:p>
+    <w:p>
+      <w:pPr>
+        <w:ind w:left="12" w:firstLine="708"/>
+        <w:rPr>
+          <w:rFonts w:ascii="Arial" w:eastAsia="Times New Roman" w:hAnsi="Arial" w:cs="Arial"/>
+          <w:bCs/>
+          <w:lang w:eastAsia="es-ES"/>
+        </w:rPr>
+      </w:pPr>
+    </w:p>
+    <w:p>
+      <w:pPr>
+        <w:ind w:left="12" w:firstLine="708"/>
+        <w:rPr>
+          <w:rFonts w:ascii="Arial" w:eastAsia="Times New Roman" w:hAnsi="Arial" w:cs="Arial"/>
+          <w:bCs/>
+          <w:lang w:eastAsia="es-ES"/>
+        </w:rPr>
+      </w:pPr>
+    </w:p>
+    <w:p>
+      <w:pPr>
+        <w:ind w:left="12" w:firstLine="708"/>
+        <w:rPr>
+          <w:rFonts w:ascii="Arial" w:eastAsia="Times New Roman" w:hAnsi="Arial" w:cs="Arial"/>
+          <w:bCs/>
+          <w:lang w:eastAsia="es-ES"/>
+        </w:rPr>
+      </w:pPr>
+    </w:p>
+    <w:p>
+      <w:pPr>
+        <w:ind w:left="12" w:firstLine="708"/>
+        <w:rPr>
+          <w:rFonts w:ascii="Arial" w:eastAsia="Times New Roman" w:hAnsi="Arial" w:cs="Arial"/>
+          <w:bCs/>
+          <w:lang w:eastAsia="es-ES"/>
+        </w:rPr>
+      </w:pPr>
     </w:p>
     <w:p>
       <w:pPr>
@@ -8258,7 +8392,7 @@
           <w:lang w:eastAsia="es-ES"/>
         </w:rPr>
       </w:pPr>
-      <w:bookmarkStart w:id="13" w:name="_Toc89196915"/>
+      <w:bookmarkStart w:id="13" w:name="_Toc90287443"/>
       <w:r>
         <w:rPr>
           <w:rFonts w:ascii="Arial" w:hAnsi="Arial" w:cs="Arial"/>
@@ -8266,6 +8400,7 @@
           <w:sz w:val="28"/>
           <w:szCs w:val="28"/>
         </w:rPr>
+        <w:lastRenderedPageBreak/>
         <w:t>Funcionalidades</w:t>
       </w:r>
       <w:bookmarkEnd w:id="13"/>
@@ -8315,196 +8450,6 @@
     </w:p>
     <w:p>
       <w:pPr>
-        <w:ind w:firstLine="708"/>
-        <w:rPr>
-          <w:rFonts w:ascii="Arial" w:eastAsia="Times New Roman" w:hAnsi="Arial" w:cs="Arial"/>
-          <w:bCs/>
-          <w:lang w:eastAsia="es-ES"/>
-        </w:rPr>
-      </w:pPr>
-      <w:r>
-        <w:rPr>
-          <w:rFonts w:ascii="Arial" w:eastAsia="Times New Roman" w:hAnsi="Arial" w:cs="Arial"/>
-          <w:bCs/>
-          <w:lang w:eastAsia="es-ES"/>
-        </w:rPr>
-        <w:lastRenderedPageBreak/>
-        <w:t>Buscar vehículo: Insertando en la aplicación la matrícula podemos buscar la información sobre ese vehículo que haya sido registrada con anterioridad</w:t>
-      </w:r>
-      <w:r>
-        <w:rPr>
-          <w:rFonts w:ascii="Arial" w:eastAsia="Times New Roman" w:hAnsi="Arial" w:cs="Arial"/>
-          <w:bCs/>
-          <w:lang w:eastAsia="es-ES"/>
-        </w:rPr>
-        <w:t xml:space="preserve">. Esta información consta de la matricula, modelo, color, </w:t>
-      </w:r>
-      <w:proofErr w:type="gramStart"/>
-      <w:r>
-        <w:rPr>
-          <w:rFonts w:ascii="Arial" w:eastAsia="Times New Roman" w:hAnsi="Arial" w:cs="Arial"/>
-          <w:bCs/>
-          <w:lang w:eastAsia="es-ES"/>
-        </w:rPr>
-        <w:t>ubicación(</w:t>
-      </w:r>
-      <w:proofErr w:type="gramEnd"/>
-      <w:r>
-        <w:rPr>
-          <w:rFonts w:ascii="Arial" w:eastAsia="Times New Roman" w:hAnsi="Arial" w:cs="Arial"/>
-          <w:bCs/>
-          <w:lang w:eastAsia="es-ES"/>
-        </w:rPr>
-        <w:t>Donde está o debería estar aparcado), intervención(Si es necesario que realice alguna acción) y comentarios(Datos que pueda ser de interés recordar).</w:t>
-      </w:r>
-    </w:p>
-    <w:p>
-      <w:pPr>
-        <w:ind w:firstLine="708"/>
-        <w:rPr>
-          <w:rFonts w:ascii="Arial" w:eastAsia="Times New Roman" w:hAnsi="Arial" w:cs="Arial"/>
-          <w:bCs/>
-          <w:lang w:eastAsia="es-ES"/>
-        </w:rPr>
-      </w:pPr>
-      <w:r>
-        <w:rPr>
-          <w:rFonts w:ascii="Arial" w:eastAsia="Times New Roman" w:hAnsi="Arial" w:cs="Arial"/>
-          <w:bCs/>
-          <w:lang w:eastAsia="es-ES"/>
-        </w:rPr>
-        <w:t xml:space="preserve">Registrar vehículo: En esta sección podemos introducir los datos de un nuevo vehículo </w:t>
-      </w:r>
-      <w:r>
-        <w:rPr>
-          <w:rFonts w:ascii="Arial" w:eastAsia="Times New Roman" w:hAnsi="Arial" w:cs="Arial"/>
-          <w:bCs/>
-          <w:lang w:eastAsia="es-ES"/>
-        </w:rPr>
-        <w:t xml:space="preserve">como </w:t>
-      </w:r>
-      <w:r>
-        <w:rPr>
-          <w:rFonts w:ascii="Arial" w:eastAsia="Times New Roman" w:hAnsi="Arial" w:cs="Arial"/>
-          <w:bCs/>
-          <w:lang w:eastAsia="es-ES"/>
-        </w:rPr>
-        <w:t xml:space="preserve">matricula, modelo, color, </w:t>
-      </w:r>
-      <w:proofErr w:type="gramStart"/>
-      <w:r>
-        <w:rPr>
-          <w:rFonts w:ascii="Arial" w:eastAsia="Times New Roman" w:hAnsi="Arial" w:cs="Arial"/>
-          <w:bCs/>
-          <w:lang w:eastAsia="es-ES"/>
-        </w:rPr>
-        <w:t>ubicación(</w:t>
-      </w:r>
-      <w:proofErr w:type="gramEnd"/>
-      <w:r>
-        <w:rPr>
-          <w:rFonts w:ascii="Arial" w:eastAsia="Times New Roman" w:hAnsi="Arial" w:cs="Arial"/>
-          <w:bCs/>
-          <w:lang w:eastAsia="es-ES"/>
-        </w:rPr>
-        <w:t>Donde está o debería estar aparcado), intervención(Si es necesario que realice alguna acción) y comentarios(Datos que pueda ser de interés recordar).</w:t>
-      </w:r>
-    </w:p>
-    <w:p>
-      <w:pPr>
-        <w:ind w:firstLine="708"/>
-        <w:rPr>
-          <w:rFonts w:ascii="Arial" w:eastAsia="Times New Roman" w:hAnsi="Arial" w:cs="Arial"/>
-          <w:bCs/>
-          <w:lang w:eastAsia="es-ES"/>
-        </w:rPr>
-      </w:pPr>
-      <w:r>
-        <w:rPr>
-          <w:rFonts w:ascii="Arial" w:eastAsia="Times New Roman" w:hAnsi="Arial" w:cs="Arial"/>
-          <w:bCs/>
-          <w:lang w:eastAsia="es-ES"/>
-        </w:rPr>
-        <w:t xml:space="preserve">Actualizar vehículo:  Una vez hemos buscado un </w:t>
-      </w:r>
-      <w:proofErr w:type="spellStart"/>
-      <w:r>
-        <w:rPr>
-          <w:rFonts w:ascii="Arial" w:eastAsia="Times New Roman" w:hAnsi="Arial" w:cs="Arial"/>
-          <w:bCs/>
-          <w:lang w:eastAsia="es-ES"/>
-        </w:rPr>
-        <w:t>vehiculo</w:t>
-      </w:r>
-      <w:proofErr w:type="spellEnd"/>
-      <w:r>
-        <w:rPr>
-          <w:rFonts w:ascii="Arial" w:eastAsia="Times New Roman" w:hAnsi="Arial" w:cs="Arial"/>
-          <w:bCs/>
-          <w:lang w:eastAsia="es-ES"/>
-        </w:rPr>
-        <w:t xml:space="preserve"> y estamos viendo sus datos podemos cambiar a la pantalla de actualizar datos para registrar nuevos datos o actualizar los existentes.</w:t>
-      </w:r>
-    </w:p>
-    <w:p>
-      <w:pPr>
-        <w:ind w:firstLine="708"/>
-        <w:rPr>
-          <w:rFonts w:ascii="Arial" w:eastAsia="Times New Roman" w:hAnsi="Arial" w:cs="Arial"/>
-          <w:bCs/>
-          <w:lang w:eastAsia="es-ES"/>
-        </w:rPr>
-      </w:pPr>
-      <w:proofErr w:type="spellStart"/>
-      <w:r>
-        <w:rPr>
-          <w:rFonts w:ascii="Arial" w:eastAsia="Times New Roman" w:hAnsi="Arial" w:cs="Arial"/>
-          <w:bCs/>
-          <w:lang w:eastAsia="es-ES"/>
-        </w:rPr>
-        <w:t>Login</w:t>
-      </w:r>
-      <w:proofErr w:type="spellEnd"/>
-      <w:r>
-        <w:rPr>
-          <w:rFonts w:ascii="Arial" w:eastAsia="Times New Roman" w:hAnsi="Arial" w:cs="Arial"/>
-          <w:bCs/>
-          <w:lang w:eastAsia="es-ES"/>
-        </w:rPr>
-        <w:t>: Tenemos una pantalla para iniciar sesión en la aplicación.</w:t>
-      </w:r>
-    </w:p>
-    <w:p>
-      <w:pPr>
-        <w:ind w:firstLine="708"/>
-        <w:rPr>
-          <w:rFonts w:ascii="Arial" w:eastAsia="Times New Roman" w:hAnsi="Arial" w:cs="Arial"/>
-          <w:bCs/>
-          <w:lang w:eastAsia="es-ES"/>
-        </w:rPr>
-      </w:pPr>
-      <w:r>
-        <w:rPr>
-          <w:rFonts w:ascii="Arial" w:eastAsia="Times New Roman" w:hAnsi="Arial" w:cs="Arial"/>
-          <w:bCs/>
-          <w:lang w:eastAsia="es-ES"/>
-        </w:rPr>
-        <w:t>Registro: Podemos registrar un nuevo usuario y su contraseño que deberá ser validado por los administradores.</w:t>
-      </w:r>
-    </w:p>
-    <w:p>
-      <w:pPr>
-        <w:ind w:firstLine="708"/>
-        <w:rPr>
-          <w:rFonts w:ascii="Arial" w:eastAsia="Times New Roman" w:hAnsi="Arial" w:cs="Arial"/>
-          <w:bCs/>
-          <w:lang w:eastAsia="es-ES"/>
-        </w:rPr>
-      </w:pPr>
-    </w:p>
-    <w:p>
-      <w:pPr>
-        <w:pStyle w:val="Ttulo2"/>
         <w:rPr>
           <w:rFonts w:ascii="Arial" w:eastAsia="Times New Roman" w:hAnsi="Arial" w:cs="Arial"/>
           <w:b/>
@@ -8513,8 +8458,448 @@
           <w:lang w:eastAsia="es-ES"/>
         </w:rPr>
       </w:pPr>
-      <w:bookmarkStart w:id="14" w:name="_Toc89196916"/>
-      <w:r>
+    </w:p>
+    <w:p>
+      <w:pPr>
+        <w:ind w:firstLine="708"/>
+        <w:rPr>
+          <w:rFonts w:ascii="Arial" w:eastAsia="Times New Roman" w:hAnsi="Arial" w:cs="Arial"/>
+          <w:bCs/>
+          <w:lang w:eastAsia="es-ES"/>
+        </w:rPr>
+      </w:pPr>
+      <w:proofErr w:type="spellStart"/>
+      <w:r>
+        <w:rPr>
+          <w:rFonts w:ascii="Arial" w:eastAsia="Times New Roman" w:hAnsi="Arial" w:cs="Arial"/>
+          <w:b/>
+          <w:sz w:val="24"/>
+          <w:szCs w:val="24"/>
+          <w:lang w:eastAsia="es-ES"/>
+        </w:rPr>
+        <w:t>Login</w:t>
+      </w:r>
+      <w:proofErr w:type="spellEnd"/>
+      <w:r>
+        <w:rPr>
+          <w:rFonts w:ascii="Arial" w:eastAsia="Times New Roman" w:hAnsi="Arial" w:cs="Arial"/>
+          <w:bCs/>
+          <w:lang w:eastAsia="es-ES"/>
+        </w:rPr>
+        <w:t>: Tenemos una pantalla para iniciar sesión en la aplicación.</w:t>
+      </w:r>
+    </w:p>
+    <w:p>
+      <w:pPr>
+        <w:ind w:firstLine="708"/>
+        <w:rPr>
+          <w:rFonts w:ascii="Arial" w:eastAsia="Times New Roman" w:hAnsi="Arial" w:cs="Arial"/>
+          <w:bCs/>
+          <w:lang w:eastAsia="es-ES"/>
+        </w:rPr>
+      </w:pPr>
+      <w:r>
+        <w:rPr>
+          <w:rFonts w:ascii="Arial" w:eastAsia="Times New Roman" w:hAnsi="Arial" w:cs="Arial"/>
+          <w:bCs/>
+          <w:lang w:eastAsia="es-ES"/>
+        </w:rPr>
+        <w:t>Registro: Podemos registrar un nuevo usuario y su contraseño que deberá ser validado por los administradores.</w:t>
+      </w:r>
+    </w:p>
+    <w:p>
+      <w:pPr>
+        <w:ind w:firstLine="708"/>
+        <w:rPr>
+          <w:rFonts w:ascii="Arial" w:eastAsia="Times New Roman" w:hAnsi="Arial" w:cs="Arial"/>
+          <w:bCs/>
+          <w:lang w:eastAsia="es-ES"/>
+        </w:rPr>
+      </w:pPr>
+      <w:r>
+        <w:rPr>
+          <w:rFonts w:ascii="Arial" w:eastAsia="Times New Roman" w:hAnsi="Arial" w:cs="Arial"/>
+          <w:bCs/>
+          <w:lang w:eastAsia="es-ES"/>
+        </w:rPr>
+        <w:t>Uso:</w:t>
+      </w:r>
+    </w:p>
+    <w:p>
+      <w:pPr>
+        <w:spacing w:before="100" w:beforeAutospacing="1" w:after="100" w:afterAutospacing="1" w:line="240" w:lineRule="auto"/>
+        <w:rPr>
+          <w:rFonts w:ascii="Times New Roman" w:eastAsia="Times New Roman" w:hAnsi="Times New Roman" w:cs="Times New Roman"/>
+          <w:sz w:val="24"/>
+          <w:szCs w:val="24"/>
+          <w:lang w:eastAsia="es-ES"/>
+        </w:rPr>
+      </w:pPr>
+      <w:r>
+        <w:rPr>
+          <w:rFonts w:ascii="Times New Roman" w:eastAsia="Times New Roman" w:hAnsi="Times New Roman" w:cs="Times New Roman"/>
+          <w:sz w:val="24"/>
+          <w:szCs w:val="24"/>
+          <w:lang w:eastAsia="es-ES"/>
+        </w:rPr>
+        <w:t>Una vez ya estamos registrados desde la pantalla de inicio introducimos nuestro usuario y contraseña y presionamos el botón Acceder. En caso de error nos pondremos en contacto con nuestro CIS-POC.</w:t>
+      </w:r>
+    </w:p>
+    <w:p>
+      <w:pPr>
+        <w:spacing w:before="100" w:beforeAutospacing="1" w:after="100" w:afterAutospacing="1" w:line="240" w:lineRule="auto"/>
+        <w:ind w:left="1416" w:firstLine="708"/>
+        <w:rPr>
+          <w:rFonts w:ascii="Times New Roman" w:eastAsia="Times New Roman" w:hAnsi="Times New Roman" w:cs="Times New Roman"/>
+          <w:sz w:val="24"/>
+          <w:szCs w:val="24"/>
+          <w:lang w:eastAsia="es-ES"/>
+        </w:rPr>
+      </w:pPr>
+      <w:r>
+        <w:rPr>
+          <w:rFonts w:ascii="Times New Roman" w:eastAsia="Times New Roman" w:hAnsi="Times New Roman" w:cs="Times New Roman"/>
+          <w:noProof/>
+          <w:sz w:val="24"/>
+          <w:szCs w:val="24"/>
+          <w:lang w:eastAsia="es-ES"/>
+        </w:rPr>
+        <w:drawing>
+          <wp:inline distT="0" distB="0" distL="0" distR="0" wp14:anchorId="77912477" wp14:editId="1F0B444E">
+            <wp:extent cx="2213179" cy="3905250"/>
+            <wp:effectExtent l="0" t="0" r="0" b="0"/>
+            <wp:docPr id="12" name="Imagen 12" descr="pantallainicio"/>
+            <wp:cNvGraphicFramePr>
+              <a:graphicFrameLocks xmlns:a="http://schemas.openxmlformats.org/drawingml/2006/main" noChangeAspect="1"/>
+            </wp:cNvGraphicFramePr>
+            <a:graphic xmlns:a="http://schemas.openxmlformats.org/drawingml/2006/main">
+              <a:graphicData uri="http://schemas.openxmlformats.org/drawingml/2006/picture">
+                <pic:pic xmlns:pic="http://schemas.openxmlformats.org/drawingml/2006/picture">
+                  <pic:nvPicPr>
+                    <pic:cNvPr id="0" name="Picture 16" descr="pantallainicio"/>
+                    <pic:cNvPicPr>
+                      <a:picLocks noChangeAspect="1" noChangeArrowheads="1"/>
+                    </pic:cNvPicPr>
+                  </pic:nvPicPr>
+                  <pic:blipFill>
+                    <a:blip r:embed="rId21">
+                      <a:extLst>
+                        <a:ext uri="{28A0092B-C50C-407E-A947-70E740481C1C}">
+                          <a14:useLocalDpi xmlns:a14="http://schemas.microsoft.com/office/drawing/2010/main" val="0"/>
+                        </a:ext>
+                      </a:extLst>
+                    </a:blip>
+                    <a:srcRect/>
+                    <a:stretch>
+                      <a:fillRect/>
+                    </a:stretch>
+                  </pic:blipFill>
+                  <pic:spPr bwMode="auto">
+                    <a:xfrm>
+                      <a:off x="0" y="0"/>
+                      <a:ext cx="2219655" cy="3916676"/>
+                    </a:xfrm>
+                    <a:prstGeom prst="rect">
+                      <a:avLst/>
+                    </a:prstGeom>
+                    <a:noFill/>
+                    <a:ln>
+                      <a:noFill/>
+                    </a:ln>
+                  </pic:spPr>
+                </pic:pic>
+              </a:graphicData>
+            </a:graphic>
+          </wp:inline>
+        </w:drawing>
+      </w:r>
+    </w:p>
+    <w:p>
+      <w:pPr>
+        <w:ind w:firstLine="708"/>
+        <w:rPr>
+          <w:rFonts w:ascii="Arial" w:eastAsia="Times New Roman" w:hAnsi="Arial" w:cs="Arial"/>
+          <w:bCs/>
+          <w:lang w:eastAsia="es-ES"/>
+        </w:rPr>
+      </w:pPr>
+    </w:p>
+    <w:p>
+      <w:pPr>
+        <w:ind w:firstLine="708"/>
+        <w:rPr>
+          <w:rFonts w:ascii="Arial" w:eastAsia="Times New Roman" w:hAnsi="Arial" w:cs="Arial"/>
+          <w:bCs/>
+          <w:lang w:eastAsia="es-ES"/>
+        </w:rPr>
+      </w:pPr>
+    </w:p>
+    <w:p>
+      <w:pPr>
+        <w:ind w:firstLine="708"/>
+        <w:rPr>
+          <w:rFonts w:ascii="Arial" w:eastAsia="Times New Roman" w:hAnsi="Arial" w:cs="Arial"/>
+          <w:bCs/>
+          <w:lang w:eastAsia="es-ES"/>
+        </w:rPr>
+      </w:pPr>
+    </w:p>
+    <w:p>
+      <w:pPr>
+        <w:ind w:firstLine="708"/>
+        <w:rPr>
+          <w:rFonts w:ascii="Arial" w:eastAsia="Times New Roman" w:hAnsi="Arial" w:cs="Arial"/>
+          <w:bCs/>
+          <w:lang w:eastAsia="es-ES"/>
+        </w:rPr>
+      </w:pPr>
+    </w:p>
+    <w:p>
+      <w:pPr>
+        <w:ind w:firstLine="708"/>
+        <w:rPr>
+          <w:rFonts w:ascii="Arial" w:eastAsia="Times New Roman" w:hAnsi="Arial" w:cs="Arial"/>
+          <w:bCs/>
+          <w:lang w:eastAsia="es-ES"/>
+        </w:rPr>
+      </w:pPr>
+    </w:p>
+    <w:p>
+      <w:pPr>
+        <w:ind w:firstLine="708"/>
+        <w:rPr>
+          <w:rFonts w:ascii="Arial" w:eastAsia="Times New Roman" w:hAnsi="Arial" w:cs="Arial"/>
+          <w:bCs/>
+          <w:lang w:eastAsia="es-ES"/>
+        </w:rPr>
+      </w:pPr>
+    </w:p>
+    <w:p>
+      <w:pPr>
+        <w:ind w:firstLine="708"/>
+        <w:rPr>
+          <w:rFonts w:ascii="Arial" w:eastAsia="Times New Roman" w:hAnsi="Arial" w:cs="Arial"/>
+          <w:bCs/>
+          <w:lang w:eastAsia="es-ES"/>
+        </w:rPr>
+      </w:pPr>
+      <w:r>
+        <w:rPr>
+          <w:rFonts w:ascii="Arial" w:eastAsia="Times New Roman" w:hAnsi="Arial" w:cs="Arial"/>
+          <w:b/>
+          <w:sz w:val="24"/>
+          <w:szCs w:val="24"/>
+          <w:lang w:eastAsia="es-ES"/>
+        </w:rPr>
+        <w:lastRenderedPageBreak/>
+        <w:t>Registrar vehículo:</w:t>
+      </w:r>
+      <w:r>
+        <w:rPr>
+          <w:rFonts w:ascii="Arial" w:eastAsia="Times New Roman" w:hAnsi="Arial" w:cs="Arial"/>
+          <w:bCs/>
+          <w:sz w:val="24"/>
+          <w:szCs w:val="24"/>
+          <w:lang w:eastAsia="es-ES"/>
+        </w:rPr>
+        <w:t xml:space="preserve"> </w:t>
+      </w:r>
+      <w:r>
+        <w:rPr>
+          <w:rFonts w:ascii="Arial" w:eastAsia="Times New Roman" w:hAnsi="Arial" w:cs="Arial"/>
+          <w:bCs/>
+          <w:lang w:eastAsia="es-ES"/>
+        </w:rPr>
+        <w:t xml:space="preserve">En esta sección podemos introducir los datos de un nuevo vehículo como matricula, modelo, color, </w:t>
+      </w:r>
+      <w:proofErr w:type="gramStart"/>
+      <w:r>
+        <w:rPr>
+          <w:rFonts w:ascii="Arial" w:eastAsia="Times New Roman" w:hAnsi="Arial" w:cs="Arial"/>
+          <w:bCs/>
+          <w:lang w:eastAsia="es-ES"/>
+        </w:rPr>
+        <w:t>ubicación(</w:t>
+      </w:r>
+      <w:proofErr w:type="gramEnd"/>
+      <w:r>
+        <w:rPr>
+          <w:rFonts w:ascii="Arial" w:eastAsia="Times New Roman" w:hAnsi="Arial" w:cs="Arial"/>
+          <w:bCs/>
+          <w:lang w:eastAsia="es-ES"/>
+        </w:rPr>
+        <w:t>Donde está o debería estar aparcado), intervención(Si es necesario que realice alguna acción) y comentarios(Datos que pueda ser de interés recordar).</w:t>
+      </w:r>
+    </w:p>
+    <w:p>
+      <w:pPr>
+        <w:ind w:firstLine="708"/>
+        <w:rPr>
+          <w:rFonts w:ascii="Arial" w:eastAsia="Times New Roman" w:hAnsi="Arial" w:cs="Arial"/>
+          <w:bCs/>
+          <w:lang w:eastAsia="es-ES"/>
+        </w:rPr>
+      </w:pPr>
+      <w:r>
+        <w:rPr>
+          <w:rFonts w:ascii="Arial" w:eastAsia="Times New Roman" w:hAnsi="Arial" w:cs="Arial"/>
+          <w:bCs/>
+          <w:lang w:eastAsia="es-ES"/>
+        </w:rPr>
+        <w:t>Uso:</w:t>
+      </w:r>
+    </w:p>
+    <w:p>
+      <w:pPr>
+        <w:pStyle w:val="NormalWeb"/>
+      </w:pPr>
+      <w:r>
+        <w:t>Cuando accedemos a la aplicación después del </w:t>
+      </w:r>
+      <w:proofErr w:type="spellStart"/>
+      <w:r>
+        <w:t>splash</w:t>
+      </w:r>
+      <w:proofErr w:type="spellEnd"/>
+      <w:r>
+        <w:t xml:space="preserve"> </w:t>
+      </w:r>
+      <w:r>
+        <w:t xml:space="preserve">tenemos acceso a los botones de </w:t>
+      </w:r>
+      <w:r>
+        <w:t>ACCEDER</w:t>
+      </w:r>
+      <w:r>
+        <w:t xml:space="preserve"> y REGISTRARSE.</w:t>
+      </w:r>
+    </w:p>
+    <w:p>
+      <w:pPr>
+        <w:spacing w:before="100" w:beforeAutospacing="1" w:after="100" w:afterAutospacing="1" w:line="240" w:lineRule="auto"/>
+        <w:rPr>
+          <w:rFonts w:ascii="Times New Roman" w:eastAsia="Times New Roman" w:hAnsi="Times New Roman" w:cs="Times New Roman"/>
+          <w:sz w:val="24"/>
+          <w:szCs w:val="24"/>
+          <w:lang w:eastAsia="es-ES"/>
+        </w:rPr>
+      </w:pPr>
+      <w:r>
+        <w:rPr>
+          <w:rFonts w:ascii="Times New Roman" w:eastAsia="Times New Roman" w:hAnsi="Times New Roman" w:cs="Times New Roman"/>
+          <w:sz w:val="24"/>
+          <w:szCs w:val="24"/>
+          <w:lang w:eastAsia="es-ES"/>
+        </w:rPr>
+        <w:t>Pulsamos el botón de REGISTRARSE.</w:t>
+      </w:r>
+    </w:p>
+    <w:p>
+      <w:pPr>
+        <w:ind w:left="1416" w:firstLine="708"/>
+      </w:pPr>
+      <w:r>
+        <w:t xml:space="preserve"> </w:t>
+      </w:r>
+      <w:r>
+        <w:fldChar w:fldCharType="begin"/>
+      </w:r>
+      <w:r>
+        <w:instrText xml:space="preserve"> INCLUDEPICTURE "https://ahorrasion.es/wp-content/uploads/2021/11/pantallainicio.jpg" \* MERGEFORMATINET </w:instrText>
+      </w:r>
+      <w:r>
+        <w:fldChar w:fldCharType="separate"/>
+      </w:r>
+      <w:r>
+        <w:pict w14:anchorId="685BEEA1">
+          <v:shapetype id="_x0000_t75" coordsize="21600,21600" o:spt="75" o:preferrelative="t" path="m@4@5l@4@11@9@11@9@5xe" filled="f" stroked="f">
+            <v:stroke joinstyle="miter"/>
+            <v:formulas>
+              <v:f eqn="if lineDrawn pixelLineWidth 0"/>
+              <v:f eqn="sum @0 1 0"/>
+              <v:f eqn="sum 0 0 @1"/>
+              <v:f eqn="prod @2 1 2"/>
+              <v:f eqn="prod @3 21600 pixelWidth"/>
+              <v:f eqn="prod @3 21600 pixelHeight"/>
+              <v:f eqn="sum @0 0 1"/>
+              <v:f eqn="prod @6 1 2"/>
+              <v:f eqn="prod @7 21600 pixelWidth"/>
+              <v:f eqn="sum @8 21600 0"/>
+              <v:f eqn="prod @7 21600 pixelHeight"/>
+              <v:f eqn="sum @10 21600 0"/>
+            </v:formulas>
+            <v:path o:extrusionok="f" gradientshapeok="t" o:connecttype="rect"/>
+            <o:lock v:ext="edit" aspectratio="t"/>
+          </v:shapetype>
+          <v:shape id="_x0000_i1034" type="#_x0000_t75" alt="pantallainicio" style="width:188.25pt;height:332.25pt">
+            <v:imagedata r:id="rId22" r:href="rId23"/>
+          </v:shape>
+        </w:pict>
+      </w:r>
+      <w:r>
+        <w:fldChar w:fldCharType="end"/>
+      </w:r>
+    </w:p>
+    <w:p>
+      <w:pPr>
+        <w:pStyle w:val="NormalWeb"/>
+      </w:pPr>
+      <w:r>
+        <w:t>Una vez en la pantalla de registro debemos introducir los datos que deseemos sean nuestro usuario y contraseña</w:t>
+      </w:r>
+      <w:r>
+        <w:t xml:space="preserve"> y presionamos el botón REGISTRAR. </w:t>
+      </w:r>
+    </w:p>
+    <w:p>
+      <w:pPr>
+        <w:pStyle w:val="NormalWeb"/>
+        <w:ind w:left="1416" w:firstLine="708"/>
+      </w:pPr>
+      <w:r>
+        <w:lastRenderedPageBreak/>
+        <w:fldChar w:fldCharType="begin"/>
+      </w:r>
+      <w:r>
+        <w:instrText xml:space="preserve"> INCLUDEPICTURE "https://ahorrasion.es/wp-content/uploads/2021/11/pantallaregistro.jpg" \* MERGEFORMATINET </w:instrText>
+      </w:r>
+      <w:r>
+        <w:fldChar w:fldCharType="separate"/>
+      </w:r>
+      <w:r>
+        <w:pict w14:anchorId="29DE8D07">
+          <v:shape id="_x0000_i1035" type="#_x0000_t75" alt="pantallaregistro" style="width:164.25pt;height:296.25pt">
+            <v:imagedata r:id="rId24" r:href="rId25"/>
+          </v:shape>
+        </w:pict>
+      </w:r>
+      <w:r>
+        <w:fldChar w:fldCharType="end"/>
+      </w:r>
+    </w:p>
+    <w:p>
+      <w:pPr>
+        <w:pStyle w:val="NormalWeb"/>
+      </w:pPr>
+      <w:r>
+        <w:t>Habremos creado nuestra información de acceso y solo tendremos que presionar VOLVER para volver a la pantalla anterior, desde la que podremos</w:t>
+      </w:r>
+      <w:r>
+        <w:t xml:space="preserve"> acceder.</w:t>
+      </w:r>
+    </w:p>
+    <w:p>
+      <w:pPr>
+        <w:ind w:firstLine="708"/>
+        <w:rPr>
+          <w:rFonts w:ascii="Arial" w:eastAsia="Times New Roman" w:hAnsi="Arial" w:cs="Arial"/>
+          <w:bCs/>
+          <w:lang w:eastAsia="es-ES"/>
+        </w:rPr>
+      </w:pPr>
+    </w:p>
+    <w:p>
+      <w:pPr>
         <w:rPr>
           <w:rFonts w:ascii="Arial" w:eastAsia="Times New Roman" w:hAnsi="Arial" w:cs="Arial"/>
           <w:b/>
@@ -8522,6 +8907,659 @@
           <w:szCs w:val="28"/>
           <w:lang w:eastAsia="es-ES"/>
         </w:rPr>
+      </w:pPr>
+    </w:p>
+    <w:p>
+      <w:pPr>
+        <w:rPr>
+          <w:rFonts w:ascii="Arial" w:eastAsia="Times New Roman" w:hAnsi="Arial" w:cs="Arial"/>
+          <w:b/>
+          <w:sz w:val="28"/>
+          <w:szCs w:val="28"/>
+          <w:lang w:eastAsia="es-ES"/>
+        </w:rPr>
+      </w:pPr>
+    </w:p>
+    <w:p>
+      <w:pPr>
+        <w:rPr>
+          <w:rFonts w:ascii="Arial" w:eastAsia="Times New Roman" w:hAnsi="Arial" w:cs="Arial"/>
+          <w:b/>
+          <w:sz w:val="28"/>
+          <w:szCs w:val="28"/>
+          <w:lang w:eastAsia="es-ES"/>
+        </w:rPr>
+      </w:pPr>
+    </w:p>
+    <w:p>
+      <w:pPr>
+        <w:rPr>
+          <w:rFonts w:ascii="Arial" w:eastAsia="Times New Roman" w:hAnsi="Arial" w:cs="Arial"/>
+          <w:b/>
+          <w:sz w:val="28"/>
+          <w:szCs w:val="28"/>
+          <w:lang w:eastAsia="es-ES"/>
+        </w:rPr>
+      </w:pPr>
+    </w:p>
+    <w:p>
+      <w:pPr>
+        <w:rPr>
+          <w:rFonts w:ascii="Arial" w:eastAsia="Times New Roman" w:hAnsi="Arial" w:cs="Arial"/>
+          <w:b/>
+          <w:sz w:val="28"/>
+          <w:szCs w:val="28"/>
+          <w:lang w:eastAsia="es-ES"/>
+        </w:rPr>
+      </w:pPr>
+    </w:p>
+    <w:p>
+      <w:pPr>
+        <w:rPr>
+          <w:rFonts w:ascii="Arial" w:eastAsia="Times New Roman" w:hAnsi="Arial" w:cs="Arial"/>
+          <w:b/>
+          <w:sz w:val="28"/>
+          <w:szCs w:val="28"/>
+          <w:lang w:eastAsia="es-ES"/>
+        </w:rPr>
+      </w:pPr>
+    </w:p>
+    <w:p>
+      <w:pPr>
+        <w:rPr>
+          <w:rFonts w:ascii="Arial" w:eastAsia="Times New Roman" w:hAnsi="Arial" w:cs="Arial"/>
+          <w:b/>
+          <w:sz w:val="28"/>
+          <w:szCs w:val="28"/>
+          <w:lang w:eastAsia="es-ES"/>
+        </w:rPr>
+      </w:pPr>
+    </w:p>
+    <w:p>
+      <w:pPr>
+        <w:rPr>
+          <w:rFonts w:ascii="Arial" w:eastAsia="Times New Roman" w:hAnsi="Arial" w:cs="Arial"/>
+          <w:b/>
+          <w:sz w:val="28"/>
+          <w:szCs w:val="28"/>
+          <w:lang w:eastAsia="es-ES"/>
+        </w:rPr>
+      </w:pPr>
+    </w:p>
+    <w:p>
+      <w:pPr>
+        <w:rPr>
+          <w:rFonts w:ascii="Arial" w:eastAsia="Times New Roman" w:hAnsi="Arial" w:cs="Arial"/>
+          <w:b/>
+          <w:sz w:val="28"/>
+          <w:szCs w:val="28"/>
+          <w:lang w:eastAsia="es-ES"/>
+        </w:rPr>
+      </w:pPr>
+    </w:p>
+    <w:p>
+      <w:pPr>
+        <w:rPr>
+          <w:rFonts w:ascii="Arial" w:eastAsia="Times New Roman" w:hAnsi="Arial" w:cs="Arial"/>
+          <w:b/>
+          <w:sz w:val="28"/>
+          <w:szCs w:val="28"/>
+          <w:lang w:eastAsia="es-ES"/>
+        </w:rPr>
+      </w:pPr>
+    </w:p>
+    <w:p>
+      <w:pPr>
+        <w:rPr>
+          <w:rFonts w:ascii="Arial" w:eastAsia="Times New Roman" w:hAnsi="Arial" w:cs="Arial"/>
+          <w:b/>
+          <w:sz w:val="28"/>
+          <w:szCs w:val="28"/>
+          <w:lang w:eastAsia="es-ES"/>
+        </w:rPr>
+      </w:pPr>
+    </w:p>
+    <w:p>
+      <w:pPr>
+        <w:rPr>
+          <w:rFonts w:ascii="Arial" w:eastAsia="Times New Roman" w:hAnsi="Arial" w:cs="Arial"/>
+          <w:b/>
+          <w:sz w:val="28"/>
+          <w:szCs w:val="28"/>
+          <w:lang w:eastAsia="es-ES"/>
+        </w:rPr>
+      </w:pPr>
+    </w:p>
+    <w:p>
+      <w:pPr>
+        <w:rPr>
+          <w:rFonts w:ascii="Arial" w:eastAsia="Times New Roman" w:hAnsi="Arial" w:cs="Arial"/>
+          <w:b/>
+          <w:sz w:val="28"/>
+          <w:szCs w:val="28"/>
+          <w:lang w:eastAsia="es-ES"/>
+        </w:rPr>
+      </w:pPr>
+    </w:p>
+    <w:p>
+      <w:pPr>
+        <w:ind w:firstLine="708"/>
+        <w:rPr>
+          <w:rFonts w:ascii="Arial" w:eastAsia="Times New Roman" w:hAnsi="Arial" w:cs="Arial"/>
+          <w:bCs/>
+          <w:lang w:eastAsia="es-ES"/>
+        </w:rPr>
+      </w:pPr>
+      <w:r>
+        <w:rPr>
+          <w:rFonts w:ascii="Arial" w:eastAsia="Times New Roman" w:hAnsi="Arial" w:cs="Arial"/>
+          <w:b/>
+          <w:sz w:val="24"/>
+          <w:szCs w:val="24"/>
+          <w:lang w:eastAsia="es-ES"/>
+        </w:rPr>
+        <w:lastRenderedPageBreak/>
+        <w:t>Buscar vehículo:</w:t>
+      </w:r>
+      <w:r>
+        <w:rPr>
+          <w:rFonts w:ascii="Arial" w:eastAsia="Times New Roman" w:hAnsi="Arial" w:cs="Arial"/>
+          <w:bCs/>
+          <w:sz w:val="24"/>
+          <w:szCs w:val="24"/>
+          <w:lang w:eastAsia="es-ES"/>
+        </w:rPr>
+        <w:t xml:space="preserve"> </w:t>
+      </w:r>
+      <w:r>
+        <w:rPr>
+          <w:rFonts w:ascii="Arial" w:eastAsia="Times New Roman" w:hAnsi="Arial" w:cs="Arial"/>
+          <w:bCs/>
+          <w:lang w:eastAsia="es-ES"/>
+        </w:rPr>
+        <w:t>Insertando en la aplicación la matrícula podemos buscar la información sobre ese vehículo que haya sido registrada con anterioridad</w:t>
+      </w:r>
+      <w:r>
+        <w:rPr>
+          <w:rFonts w:ascii="Arial" w:eastAsia="Times New Roman" w:hAnsi="Arial" w:cs="Arial"/>
+          <w:bCs/>
+          <w:lang w:eastAsia="es-ES"/>
+        </w:rPr>
+        <w:t xml:space="preserve">. Esta información consta de la matricula, modelo, color, </w:t>
+      </w:r>
+      <w:proofErr w:type="gramStart"/>
+      <w:r>
+        <w:rPr>
+          <w:rFonts w:ascii="Arial" w:eastAsia="Times New Roman" w:hAnsi="Arial" w:cs="Arial"/>
+          <w:bCs/>
+          <w:lang w:eastAsia="es-ES"/>
+        </w:rPr>
+        <w:t>ubicación(</w:t>
+      </w:r>
+      <w:proofErr w:type="gramEnd"/>
+      <w:r>
+        <w:rPr>
+          <w:rFonts w:ascii="Arial" w:eastAsia="Times New Roman" w:hAnsi="Arial" w:cs="Arial"/>
+          <w:bCs/>
+          <w:lang w:eastAsia="es-ES"/>
+        </w:rPr>
+        <w:t>Donde está o debería estar aparcado), intervención(Si es necesario que realice alguna acción) y comentarios(Datos que pueda ser de interés recordar).</w:t>
+      </w:r>
+    </w:p>
+    <w:p>
+      <w:pPr>
+        <w:ind w:firstLine="708"/>
+        <w:rPr>
+          <w:rFonts w:ascii="Arial" w:eastAsia="Times New Roman" w:hAnsi="Arial" w:cs="Arial"/>
+          <w:bCs/>
+          <w:lang w:eastAsia="es-ES"/>
+        </w:rPr>
+      </w:pPr>
+      <w:r>
+        <w:rPr>
+          <w:rFonts w:ascii="Arial" w:eastAsia="Times New Roman" w:hAnsi="Arial" w:cs="Arial"/>
+          <w:bCs/>
+          <w:lang w:eastAsia="es-ES"/>
+        </w:rPr>
+        <w:t>Uso:</w:t>
+      </w:r>
+    </w:p>
+    <w:p>
+      <w:pPr>
+        <w:pStyle w:val="NormalWeb"/>
+      </w:pPr>
+      <w:r>
+        <w:t>Dentro de la aplicación ya hecho el </w:t>
+      </w:r>
+      <w:proofErr w:type="spellStart"/>
+      <w:r>
+        <w:t>Login</w:t>
+      </w:r>
+      <w:proofErr w:type="spellEnd"/>
+      <w:r>
+        <w:t xml:space="preserve"> </w:t>
+      </w:r>
+      <w:r>
+        <w:t>nos encontramos con la pantalla de búsqueda,</w:t>
+      </w:r>
+      <w:r>
+        <w:t xml:space="preserve"> </w:t>
+      </w:r>
+      <w:r>
+        <w:t>introduciremos la matrícula que queremos buscar</w:t>
+      </w:r>
+      <w:r>
+        <w:t xml:space="preserve"> </w:t>
+      </w:r>
+      <w:r>
+        <w:t>y le daremos al botón BUSCAR.</w:t>
+      </w:r>
+    </w:p>
+    <w:p>
+      <w:pPr>
+        <w:pStyle w:val="NormalWeb"/>
+        <w:ind w:left="1416" w:firstLine="708"/>
+      </w:pPr>
+      <w:r>
+        <w:rPr>
+          <w:noProof/>
+        </w:rPr>
+        <w:drawing>
+          <wp:inline distT="0" distB="0" distL="0" distR="0" wp14:anchorId="075BEAEA" wp14:editId="1E9938B4">
+            <wp:extent cx="2114550" cy="3800475"/>
+            <wp:effectExtent l="0" t="0" r="0" b="9525"/>
+            <wp:docPr id="5" name="Imagen 5" descr="search"/>
+            <wp:cNvGraphicFramePr>
+              <a:graphicFrameLocks xmlns:a="http://schemas.openxmlformats.org/drawingml/2006/main" noChangeAspect="1"/>
+            </wp:cNvGraphicFramePr>
+            <a:graphic xmlns:a="http://schemas.openxmlformats.org/drawingml/2006/main">
+              <a:graphicData uri="http://schemas.openxmlformats.org/drawingml/2006/picture">
+                <pic:pic xmlns:pic="http://schemas.openxmlformats.org/drawingml/2006/picture">
+                  <pic:nvPicPr>
+                    <pic:cNvPr id="0" name="Picture 6" descr="search"/>
+                    <pic:cNvPicPr>
+                      <a:picLocks noChangeAspect="1" noChangeArrowheads="1"/>
+                    </pic:cNvPicPr>
+                  </pic:nvPicPr>
+                  <pic:blipFill>
+                    <a:blip r:embed="rId26">
+                      <a:extLst>
+                        <a:ext uri="{28A0092B-C50C-407E-A947-70E740481C1C}">
+                          <a14:useLocalDpi xmlns:a14="http://schemas.microsoft.com/office/drawing/2010/main" val="0"/>
+                        </a:ext>
+                      </a:extLst>
+                    </a:blip>
+                    <a:srcRect/>
+                    <a:stretch>
+                      <a:fillRect/>
+                    </a:stretch>
+                  </pic:blipFill>
+                  <pic:spPr bwMode="auto">
+                    <a:xfrm>
+                      <a:off x="0" y="0"/>
+                      <a:ext cx="2114550" cy="3800475"/>
+                    </a:xfrm>
+                    <a:prstGeom prst="rect">
+                      <a:avLst/>
+                    </a:prstGeom>
+                    <a:noFill/>
+                    <a:ln>
+                      <a:noFill/>
+                    </a:ln>
+                  </pic:spPr>
+                </pic:pic>
+              </a:graphicData>
+            </a:graphic>
+          </wp:inline>
+        </w:drawing>
+      </w:r>
+    </w:p>
+    <w:p>
+      <w:pPr>
+        <w:pStyle w:val="NormalWeb"/>
+      </w:pPr>
+      <w:r>
+        <w:t xml:space="preserve">Si la búsqueda encontrara resultados </w:t>
+      </w:r>
+      <w:proofErr w:type="gramStart"/>
+      <w:r>
+        <w:t xml:space="preserve">aparecerían </w:t>
+      </w:r>
+      <w:r>
+        <w:t xml:space="preserve"> </w:t>
+      </w:r>
+      <w:r>
+        <w:t>en</w:t>
+      </w:r>
+      <w:proofErr w:type="gramEnd"/>
+      <w:r>
+        <w:t xml:space="preserve"> pantalla, en caso contrario nos</w:t>
+      </w:r>
+      <w:r>
+        <w:t xml:space="preserve"> </w:t>
+      </w:r>
+      <w:r>
+        <w:t>saldría un pop-up de que no se han encontrado resultados.</w:t>
+      </w:r>
+    </w:p>
+    <w:p>
+      <w:pPr>
+        <w:ind w:firstLine="708"/>
+        <w:rPr>
+          <w:rFonts w:ascii="Arial" w:eastAsia="Times New Roman" w:hAnsi="Arial" w:cs="Arial"/>
+          <w:bCs/>
+          <w:lang w:eastAsia="es-ES"/>
+        </w:rPr>
+      </w:pPr>
+    </w:p>
+    <w:p>
+      <w:pPr>
+        <w:spacing w:after="0" w:line="240" w:lineRule="auto"/>
+        <w:rPr>
+          <w:rFonts w:ascii="Times New Roman" w:eastAsia="Times New Roman" w:hAnsi="Times New Roman" w:cs="Times New Roman"/>
+          <w:sz w:val="24"/>
+          <w:szCs w:val="24"/>
+          <w:lang w:eastAsia="es-ES"/>
+        </w:rPr>
+      </w:pPr>
+    </w:p>
+    <w:p>
+      <w:pPr>
+        <w:spacing w:after="0" w:line="240" w:lineRule="auto"/>
+        <w:rPr>
+          <w:rFonts w:ascii="Times New Roman" w:eastAsia="Times New Roman" w:hAnsi="Times New Roman" w:cs="Times New Roman"/>
+          <w:sz w:val="24"/>
+          <w:szCs w:val="24"/>
+          <w:lang w:eastAsia="es-ES"/>
+        </w:rPr>
+      </w:pPr>
+    </w:p>
+    <w:p>
+      <w:pPr>
+        <w:ind w:firstLine="708"/>
+        <w:rPr>
+          <w:rFonts w:ascii="Arial" w:eastAsia="Times New Roman" w:hAnsi="Arial" w:cs="Arial"/>
+          <w:bCs/>
+          <w:lang w:eastAsia="es-ES"/>
+        </w:rPr>
+      </w:pPr>
+    </w:p>
+    <w:p>
+      <w:pPr>
+        <w:ind w:firstLine="708"/>
+        <w:rPr>
+          <w:rFonts w:ascii="Arial" w:eastAsia="Times New Roman" w:hAnsi="Arial" w:cs="Arial"/>
+          <w:bCs/>
+          <w:lang w:eastAsia="es-ES"/>
+        </w:rPr>
+      </w:pPr>
+    </w:p>
+    <w:p>
+      <w:pPr>
+        <w:ind w:firstLine="708"/>
+        <w:rPr>
+          <w:rFonts w:ascii="Arial" w:eastAsia="Times New Roman" w:hAnsi="Arial" w:cs="Arial"/>
+          <w:bCs/>
+          <w:lang w:eastAsia="es-ES"/>
+        </w:rPr>
+      </w:pPr>
+    </w:p>
+    <w:p>
+      <w:pPr>
+        <w:ind w:firstLine="708"/>
+        <w:rPr>
+          <w:rFonts w:ascii="Arial" w:eastAsia="Times New Roman" w:hAnsi="Arial" w:cs="Arial"/>
+          <w:bCs/>
+          <w:lang w:eastAsia="es-ES"/>
+        </w:rPr>
+      </w:pPr>
+    </w:p>
+    <w:p>
+      <w:pPr>
+        <w:ind w:firstLine="708"/>
+        <w:rPr>
+          <w:rFonts w:ascii="Arial" w:eastAsia="Times New Roman" w:hAnsi="Arial" w:cs="Arial"/>
+          <w:bCs/>
+          <w:lang w:eastAsia="es-ES"/>
+        </w:rPr>
+      </w:pPr>
+    </w:p>
+    <w:p>
+      <w:pPr>
+        <w:ind w:firstLine="708"/>
+        <w:rPr>
+          <w:rFonts w:ascii="Arial" w:eastAsia="Times New Roman" w:hAnsi="Arial" w:cs="Arial"/>
+          <w:bCs/>
+          <w:lang w:eastAsia="es-ES"/>
+        </w:rPr>
+      </w:pPr>
+    </w:p>
+    <w:p>
+      <w:pPr>
+        <w:ind w:firstLine="708"/>
+        <w:rPr>
+          <w:rFonts w:ascii="Arial" w:eastAsia="Times New Roman" w:hAnsi="Arial" w:cs="Arial"/>
+          <w:bCs/>
+          <w:lang w:eastAsia="es-ES"/>
+        </w:rPr>
+      </w:pPr>
+      <w:r>
+        <w:rPr>
+          <w:rFonts w:ascii="Arial" w:eastAsia="Times New Roman" w:hAnsi="Arial" w:cs="Arial"/>
+          <w:b/>
+          <w:sz w:val="24"/>
+          <w:szCs w:val="24"/>
+          <w:lang w:eastAsia="es-ES"/>
+        </w:rPr>
+        <w:lastRenderedPageBreak/>
+        <w:t>Actualizar vehículo:</w:t>
+      </w:r>
+      <w:r>
+        <w:rPr>
+          <w:rFonts w:ascii="Arial" w:eastAsia="Times New Roman" w:hAnsi="Arial" w:cs="Arial"/>
+          <w:bCs/>
+          <w:sz w:val="24"/>
+          <w:szCs w:val="24"/>
+          <w:lang w:eastAsia="es-ES"/>
+        </w:rPr>
+        <w:t xml:space="preserve">  </w:t>
+      </w:r>
+      <w:r>
+        <w:rPr>
+          <w:rFonts w:ascii="Arial" w:eastAsia="Times New Roman" w:hAnsi="Arial" w:cs="Arial"/>
+          <w:bCs/>
+          <w:lang w:eastAsia="es-ES"/>
+        </w:rPr>
+        <w:t xml:space="preserve">Una vez hemos buscado un </w:t>
+      </w:r>
+      <w:proofErr w:type="spellStart"/>
+      <w:r>
+        <w:rPr>
+          <w:rFonts w:ascii="Arial" w:eastAsia="Times New Roman" w:hAnsi="Arial" w:cs="Arial"/>
+          <w:bCs/>
+          <w:lang w:eastAsia="es-ES"/>
+        </w:rPr>
+        <w:t>vehiculo</w:t>
+      </w:r>
+      <w:proofErr w:type="spellEnd"/>
+      <w:r>
+        <w:rPr>
+          <w:rFonts w:ascii="Arial" w:eastAsia="Times New Roman" w:hAnsi="Arial" w:cs="Arial"/>
+          <w:bCs/>
+          <w:lang w:eastAsia="es-ES"/>
+        </w:rPr>
+        <w:t xml:space="preserve"> y estamos viendo sus datos podemos cambiar a la pantalla de actualizar datos para registrar nuevos datos o actualizar los existentes.</w:t>
+      </w:r>
+    </w:p>
+    <w:p>
+      <w:pPr>
+        <w:ind w:firstLine="708"/>
+        <w:rPr>
+          <w:rFonts w:ascii="Arial" w:eastAsia="Times New Roman" w:hAnsi="Arial" w:cs="Arial"/>
+          <w:bCs/>
+          <w:lang w:eastAsia="es-ES"/>
+        </w:rPr>
+      </w:pPr>
+      <w:r>
+        <w:rPr>
+          <w:rFonts w:ascii="Arial" w:eastAsia="Times New Roman" w:hAnsi="Arial" w:cs="Arial"/>
+          <w:bCs/>
+          <w:lang w:eastAsia="es-ES"/>
+        </w:rPr>
+        <w:t>Uso:</w:t>
+      </w:r>
+    </w:p>
+    <w:p>
+      <w:pPr>
+        <w:pStyle w:val="NormalWeb"/>
+      </w:pPr>
+      <w:r>
+        <w:t>Si al ver los datos de un vehículo que hemos </w:t>
+      </w:r>
+      <w:r>
+        <w:t>buscado</w:t>
+      </w:r>
+      <w:r>
+        <w:t xml:space="preserve"> </w:t>
+      </w:r>
+      <w:r>
+        <w:t>queremos modificar algo solo tenemos que hacer clic sobre</w:t>
+      </w:r>
+      <w:r>
+        <w:t xml:space="preserve"> </w:t>
+      </w:r>
+      <w:r>
+        <w:t xml:space="preserve">el campo. Nos aparecerá la siguiente pantalla, y solo </w:t>
+      </w:r>
+      <w:proofErr w:type="gramStart"/>
+      <w:r>
+        <w:t xml:space="preserve">tendremos </w:t>
+      </w:r>
+      <w:r>
+        <w:t xml:space="preserve"> </w:t>
+      </w:r>
+      <w:r>
+        <w:t>que</w:t>
+      </w:r>
+      <w:proofErr w:type="gramEnd"/>
+      <w:r>
+        <w:t xml:space="preserve"> introducir o modificar los campos que queramos actualizar</w:t>
+      </w:r>
+      <w:r>
+        <w:t xml:space="preserve"> </w:t>
+      </w:r>
+      <w:r>
+        <w:t> y darle al botón de ACTUALIZAR.</w:t>
+      </w:r>
+    </w:p>
+    <w:p>
+      <w:pPr>
+        <w:ind w:left="1416" w:firstLine="708"/>
+      </w:pPr>
+      <w:r>
+        <w:rPr>
+          <w:noProof/>
+        </w:rPr>
+        <w:drawing>
+          <wp:inline distT="0" distB="0" distL="0" distR="0" wp14:anchorId="22035ABE" wp14:editId="48D91929">
+            <wp:extent cx="2002521" cy="3619500"/>
+            <wp:effectExtent l="0" t="0" r="0" b="0"/>
+            <wp:docPr id="16" name="Imagen 16" descr="actualizar"/>
+            <wp:cNvGraphicFramePr>
+              <a:graphicFrameLocks xmlns:a="http://schemas.openxmlformats.org/drawingml/2006/main" noChangeAspect="1"/>
+            </wp:cNvGraphicFramePr>
+            <a:graphic xmlns:a="http://schemas.openxmlformats.org/drawingml/2006/main">
+              <a:graphicData uri="http://schemas.openxmlformats.org/drawingml/2006/picture">
+                <pic:pic xmlns:pic="http://schemas.openxmlformats.org/drawingml/2006/picture">
+                  <pic:nvPicPr>
+                    <pic:cNvPr id="0" name="Picture 18" descr="actualizar"/>
+                    <pic:cNvPicPr>
+                      <a:picLocks noChangeAspect="1" noChangeArrowheads="1"/>
+                    </pic:cNvPicPr>
+                  </pic:nvPicPr>
+                  <pic:blipFill>
+                    <a:blip r:embed="rId27">
+                      <a:extLst>
+                        <a:ext uri="{28A0092B-C50C-407E-A947-70E740481C1C}">
+                          <a14:useLocalDpi xmlns:a14="http://schemas.microsoft.com/office/drawing/2010/main" val="0"/>
+                        </a:ext>
+                      </a:extLst>
+                    </a:blip>
+                    <a:srcRect/>
+                    <a:stretch>
+                      <a:fillRect/>
+                    </a:stretch>
+                  </pic:blipFill>
+                  <pic:spPr bwMode="auto">
+                    <a:xfrm>
+                      <a:off x="0" y="0"/>
+                      <a:ext cx="2009687" cy="3632453"/>
+                    </a:xfrm>
+                    <a:prstGeom prst="rect">
+                      <a:avLst/>
+                    </a:prstGeom>
+                    <a:noFill/>
+                    <a:ln>
+                      <a:noFill/>
+                    </a:ln>
+                  </pic:spPr>
+                </pic:pic>
+              </a:graphicData>
+            </a:graphic>
+          </wp:inline>
+        </w:drawing>
+      </w:r>
+    </w:p>
+    <w:p>
+      <w:pPr>
+        <w:ind w:firstLine="708"/>
+        <w:rPr>
+          <w:rFonts w:ascii="Arial" w:eastAsia="Times New Roman" w:hAnsi="Arial" w:cs="Arial"/>
+          <w:bCs/>
+          <w:lang w:eastAsia="es-ES"/>
+        </w:rPr>
+      </w:pPr>
+    </w:p>
+    <w:p>
+      <w:pPr>
+        <w:ind w:firstLine="708"/>
+        <w:rPr>
+          <w:rFonts w:ascii="Arial" w:eastAsia="Times New Roman" w:hAnsi="Arial" w:cs="Arial"/>
+          <w:bCs/>
+          <w:lang w:eastAsia="es-ES"/>
+        </w:rPr>
+      </w:pPr>
+    </w:p>
+    <w:p>
+      <w:pPr>
+        <w:ind w:firstLine="708"/>
+        <w:rPr>
+          <w:rFonts w:ascii="Arial" w:eastAsia="Times New Roman" w:hAnsi="Arial" w:cs="Arial"/>
+          <w:bCs/>
+          <w:lang w:eastAsia="es-ES"/>
+        </w:rPr>
+      </w:pPr>
+    </w:p>
+    <w:p>
+      <w:pPr>
+        <w:pStyle w:val="Ttulo2"/>
+        <w:rPr>
+          <w:rFonts w:ascii="Arial" w:eastAsia="Times New Roman" w:hAnsi="Arial" w:cs="Arial"/>
+          <w:b/>
+          <w:sz w:val="28"/>
+          <w:szCs w:val="28"/>
+          <w:lang w:eastAsia="es-ES"/>
+        </w:rPr>
+      </w:pPr>
+      <w:bookmarkStart w:id="14" w:name="_Toc90287444"/>
+      <w:r>
+        <w:rPr>
+          <w:rFonts w:ascii="Arial" w:eastAsia="Times New Roman" w:hAnsi="Arial" w:cs="Arial"/>
+          <w:b/>
+          <w:sz w:val="28"/>
+          <w:szCs w:val="28"/>
+          <w:lang w:eastAsia="es-ES"/>
+        </w:rPr>
         <w:t>Web:</w:t>
       </w:r>
       <w:bookmarkEnd w:id="14"/>
@@ -8616,6 +9654,7 @@
           <w:bCs/>
           <w:lang w:eastAsia="es-ES"/>
         </w:rPr>
+        <w:lastRenderedPageBreak/>
         <w:t>Login</w:t>
       </w:r>
       <w:proofErr w:type="spellEnd"/>
@@ -8645,16 +9684,6 @@
         </w:rPr>
         <w:t>Los administradores no podrán eliminar ningún registro, solamente podrán validar si se ha solucionado o no.</w:t>
       </w:r>
-    </w:p>
-    <w:p>
-      <w:pPr>
-        <w:ind w:firstLine="708"/>
-        <w:rPr>
-          <w:rFonts w:ascii="Arial" w:eastAsia="Times New Roman" w:hAnsi="Arial" w:cs="Arial"/>
-          <w:bCs/>
-          <w:lang w:eastAsia="es-ES"/>
-        </w:rPr>
-      </w:pPr>
     </w:p>
     <w:p>
       <w:pPr>
@@ -8733,7 +9762,7 @@
           <w:lang w:eastAsia="es-ES"/>
         </w:rPr>
       </w:pPr>
-      <w:bookmarkStart w:id="15" w:name="_Toc89196917"/>
+      <w:bookmarkStart w:id="15" w:name="_Toc90287445"/>
       <w:r>
         <w:rPr>
           <w:rFonts w:ascii="Arial" w:hAnsi="Arial" w:cs="Arial"/>
@@ -8741,7 +9770,6 @@
           <w:sz w:val="28"/>
           <w:szCs w:val="28"/>
         </w:rPr>
-        <w:lastRenderedPageBreak/>
         <w:t>Modelo Entidad Relación</w:t>
       </w:r>
       <w:bookmarkEnd w:id="15"/>
@@ -8775,7 +9803,7 @@
           <w:lang w:eastAsia="es-ES"/>
         </w:rPr>
       </w:pPr>
-      <w:bookmarkStart w:id="16" w:name="_Toc89196918"/>
+      <w:bookmarkStart w:id="16" w:name="_Toc90287446"/>
       <w:r>
         <w:rPr>
           <w:rFonts w:ascii="Arial" w:hAnsi="Arial" w:cs="Arial"/>
@@ -8810,7 +9838,7 @@
                     </pic:cNvPicPr>
                   </pic:nvPicPr>
                   <pic:blipFill>
-                    <a:blip r:embed="rId21">
+                    <a:blip r:embed="rId28">
                       <a:extLst>
                         <a:ext uri="{28A0092B-C50C-407E-A947-70E740481C1C}">
                           <a14:useLocalDpi xmlns:a14="http://schemas.microsoft.com/office/drawing/2010/main" val="0"/>
@@ -8867,6 +9895,126 @@
     <w:p>
       <w:pPr>
         <w:pStyle w:val="Prrafodelista"/>
+        <w:spacing w:before="653" w:after="0" w:line="240" w:lineRule="auto"/>
+        <w:ind w:left="1080"/>
+        <w:outlineLvl w:val="1"/>
+        <w:rPr>
+          <w:rFonts w:ascii="Arial" w:eastAsia="Times New Roman" w:hAnsi="Arial" w:cs="Arial"/>
+          <w:b/>
+          <w:sz w:val="28"/>
+          <w:szCs w:val="28"/>
+          <w:lang w:eastAsia="es-ES"/>
+        </w:rPr>
+      </w:pPr>
+    </w:p>
+    <w:p>
+      <w:pPr>
+        <w:pStyle w:val="Prrafodelista"/>
+        <w:spacing w:before="653" w:after="0" w:line="240" w:lineRule="auto"/>
+        <w:ind w:left="1080"/>
+        <w:outlineLvl w:val="1"/>
+        <w:rPr>
+          <w:rFonts w:ascii="Arial" w:eastAsia="Times New Roman" w:hAnsi="Arial" w:cs="Arial"/>
+          <w:b/>
+          <w:sz w:val="28"/>
+          <w:szCs w:val="28"/>
+          <w:lang w:eastAsia="es-ES"/>
+        </w:rPr>
+      </w:pPr>
+    </w:p>
+    <w:p>
+      <w:pPr>
+        <w:pStyle w:val="Prrafodelista"/>
+        <w:spacing w:before="653" w:after="0" w:line="240" w:lineRule="auto"/>
+        <w:ind w:left="1080"/>
+        <w:outlineLvl w:val="1"/>
+        <w:rPr>
+          <w:rFonts w:ascii="Arial" w:eastAsia="Times New Roman" w:hAnsi="Arial" w:cs="Arial"/>
+          <w:b/>
+          <w:sz w:val="28"/>
+          <w:szCs w:val="28"/>
+          <w:lang w:eastAsia="es-ES"/>
+        </w:rPr>
+      </w:pPr>
+    </w:p>
+    <w:p>
+      <w:pPr>
+        <w:pStyle w:val="Prrafodelista"/>
+        <w:spacing w:before="653" w:after="0" w:line="240" w:lineRule="auto"/>
+        <w:ind w:left="1080"/>
+        <w:outlineLvl w:val="1"/>
+        <w:rPr>
+          <w:rFonts w:ascii="Arial" w:eastAsia="Times New Roman" w:hAnsi="Arial" w:cs="Arial"/>
+          <w:b/>
+          <w:sz w:val="28"/>
+          <w:szCs w:val="28"/>
+          <w:lang w:eastAsia="es-ES"/>
+        </w:rPr>
+      </w:pPr>
+    </w:p>
+    <w:p>
+      <w:pPr>
+        <w:pStyle w:val="Prrafodelista"/>
+        <w:spacing w:before="653" w:after="0" w:line="240" w:lineRule="auto"/>
+        <w:ind w:left="1080"/>
+        <w:outlineLvl w:val="1"/>
+        <w:rPr>
+          <w:rFonts w:ascii="Arial" w:eastAsia="Times New Roman" w:hAnsi="Arial" w:cs="Arial"/>
+          <w:b/>
+          <w:sz w:val="28"/>
+          <w:szCs w:val="28"/>
+          <w:lang w:eastAsia="es-ES"/>
+        </w:rPr>
+      </w:pPr>
+    </w:p>
+    <w:p>
+      <w:pPr>
+        <w:pStyle w:val="Prrafodelista"/>
+        <w:spacing w:before="653" w:after="0" w:line="240" w:lineRule="auto"/>
+        <w:ind w:left="1080"/>
+        <w:outlineLvl w:val="1"/>
+        <w:rPr>
+          <w:rFonts w:ascii="Arial" w:eastAsia="Times New Roman" w:hAnsi="Arial" w:cs="Arial"/>
+          <w:b/>
+          <w:sz w:val="28"/>
+          <w:szCs w:val="28"/>
+          <w:lang w:eastAsia="es-ES"/>
+        </w:rPr>
+      </w:pPr>
+    </w:p>
+    <w:p>
+      <w:pPr>
+        <w:pStyle w:val="Prrafodelista"/>
+        <w:spacing w:before="653" w:after="0" w:line="240" w:lineRule="auto"/>
+        <w:ind w:left="1080"/>
+        <w:outlineLvl w:val="1"/>
+        <w:rPr>
+          <w:rFonts w:ascii="Arial" w:eastAsia="Times New Roman" w:hAnsi="Arial" w:cs="Arial"/>
+          <w:b/>
+          <w:sz w:val="28"/>
+          <w:szCs w:val="28"/>
+          <w:lang w:eastAsia="es-ES"/>
+        </w:rPr>
+      </w:pPr>
+    </w:p>
+    <w:p>
+      <w:pPr>
+        <w:pStyle w:val="Prrafodelista"/>
+        <w:spacing w:before="653" w:after="0" w:line="240" w:lineRule="auto"/>
+        <w:ind w:left="1080"/>
+        <w:outlineLvl w:val="1"/>
+        <w:rPr>
+          <w:rFonts w:ascii="Arial" w:eastAsia="Times New Roman" w:hAnsi="Arial" w:cs="Arial"/>
+          <w:b/>
+          <w:sz w:val="28"/>
+          <w:szCs w:val="28"/>
+          <w:lang w:eastAsia="es-ES"/>
+        </w:rPr>
+      </w:pPr>
+    </w:p>
+    <w:p>
+      <w:pPr>
+        <w:pStyle w:val="Prrafodelista"/>
         <w:numPr>
           <w:ilvl w:val="0"/>
           <w:numId w:val="26"/>
@@ -8881,7 +10029,7 @@
           <w:lang w:eastAsia="es-ES"/>
         </w:rPr>
       </w:pPr>
-      <w:bookmarkStart w:id="17" w:name="_Toc89196919"/>
+      <w:bookmarkStart w:id="17" w:name="_Toc90287447"/>
       <w:r>
         <w:rPr>
           <w:rFonts w:ascii="Arial" w:hAnsi="Arial" w:cs="Arial"/>
@@ -8889,6 +10037,7 @@
           <w:sz w:val="28"/>
           <w:szCs w:val="28"/>
         </w:rPr>
+        <w:lastRenderedPageBreak/>
         <w:t>Diagrama de casos de us</w:t>
       </w:r>
       <w:r>
@@ -8931,7 +10080,7 @@
           <w:lang w:eastAsia="es-ES"/>
         </w:rPr>
       </w:pPr>
-      <w:bookmarkStart w:id="18" w:name="_Toc89196920"/>
+      <w:bookmarkStart w:id="18" w:name="_Toc90287448"/>
       <w:r>
         <w:rPr>
           <w:rFonts w:ascii="Arial" w:hAnsi="Arial" w:cs="Arial"/>
@@ -8994,7 +10143,7 @@
                     </pic:cNvPicPr>
                   </pic:nvPicPr>
                   <pic:blipFill>
-                    <a:blip r:embed="rId22" cstate="print">
+                    <a:blip r:embed="rId29" cstate="print">
                       <a:extLst>
                         <a:ext uri="{28A0092B-C50C-407E-A947-70E740481C1C}">
                           <a14:useLocalDpi xmlns:a14="http://schemas.microsoft.com/office/drawing/2010/main" val="0"/>
@@ -9133,6 +10282,7 @@
           <w:sz w:val="28"/>
           <w:szCs w:val="28"/>
         </w:rPr>
+        <w:lastRenderedPageBreak/>
         <w:drawing>
           <wp:inline distT="0" distB="0" distL="0" distR="0" wp14:anchorId="5A4C015C" wp14:editId="3F4EAB9E">
             <wp:extent cx="5057775" cy="6172200"/>
@@ -9151,7 +10301,7 @@
                     </pic:cNvPicPr>
                   </pic:nvPicPr>
                   <pic:blipFill>
-                    <a:blip r:embed="rId23">
+                    <a:blip r:embed="rId30">
                       <a:extLst>
                         <a:ext uri="{28A0092B-C50C-407E-A947-70E740481C1C}">
                           <a14:useLocalDpi xmlns:a14="http://schemas.microsoft.com/office/drawing/2010/main" val="0"/>
@@ -9201,6 +10351,186 @@
     <w:p>
       <w:pPr>
         <w:pStyle w:val="Prrafodelista"/>
+        <w:spacing w:before="653" w:after="0" w:line="240" w:lineRule="auto"/>
+        <w:ind w:left="1080"/>
+        <w:outlineLvl w:val="1"/>
+        <w:rPr>
+          <w:rFonts w:ascii="Arial" w:eastAsia="Times New Roman" w:hAnsi="Arial" w:cs="Arial"/>
+          <w:b/>
+          <w:sz w:val="28"/>
+          <w:szCs w:val="28"/>
+          <w:lang w:eastAsia="es-ES"/>
+        </w:rPr>
+      </w:pPr>
+    </w:p>
+    <w:p>
+      <w:pPr>
+        <w:pStyle w:val="Prrafodelista"/>
+        <w:spacing w:before="653" w:after="0" w:line="240" w:lineRule="auto"/>
+        <w:ind w:left="1080"/>
+        <w:outlineLvl w:val="1"/>
+        <w:rPr>
+          <w:rFonts w:ascii="Arial" w:eastAsia="Times New Roman" w:hAnsi="Arial" w:cs="Arial"/>
+          <w:b/>
+          <w:sz w:val="28"/>
+          <w:szCs w:val="28"/>
+          <w:lang w:eastAsia="es-ES"/>
+        </w:rPr>
+      </w:pPr>
+    </w:p>
+    <w:p>
+      <w:pPr>
+        <w:pStyle w:val="Prrafodelista"/>
+        <w:spacing w:before="653" w:after="0" w:line="240" w:lineRule="auto"/>
+        <w:ind w:left="1080"/>
+        <w:outlineLvl w:val="1"/>
+        <w:rPr>
+          <w:rFonts w:ascii="Arial" w:eastAsia="Times New Roman" w:hAnsi="Arial" w:cs="Arial"/>
+          <w:b/>
+          <w:sz w:val="28"/>
+          <w:szCs w:val="28"/>
+          <w:lang w:eastAsia="es-ES"/>
+        </w:rPr>
+      </w:pPr>
+    </w:p>
+    <w:p>
+      <w:pPr>
+        <w:pStyle w:val="Prrafodelista"/>
+        <w:spacing w:before="653" w:after="0" w:line="240" w:lineRule="auto"/>
+        <w:ind w:left="1080"/>
+        <w:outlineLvl w:val="1"/>
+        <w:rPr>
+          <w:rFonts w:ascii="Arial" w:eastAsia="Times New Roman" w:hAnsi="Arial" w:cs="Arial"/>
+          <w:b/>
+          <w:sz w:val="28"/>
+          <w:szCs w:val="28"/>
+          <w:lang w:eastAsia="es-ES"/>
+        </w:rPr>
+      </w:pPr>
+    </w:p>
+    <w:p>
+      <w:pPr>
+        <w:pStyle w:val="Prrafodelista"/>
+        <w:spacing w:before="653" w:after="0" w:line="240" w:lineRule="auto"/>
+        <w:ind w:left="1080"/>
+        <w:outlineLvl w:val="1"/>
+        <w:rPr>
+          <w:rFonts w:ascii="Arial" w:eastAsia="Times New Roman" w:hAnsi="Arial" w:cs="Arial"/>
+          <w:b/>
+          <w:sz w:val="28"/>
+          <w:szCs w:val="28"/>
+          <w:lang w:eastAsia="es-ES"/>
+        </w:rPr>
+      </w:pPr>
+    </w:p>
+    <w:p>
+      <w:pPr>
+        <w:pStyle w:val="Prrafodelista"/>
+        <w:spacing w:before="653" w:after="0" w:line="240" w:lineRule="auto"/>
+        <w:ind w:left="1080"/>
+        <w:outlineLvl w:val="1"/>
+        <w:rPr>
+          <w:rFonts w:ascii="Arial" w:eastAsia="Times New Roman" w:hAnsi="Arial" w:cs="Arial"/>
+          <w:b/>
+          <w:sz w:val="28"/>
+          <w:szCs w:val="28"/>
+          <w:lang w:eastAsia="es-ES"/>
+        </w:rPr>
+      </w:pPr>
+    </w:p>
+    <w:p>
+      <w:pPr>
+        <w:pStyle w:val="Prrafodelista"/>
+        <w:spacing w:before="653" w:after="0" w:line="240" w:lineRule="auto"/>
+        <w:ind w:left="1080"/>
+        <w:outlineLvl w:val="1"/>
+        <w:rPr>
+          <w:rFonts w:ascii="Arial" w:eastAsia="Times New Roman" w:hAnsi="Arial" w:cs="Arial"/>
+          <w:b/>
+          <w:sz w:val="28"/>
+          <w:szCs w:val="28"/>
+          <w:lang w:eastAsia="es-ES"/>
+        </w:rPr>
+      </w:pPr>
+    </w:p>
+    <w:p>
+      <w:pPr>
+        <w:pStyle w:val="Prrafodelista"/>
+        <w:spacing w:before="653" w:after="0" w:line="240" w:lineRule="auto"/>
+        <w:ind w:left="1080"/>
+        <w:outlineLvl w:val="1"/>
+        <w:rPr>
+          <w:rFonts w:ascii="Arial" w:eastAsia="Times New Roman" w:hAnsi="Arial" w:cs="Arial"/>
+          <w:b/>
+          <w:sz w:val="28"/>
+          <w:szCs w:val="28"/>
+          <w:lang w:eastAsia="es-ES"/>
+        </w:rPr>
+      </w:pPr>
+    </w:p>
+    <w:p>
+      <w:pPr>
+        <w:pStyle w:val="Prrafodelista"/>
+        <w:spacing w:before="653" w:after="0" w:line="240" w:lineRule="auto"/>
+        <w:ind w:left="1080"/>
+        <w:outlineLvl w:val="1"/>
+        <w:rPr>
+          <w:rFonts w:ascii="Arial" w:eastAsia="Times New Roman" w:hAnsi="Arial" w:cs="Arial"/>
+          <w:b/>
+          <w:sz w:val="28"/>
+          <w:szCs w:val="28"/>
+          <w:lang w:eastAsia="es-ES"/>
+        </w:rPr>
+      </w:pPr>
+    </w:p>
+    <w:p>
+      <w:pPr>
+        <w:pStyle w:val="Prrafodelista"/>
+        <w:spacing w:before="653" w:after="0" w:line="240" w:lineRule="auto"/>
+        <w:ind w:left="1080"/>
+        <w:outlineLvl w:val="1"/>
+        <w:rPr>
+          <w:rFonts w:ascii="Arial" w:eastAsia="Times New Roman" w:hAnsi="Arial" w:cs="Arial"/>
+          <w:b/>
+          <w:sz w:val="28"/>
+          <w:szCs w:val="28"/>
+          <w:lang w:eastAsia="es-ES"/>
+        </w:rPr>
+      </w:pPr>
+    </w:p>
+    <w:p>
+      <w:pPr>
+        <w:pStyle w:val="Prrafodelista"/>
+        <w:spacing w:before="653" w:after="0" w:line="240" w:lineRule="auto"/>
+        <w:ind w:left="1080"/>
+        <w:outlineLvl w:val="1"/>
+        <w:rPr>
+          <w:rFonts w:ascii="Arial" w:eastAsia="Times New Roman" w:hAnsi="Arial" w:cs="Arial"/>
+          <w:b/>
+          <w:sz w:val="28"/>
+          <w:szCs w:val="28"/>
+          <w:lang w:eastAsia="es-ES"/>
+        </w:rPr>
+      </w:pPr>
+    </w:p>
+    <w:p>
+      <w:pPr>
+        <w:pStyle w:val="Prrafodelista"/>
+        <w:spacing w:before="653" w:after="0" w:line="240" w:lineRule="auto"/>
+        <w:ind w:left="1080"/>
+        <w:outlineLvl w:val="1"/>
+        <w:rPr>
+          <w:rFonts w:ascii="Arial" w:eastAsia="Times New Roman" w:hAnsi="Arial" w:cs="Arial"/>
+          <w:b/>
+          <w:sz w:val="28"/>
+          <w:szCs w:val="28"/>
+          <w:lang w:eastAsia="es-ES"/>
+        </w:rPr>
+      </w:pPr>
+    </w:p>
+    <w:p>
+      <w:pPr>
+        <w:pStyle w:val="Prrafodelista"/>
         <w:numPr>
           <w:ilvl w:val="0"/>
           <w:numId w:val="26"/>
@@ -9215,7 +10545,7 @@
           <w:lang w:eastAsia="es-ES"/>
         </w:rPr>
       </w:pPr>
-      <w:bookmarkStart w:id="19" w:name="_Toc89196921"/>
+      <w:bookmarkStart w:id="19" w:name="_Toc90287449"/>
       <w:r>
         <w:rPr>
           <w:rFonts w:ascii="Arial" w:hAnsi="Arial" w:cs="Arial"/>
@@ -9223,6 +10553,7 @@
           <w:sz w:val="28"/>
           <w:szCs w:val="28"/>
         </w:rPr>
+        <w:lastRenderedPageBreak/>
         <w:t>Codificación del proyecto</w:t>
       </w:r>
       <w:bookmarkEnd w:id="19"/>
@@ -9254,22 +10585,568 @@
           <w:szCs w:val="28"/>
         </w:rPr>
       </w:pPr>
+      <w:r>
+        <w:rPr>
+          <w:rFonts w:ascii="Arial" w:hAnsi="Arial" w:cs="Arial"/>
+          <w:b/>
+          <w:sz w:val="28"/>
+          <w:szCs w:val="28"/>
+        </w:rPr>
+        <w:t>App:</w:t>
+      </w:r>
     </w:p>
     <w:p>
       <w:pPr>
         <w:pStyle w:val="Prrafodelista"/>
         <w:spacing w:before="653" w:after="0" w:line="240" w:lineRule="auto"/>
         <w:ind w:left="1080"/>
-        <w:rPr>
-          <w:rFonts w:ascii="Arial" w:eastAsia="Times New Roman" w:hAnsi="Arial" w:cs="Arial"/>
+        <w:outlineLvl w:val="1"/>
+        <w:rPr>
+          <w:rFonts w:ascii="Arial" w:hAnsi="Arial" w:cs="Arial"/>
           <w:b/>
           <w:sz w:val="28"/>
           <w:szCs w:val="28"/>
-          <w:lang w:eastAsia="es-ES"/>
-        </w:rPr>
-      </w:pPr>
-      <w:hyperlink r:id="rId24" w:history="1">
-        <w:bookmarkStart w:id="20" w:name="_Toc89196922"/>
+        </w:rPr>
+      </w:pPr>
+    </w:p>
+    <w:p>
+      <w:pPr>
+        <w:pStyle w:val="Prrafodelista"/>
+        <w:spacing w:before="653" w:after="0" w:line="240" w:lineRule="auto"/>
+        <w:ind w:left="1080"/>
+        <w:outlineLvl w:val="1"/>
+        <w:rPr>
+          <w:rFonts w:ascii="Arial" w:hAnsi="Arial" w:cs="Arial"/>
+          <w:bCs/>
+        </w:rPr>
+      </w:pPr>
+      <w:r>
+        <w:rPr>
+          <w:rFonts w:ascii="Arial" w:hAnsi="Arial" w:cs="Arial"/>
+          <w:bCs/>
+        </w:rPr>
+        <w:t>Conexión a la BBDD:</w:t>
+      </w:r>
+      <w:r>
+        <w:rPr>
+          <w:rFonts w:ascii="Arial" w:hAnsi="Arial" w:cs="Arial"/>
+          <w:bCs/>
+        </w:rPr>
+        <w:br/>
+      </w:r>
+      <w:r>
+        <w:rPr>
+          <w:noProof/>
+        </w:rPr>
+        <w:drawing>
+          <wp:inline distT="0" distB="0" distL="0" distR="0" wp14:anchorId="728B82B6" wp14:editId="4B66FBA4">
+            <wp:extent cx="5490845" cy="2472055"/>
+            <wp:effectExtent l="0" t="0" r="0" b="4445"/>
+            <wp:docPr id="17" name="Imagen 17"/>
+            <wp:cNvGraphicFramePr>
+              <a:graphicFrameLocks xmlns:a="http://schemas.openxmlformats.org/drawingml/2006/main" noChangeAspect="1"/>
+            </wp:cNvGraphicFramePr>
+            <a:graphic xmlns:a="http://schemas.openxmlformats.org/drawingml/2006/main">
+              <a:graphicData uri="http://schemas.openxmlformats.org/drawingml/2006/picture">
+                <pic:pic xmlns:pic="http://schemas.openxmlformats.org/drawingml/2006/picture">
+                  <pic:nvPicPr>
+                    <pic:cNvPr id="1" name=""/>
+                    <pic:cNvPicPr/>
+                  </pic:nvPicPr>
+                  <pic:blipFill>
+                    <a:blip r:embed="rId31"/>
+                    <a:stretch>
+                      <a:fillRect/>
+                    </a:stretch>
+                  </pic:blipFill>
+                  <pic:spPr>
+                    <a:xfrm>
+                      <a:off x="0" y="0"/>
+                      <a:ext cx="5490845" cy="2472055"/>
+                    </a:xfrm>
+                    <a:prstGeom prst="rect">
+                      <a:avLst/>
+                    </a:prstGeom>
+                  </pic:spPr>
+                </pic:pic>
+              </a:graphicData>
+            </a:graphic>
+          </wp:inline>
+        </w:drawing>
+      </w:r>
+    </w:p>
+    <w:p>
+      <w:pPr>
+        <w:pStyle w:val="Prrafodelista"/>
+        <w:spacing w:before="653" w:after="0" w:line="240" w:lineRule="auto"/>
+        <w:ind w:left="1080"/>
+        <w:outlineLvl w:val="1"/>
+        <w:rPr>
+          <w:rFonts w:ascii="Arial" w:hAnsi="Arial" w:cs="Arial"/>
+          <w:bCs/>
+        </w:rPr>
+      </w:pPr>
+    </w:p>
+    <w:p>
+      <w:pPr>
+        <w:pStyle w:val="Prrafodelista"/>
+        <w:spacing w:before="653" w:after="0" w:line="240" w:lineRule="auto"/>
+        <w:ind w:left="1080"/>
+        <w:outlineLvl w:val="1"/>
+        <w:rPr>
+          <w:rFonts w:ascii="Arial" w:hAnsi="Arial" w:cs="Arial"/>
+          <w:bCs/>
+        </w:rPr>
+      </w:pPr>
+      <w:r>
+        <w:rPr>
+          <w:rFonts w:ascii="Arial" w:hAnsi="Arial" w:cs="Arial"/>
+          <w:bCs/>
+        </w:rPr>
+        <w:t>Control de acceso por permisos(</w:t>
+      </w:r>
+      <w:proofErr w:type="spellStart"/>
+      <w:r>
+        <w:rPr>
+          <w:rFonts w:ascii="Arial" w:hAnsi="Arial" w:cs="Arial"/>
+          <w:bCs/>
+        </w:rPr>
+        <w:t>level</w:t>
+      </w:r>
+      <w:proofErr w:type="spellEnd"/>
+      <w:r>
+        <w:rPr>
+          <w:rFonts w:ascii="Arial" w:hAnsi="Arial" w:cs="Arial"/>
+          <w:bCs/>
+        </w:rPr>
+        <w:t>):</w:t>
+      </w:r>
+    </w:p>
+    <w:p>
+      <w:pPr>
+        <w:pStyle w:val="Prrafodelista"/>
+        <w:spacing w:before="653" w:after="0" w:line="240" w:lineRule="auto"/>
+        <w:ind w:left="1080"/>
+        <w:outlineLvl w:val="1"/>
+        <w:rPr>
+          <w:rFonts w:ascii="Arial" w:hAnsi="Arial" w:cs="Arial"/>
+          <w:bCs/>
+        </w:rPr>
+      </w:pPr>
+      <w:r>
+        <w:rPr>
+          <w:noProof/>
+        </w:rPr>
+        <w:drawing>
+          <wp:inline distT="0" distB="0" distL="0" distR="0" wp14:anchorId="0B31D904" wp14:editId="3804E2F8">
+            <wp:extent cx="5490845" cy="2538095"/>
+            <wp:effectExtent l="0" t="0" r="0" b="0"/>
+            <wp:docPr id="18" name="Imagen 18"/>
+            <wp:cNvGraphicFramePr>
+              <a:graphicFrameLocks xmlns:a="http://schemas.openxmlformats.org/drawingml/2006/main" noChangeAspect="1"/>
+            </wp:cNvGraphicFramePr>
+            <a:graphic xmlns:a="http://schemas.openxmlformats.org/drawingml/2006/main">
+              <a:graphicData uri="http://schemas.openxmlformats.org/drawingml/2006/picture">
+                <pic:pic xmlns:pic="http://schemas.openxmlformats.org/drawingml/2006/picture">
+                  <pic:nvPicPr>
+                    <pic:cNvPr id="1" name=""/>
+                    <pic:cNvPicPr/>
+                  </pic:nvPicPr>
+                  <pic:blipFill>
+                    <a:blip r:embed="rId32"/>
+                    <a:stretch>
+                      <a:fillRect/>
+                    </a:stretch>
+                  </pic:blipFill>
+                  <pic:spPr>
+                    <a:xfrm>
+                      <a:off x="0" y="0"/>
+                      <a:ext cx="5490845" cy="2538095"/>
+                    </a:xfrm>
+                    <a:prstGeom prst="rect">
+                      <a:avLst/>
+                    </a:prstGeom>
+                  </pic:spPr>
+                </pic:pic>
+              </a:graphicData>
+            </a:graphic>
+          </wp:inline>
+        </w:drawing>
+      </w:r>
+    </w:p>
+    <w:p>
+      <w:pPr>
+        <w:pStyle w:val="Prrafodelista"/>
+        <w:spacing w:before="653" w:after="0" w:line="240" w:lineRule="auto"/>
+        <w:ind w:left="1080"/>
+        <w:outlineLvl w:val="1"/>
+        <w:rPr>
+          <w:rFonts w:ascii="Arial" w:hAnsi="Arial" w:cs="Arial"/>
+          <w:bCs/>
+        </w:rPr>
+      </w:pPr>
+    </w:p>
+    <w:p>
+      <w:pPr>
+        <w:pStyle w:val="Prrafodelista"/>
+        <w:spacing w:before="653" w:after="0" w:line="240" w:lineRule="auto"/>
+        <w:ind w:left="1080"/>
+        <w:outlineLvl w:val="1"/>
+        <w:rPr>
+          <w:rFonts w:ascii="Arial" w:hAnsi="Arial" w:cs="Arial"/>
+          <w:bCs/>
+        </w:rPr>
+      </w:pPr>
+    </w:p>
+    <w:p>
+      <w:pPr>
+        <w:pStyle w:val="Prrafodelista"/>
+        <w:spacing w:before="653" w:after="0" w:line="240" w:lineRule="auto"/>
+        <w:ind w:left="1080"/>
+        <w:outlineLvl w:val="1"/>
+        <w:rPr>
+          <w:rFonts w:ascii="Arial" w:hAnsi="Arial" w:cs="Arial"/>
+          <w:bCs/>
+        </w:rPr>
+      </w:pPr>
+    </w:p>
+    <w:p>
+      <w:pPr>
+        <w:pStyle w:val="Prrafodelista"/>
+        <w:spacing w:before="653" w:after="0" w:line="240" w:lineRule="auto"/>
+        <w:ind w:left="1080"/>
+        <w:outlineLvl w:val="1"/>
+        <w:rPr>
+          <w:rFonts w:ascii="Arial" w:hAnsi="Arial" w:cs="Arial"/>
+          <w:bCs/>
+        </w:rPr>
+      </w:pPr>
+    </w:p>
+    <w:p>
+      <w:pPr>
+        <w:pStyle w:val="Prrafodelista"/>
+        <w:spacing w:before="653" w:after="0" w:line="240" w:lineRule="auto"/>
+        <w:ind w:left="1080"/>
+        <w:outlineLvl w:val="1"/>
+        <w:rPr>
+          <w:rFonts w:ascii="Arial" w:hAnsi="Arial" w:cs="Arial"/>
+          <w:bCs/>
+        </w:rPr>
+      </w:pPr>
+    </w:p>
+    <w:p>
+      <w:pPr>
+        <w:pStyle w:val="Prrafodelista"/>
+        <w:spacing w:before="653" w:after="0" w:line="240" w:lineRule="auto"/>
+        <w:ind w:left="1080"/>
+        <w:outlineLvl w:val="1"/>
+        <w:rPr>
+          <w:rFonts w:ascii="Arial" w:hAnsi="Arial" w:cs="Arial"/>
+          <w:bCs/>
+        </w:rPr>
+      </w:pPr>
+    </w:p>
+    <w:p>
+      <w:pPr>
+        <w:pStyle w:val="Prrafodelista"/>
+        <w:spacing w:before="653" w:after="0" w:line="240" w:lineRule="auto"/>
+        <w:ind w:left="1080"/>
+        <w:outlineLvl w:val="1"/>
+        <w:rPr>
+          <w:rFonts w:ascii="Arial" w:hAnsi="Arial" w:cs="Arial"/>
+          <w:bCs/>
+        </w:rPr>
+      </w:pPr>
+    </w:p>
+    <w:p>
+      <w:pPr>
+        <w:pStyle w:val="Prrafodelista"/>
+        <w:spacing w:before="653" w:after="0" w:line="240" w:lineRule="auto"/>
+        <w:ind w:left="1080"/>
+        <w:outlineLvl w:val="1"/>
+        <w:rPr>
+          <w:rFonts w:ascii="Arial" w:hAnsi="Arial" w:cs="Arial"/>
+          <w:bCs/>
+        </w:rPr>
+      </w:pPr>
+    </w:p>
+    <w:p>
+      <w:pPr>
+        <w:pStyle w:val="Prrafodelista"/>
+        <w:spacing w:before="653" w:after="0" w:line="240" w:lineRule="auto"/>
+        <w:ind w:left="1080"/>
+        <w:outlineLvl w:val="1"/>
+        <w:rPr>
+          <w:rFonts w:ascii="Arial" w:hAnsi="Arial" w:cs="Arial"/>
+          <w:bCs/>
+        </w:rPr>
+      </w:pPr>
+    </w:p>
+    <w:p>
+      <w:pPr>
+        <w:pStyle w:val="Prrafodelista"/>
+        <w:spacing w:before="653" w:after="0" w:line="240" w:lineRule="auto"/>
+        <w:ind w:left="1080"/>
+        <w:outlineLvl w:val="1"/>
+        <w:rPr>
+          <w:rFonts w:ascii="Arial" w:hAnsi="Arial" w:cs="Arial"/>
+          <w:bCs/>
+        </w:rPr>
+      </w:pPr>
+    </w:p>
+    <w:p>
+      <w:pPr>
+        <w:pStyle w:val="Prrafodelista"/>
+        <w:spacing w:before="653" w:after="0" w:line="240" w:lineRule="auto"/>
+        <w:ind w:left="1080"/>
+        <w:outlineLvl w:val="1"/>
+        <w:rPr>
+          <w:rFonts w:ascii="Arial" w:hAnsi="Arial" w:cs="Arial"/>
+          <w:bCs/>
+        </w:rPr>
+      </w:pPr>
+    </w:p>
+    <w:p>
+      <w:pPr>
+        <w:pStyle w:val="Prrafodelista"/>
+        <w:spacing w:before="653" w:after="0" w:line="240" w:lineRule="auto"/>
+        <w:ind w:left="1080"/>
+        <w:outlineLvl w:val="1"/>
+        <w:rPr>
+          <w:rFonts w:ascii="Arial" w:hAnsi="Arial" w:cs="Arial"/>
+          <w:bCs/>
+        </w:rPr>
+      </w:pPr>
+    </w:p>
+    <w:p>
+      <w:pPr>
+        <w:pStyle w:val="Prrafodelista"/>
+        <w:spacing w:before="653" w:after="0" w:line="240" w:lineRule="auto"/>
+        <w:ind w:left="1080"/>
+        <w:outlineLvl w:val="1"/>
+        <w:rPr>
+          <w:rFonts w:ascii="Arial" w:hAnsi="Arial" w:cs="Arial"/>
+          <w:bCs/>
+        </w:rPr>
+      </w:pPr>
+    </w:p>
+    <w:p>
+      <w:pPr>
+        <w:pStyle w:val="Prrafodelista"/>
+        <w:spacing w:before="653" w:after="0" w:line="240" w:lineRule="auto"/>
+        <w:ind w:left="1080"/>
+        <w:outlineLvl w:val="1"/>
+        <w:rPr>
+          <w:rFonts w:ascii="Arial" w:hAnsi="Arial" w:cs="Arial"/>
+          <w:bCs/>
+        </w:rPr>
+      </w:pPr>
+    </w:p>
+    <w:p>
+      <w:pPr>
+        <w:pStyle w:val="Prrafodelista"/>
+        <w:spacing w:before="653" w:after="0" w:line="240" w:lineRule="auto"/>
+        <w:ind w:left="1080"/>
+        <w:outlineLvl w:val="1"/>
+        <w:rPr>
+          <w:rFonts w:ascii="Arial" w:hAnsi="Arial" w:cs="Arial"/>
+          <w:bCs/>
+        </w:rPr>
+      </w:pPr>
+    </w:p>
+    <w:p>
+      <w:pPr>
+        <w:pStyle w:val="Prrafodelista"/>
+        <w:spacing w:before="653" w:after="0" w:line="240" w:lineRule="auto"/>
+        <w:ind w:left="1080"/>
+        <w:outlineLvl w:val="1"/>
+        <w:rPr>
+          <w:rFonts w:ascii="Arial" w:hAnsi="Arial" w:cs="Arial"/>
+          <w:bCs/>
+        </w:rPr>
+      </w:pPr>
+    </w:p>
+    <w:p>
+      <w:pPr>
+        <w:pStyle w:val="Prrafodelista"/>
+        <w:spacing w:before="653" w:after="0" w:line="240" w:lineRule="auto"/>
+        <w:ind w:left="1080"/>
+        <w:outlineLvl w:val="1"/>
+        <w:rPr>
+          <w:rFonts w:ascii="Arial" w:hAnsi="Arial" w:cs="Arial"/>
+          <w:bCs/>
+        </w:rPr>
+      </w:pPr>
+      <w:r>
+        <w:rPr>
+          <w:rFonts w:ascii="Arial" w:hAnsi="Arial" w:cs="Arial"/>
+          <w:bCs/>
+        </w:rPr>
+        <w:lastRenderedPageBreak/>
+        <w:t>Botón de búsqueda:</w:t>
+      </w:r>
+    </w:p>
+    <w:p>
+      <w:pPr>
+        <w:pStyle w:val="Prrafodelista"/>
+        <w:spacing w:before="653" w:after="0" w:line="240" w:lineRule="auto"/>
+        <w:ind w:left="1080"/>
+        <w:outlineLvl w:val="1"/>
+        <w:rPr>
+          <w:rFonts w:ascii="Arial" w:hAnsi="Arial" w:cs="Arial"/>
+          <w:bCs/>
+        </w:rPr>
+      </w:pPr>
+      <w:r>
+        <w:rPr>
+          <w:noProof/>
+        </w:rPr>
+        <w:drawing>
+          <wp:inline distT="0" distB="0" distL="0" distR="0" wp14:anchorId="4732C8E2" wp14:editId="687D6AD1">
+            <wp:extent cx="5490845" cy="3129915"/>
+            <wp:effectExtent l="0" t="0" r="0" b="0"/>
+            <wp:docPr id="19" name="Imagen 19"/>
+            <wp:cNvGraphicFramePr>
+              <a:graphicFrameLocks xmlns:a="http://schemas.openxmlformats.org/drawingml/2006/main" noChangeAspect="1"/>
+            </wp:cNvGraphicFramePr>
+            <a:graphic xmlns:a="http://schemas.openxmlformats.org/drawingml/2006/main">
+              <a:graphicData uri="http://schemas.openxmlformats.org/drawingml/2006/picture">
+                <pic:pic xmlns:pic="http://schemas.openxmlformats.org/drawingml/2006/picture">
+                  <pic:nvPicPr>
+                    <pic:cNvPr id="1" name=""/>
+                    <pic:cNvPicPr/>
+                  </pic:nvPicPr>
+                  <pic:blipFill>
+                    <a:blip r:embed="rId33"/>
+                    <a:stretch>
+                      <a:fillRect/>
+                    </a:stretch>
+                  </pic:blipFill>
+                  <pic:spPr>
+                    <a:xfrm>
+                      <a:off x="0" y="0"/>
+                      <a:ext cx="5490845" cy="3129915"/>
+                    </a:xfrm>
+                    <a:prstGeom prst="rect">
+                      <a:avLst/>
+                    </a:prstGeom>
+                  </pic:spPr>
+                </pic:pic>
+              </a:graphicData>
+            </a:graphic>
+          </wp:inline>
+        </w:drawing>
+      </w:r>
+    </w:p>
+    <w:p>
+      <w:pPr>
+        <w:pStyle w:val="Prrafodelista"/>
+        <w:spacing w:before="653" w:after="0" w:line="240" w:lineRule="auto"/>
+        <w:ind w:left="1080"/>
+        <w:outlineLvl w:val="1"/>
+        <w:rPr>
+          <w:rFonts w:ascii="Arial" w:hAnsi="Arial" w:cs="Arial"/>
+          <w:bCs/>
+        </w:rPr>
+      </w:pPr>
+      <w:r>
+        <w:rPr>
+          <w:rFonts w:ascii="Arial" w:hAnsi="Arial" w:cs="Arial"/>
+          <w:bCs/>
+        </w:rPr>
+        <w:t>Método tras el botón guardar, muy similar a actualizar:</w:t>
+      </w:r>
+    </w:p>
+    <w:p>
+      <w:pPr>
+        <w:pStyle w:val="Prrafodelista"/>
+        <w:spacing w:before="653" w:after="0" w:line="240" w:lineRule="auto"/>
+        <w:ind w:left="1080"/>
+        <w:outlineLvl w:val="1"/>
+        <w:rPr>
+          <w:rFonts w:ascii="Arial" w:hAnsi="Arial" w:cs="Arial"/>
+          <w:bCs/>
+        </w:rPr>
+      </w:pPr>
+      <w:r>
+        <w:rPr>
+          <w:noProof/>
+        </w:rPr>
+        <w:drawing>
+          <wp:inline distT="0" distB="0" distL="0" distR="0" wp14:anchorId="55A3DEFB" wp14:editId="418C5B97">
+            <wp:extent cx="5490845" cy="3617595"/>
+            <wp:effectExtent l="0" t="0" r="0" b="1905"/>
+            <wp:docPr id="20" name="Imagen 20"/>
+            <wp:cNvGraphicFramePr>
+              <a:graphicFrameLocks xmlns:a="http://schemas.openxmlformats.org/drawingml/2006/main" noChangeAspect="1"/>
+            </wp:cNvGraphicFramePr>
+            <a:graphic xmlns:a="http://schemas.openxmlformats.org/drawingml/2006/main">
+              <a:graphicData uri="http://schemas.openxmlformats.org/drawingml/2006/picture">
+                <pic:pic xmlns:pic="http://schemas.openxmlformats.org/drawingml/2006/picture">
+                  <pic:nvPicPr>
+                    <pic:cNvPr id="1" name=""/>
+                    <pic:cNvPicPr/>
+                  </pic:nvPicPr>
+                  <pic:blipFill>
+                    <a:blip r:embed="rId34"/>
+                    <a:stretch>
+                      <a:fillRect/>
+                    </a:stretch>
+                  </pic:blipFill>
+                  <pic:spPr>
+                    <a:xfrm>
+                      <a:off x="0" y="0"/>
+                      <a:ext cx="5490845" cy="3617595"/>
+                    </a:xfrm>
+                    <a:prstGeom prst="rect">
+                      <a:avLst/>
+                    </a:prstGeom>
+                  </pic:spPr>
+                </pic:pic>
+              </a:graphicData>
+            </a:graphic>
+          </wp:inline>
+        </w:drawing>
+      </w:r>
+    </w:p>
+    <w:p>
+      <w:pPr>
+        <w:pStyle w:val="Prrafodelista"/>
+        <w:spacing w:before="653" w:after="0" w:line="240" w:lineRule="auto"/>
+        <w:ind w:left="1080"/>
+        <w:outlineLvl w:val="1"/>
+        <w:rPr>
+          <w:rFonts w:ascii="Arial" w:hAnsi="Arial" w:cs="Arial"/>
+          <w:bCs/>
+        </w:rPr>
+      </w:pPr>
+    </w:p>
+    <w:p>
+      <w:pPr>
+        <w:pStyle w:val="Prrafodelista"/>
+        <w:spacing w:before="653" w:after="0" w:line="240" w:lineRule="auto"/>
+        <w:ind w:left="1080"/>
+        <w:outlineLvl w:val="1"/>
+        <w:rPr>
+          <w:rFonts w:ascii="Arial" w:hAnsi="Arial" w:cs="Arial"/>
+          <w:bCs/>
+        </w:rPr>
+      </w:pPr>
+    </w:p>
+    <w:p>
+      <w:pPr>
+        <w:pStyle w:val="Prrafodelista"/>
+        <w:spacing w:before="653" w:after="0" w:line="240" w:lineRule="auto"/>
+        <w:ind w:left="1080"/>
+        <w:rPr>
+          <w:rFonts w:ascii="Arial" w:eastAsia="Times New Roman" w:hAnsi="Arial" w:cs="Arial"/>
+          <w:b/>
+          <w:sz w:val="28"/>
+          <w:szCs w:val="28"/>
+          <w:lang w:eastAsia="es-ES"/>
+        </w:rPr>
+      </w:pPr>
+      <w:hyperlink r:id="rId35" w:history="1">
         <w:r>
           <w:rPr>
             <w:rStyle w:val="Hipervnculo"/>
@@ -9281,7 +11158,6 @@
           </w:rPr>
           <w:t>https://github.com/Laetian/ProyectoDAM</w:t>
         </w:r>
-        <w:bookmarkEnd w:id="20"/>
       </w:hyperlink>
     </w:p>
     <w:p>
@@ -9295,6 +11171,18 @@
           <w:b/>
           <w:sz w:val="28"/>
           <w:szCs w:val="28"/>
+          <w:lang w:eastAsia="es-ES"/>
+        </w:rPr>
+      </w:pPr>
+    </w:p>
+    <w:p>
+      <w:pPr>
+        <w:spacing w:before="172" w:after="0" w:line="240" w:lineRule="auto"/>
+        <w:ind w:left="731" w:right="52" w:firstLine="15"/>
+        <w:jc w:val="both"/>
+        <w:rPr>
+          <w:rFonts w:ascii="Arial" w:eastAsia="Times New Roman" w:hAnsi="Arial" w:cs="Arial"/>
+          <w:color w:val="000000"/>
           <w:lang w:eastAsia="es-ES"/>
         </w:rPr>
       </w:pPr>
@@ -9330,7 +11218,7 @@
           <w:lang w:eastAsia="es-ES"/>
         </w:rPr>
       </w:pPr>
-      <w:bookmarkStart w:id="21" w:name="_Toc89196923"/>
+      <w:bookmarkStart w:id="20" w:name="_Toc90287450"/>
       <w:r>
         <w:rPr>
           <w:rFonts w:ascii="Arial" w:eastAsia="Times New Roman" w:hAnsi="Arial" w:cs="Arial"/>
@@ -9344,7 +11232,22 @@
         <w:lastRenderedPageBreak/>
         <w:t>Metodología</w:t>
       </w:r>
-      <w:bookmarkEnd w:id="21"/>
+      <w:bookmarkEnd w:id="20"/>
+    </w:p>
+    <w:p>
+      <w:pPr>
+        <w:spacing w:before="653" w:after="0" w:line="240" w:lineRule="auto"/>
+        <w:outlineLvl w:val="0"/>
+        <w:rPr>
+          <w:rFonts w:ascii="Arial" w:eastAsia="Times New Roman" w:hAnsi="Arial" w:cs="Arial"/>
+          <w:b/>
+          <w:bCs/>
+          <w:color w:val="000000"/>
+          <w:sz w:val="36"/>
+          <w:szCs w:val="36"/>
+          <w:lang w:eastAsia="es-ES"/>
+        </w:rPr>
+      </w:pPr>
     </w:p>
     <w:p>
       <w:pPr>
@@ -9371,6 +11274,150 @@
           <w:szCs w:val="28"/>
           <w:lang w:eastAsia="es-ES"/>
         </w:rPr>
+        <w:t>Tipo de metodología</w:t>
+      </w:r>
+    </w:p>
+    <w:p>
+      <w:pPr>
+        <w:spacing w:after="0" w:line="240" w:lineRule="auto"/>
+        <w:rPr>
+          <w:rFonts w:ascii="Times New Roman" w:eastAsia="Times New Roman" w:hAnsi="Times New Roman" w:cs="Times New Roman"/>
+          <w:sz w:val="24"/>
+          <w:szCs w:val="24"/>
+          <w:lang w:eastAsia="es-ES"/>
+        </w:rPr>
+      </w:pPr>
+    </w:p>
+    <w:p>
+      <w:pPr>
+        <w:spacing w:after="0" w:line="240" w:lineRule="auto"/>
+        <w:ind w:left="374"/>
+        <w:rPr>
+          <w:rFonts w:ascii="Arial" w:eastAsia="Times New Roman" w:hAnsi="Arial" w:cs="Arial"/>
+          <w:lang w:eastAsia="es-ES"/>
+        </w:rPr>
+      </w:pPr>
+      <w:proofErr w:type="spellStart"/>
+      <w:r>
+        <w:rPr>
+          <w:rFonts w:ascii="Arial" w:eastAsia="Times New Roman" w:hAnsi="Arial" w:cs="Arial"/>
+          <w:lang w:eastAsia="es-ES"/>
+        </w:rPr>
+        <w:t>Metología</w:t>
+      </w:r>
+      <w:proofErr w:type="spellEnd"/>
+      <w:r>
+        <w:rPr>
+          <w:rFonts w:ascii="Arial" w:eastAsia="Times New Roman" w:hAnsi="Arial" w:cs="Arial"/>
+          <w:lang w:eastAsia="es-ES"/>
+        </w:rPr>
+        <w:t xml:space="preserve"> </w:t>
+      </w:r>
+      <w:proofErr w:type="spellStart"/>
+      <w:r>
+        <w:rPr>
+          <w:rFonts w:ascii="Arial" w:eastAsia="Times New Roman" w:hAnsi="Arial" w:cs="Arial"/>
+          <w:lang w:eastAsia="es-ES"/>
+        </w:rPr>
+        <w:t>Agil</w:t>
+      </w:r>
+      <w:proofErr w:type="spellEnd"/>
+      <w:r>
+        <w:rPr>
+          <w:rFonts w:ascii="Arial" w:eastAsia="Times New Roman" w:hAnsi="Arial" w:cs="Arial"/>
+          <w:lang w:eastAsia="es-ES"/>
+        </w:rPr>
+        <w:t>:</w:t>
+      </w:r>
+    </w:p>
+    <w:p>
+      <w:pPr>
+        <w:spacing w:after="0" w:line="240" w:lineRule="auto"/>
+        <w:ind w:left="374"/>
+        <w:rPr>
+          <w:rFonts w:ascii="Arial" w:eastAsia="Times New Roman" w:hAnsi="Arial" w:cs="Arial"/>
+          <w:lang w:eastAsia="es-ES"/>
+        </w:rPr>
+      </w:pPr>
+    </w:p>
+    <w:p>
+      <w:pPr>
+        <w:spacing w:after="0" w:line="240" w:lineRule="auto"/>
+        <w:ind w:left="374"/>
+        <w:rPr>
+          <w:rFonts w:ascii="Arial" w:eastAsia="Times New Roman" w:hAnsi="Arial" w:cs="Arial"/>
+          <w:lang w:eastAsia="es-ES"/>
+        </w:rPr>
+      </w:pPr>
+      <w:r>
+        <w:rPr>
+          <w:rFonts w:ascii="Arial" w:hAnsi="Arial" w:cs="Arial"/>
+        </w:rPr>
+        <w:t xml:space="preserve">Por definición, las </w:t>
+      </w:r>
+      <w:r>
+        <w:rPr>
+          <w:rStyle w:val="Textoennegrita"/>
+          <w:rFonts w:ascii="Arial" w:hAnsi="Arial" w:cs="Arial"/>
+          <w:b w:val="0"/>
+          <w:bCs w:val="0"/>
+        </w:rPr>
+        <w:t>metodologías ágiles</w:t>
+      </w:r>
+      <w:r>
+        <w:rPr>
+          <w:rFonts w:ascii="Arial" w:hAnsi="Arial" w:cs="Arial"/>
+        </w:rPr>
+        <w:t xml:space="preserve"> son aquellas que permiten adaptar la forma de trabajo a las condiciones del proyecto, consiguiendo flexibilidad e inmediatez en la respuesta para amoldar el proyecto y su desarrollo a las circunstancias específicas del entorno.</w:t>
+      </w:r>
+    </w:p>
+    <w:p>
+      <w:pPr>
+        <w:spacing w:after="0" w:line="240" w:lineRule="auto"/>
+        <w:rPr>
+          <w:rFonts w:ascii="Times New Roman" w:eastAsia="Times New Roman" w:hAnsi="Times New Roman" w:cs="Times New Roman"/>
+          <w:sz w:val="24"/>
+          <w:szCs w:val="24"/>
+          <w:lang w:eastAsia="es-ES"/>
+        </w:rPr>
+      </w:pPr>
+    </w:p>
+    <w:p>
+      <w:pPr>
+        <w:spacing w:after="0" w:line="240" w:lineRule="auto"/>
+        <w:rPr>
+          <w:rFonts w:ascii="Times New Roman" w:eastAsia="Times New Roman" w:hAnsi="Times New Roman" w:cs="Times New Roman"/>
+          <w:sz w:val="24"/>
+          <w:szCs w:val="24"/>
+          <w:lang w:eastAsia="es-ES"/>
+        </w:rPr>
+      </w:pPr>
+    </w:p>
+    <w:p>
+      <w:pPr>
+        <w:pStyle w:val="Prrafodelista"/>
+        <w:numPr>
+          <w:ilvl w:val="0"/>
+          <w:numId w:val="23"/>
+        </w:numPr>
+        <w:spacing w:after="0" w:line="240" w:lineRule="auto"/>
+        <w:rPr>
+          <w:rFonts w:ascii="Times New Roman" w:eastAsia="Times New Roman" w:hAnsi="Times New Roman" w:cs="Times New Roman"/>
+          <w:sz w:val="24"/>
+          <w:szCs w:val="24"/>
+          <w:lang w:eastAsia="es-ES"/>
+        </w:rPr>
+      </w:pPr>
+      <w:r>
+        <w:rPr>
+          <w:rFonts w:ascii="Calibri" w:eastAsia="Times New Roman" w:hAnsi="Calibri" w:cs="Calibri"/>
+          <w:b/>
+          <w:bCs/>
+          <w:color w:val="000000"/>
+          <w:sz w:val="28"/>
+          <w:szCs w:val="28"/>
+          <w:lang w:eastAsia="es-ES"/>
+        </w:rPr>
         <w:t>Planificación del proyecto </w:t>
       </w:r>
     </w:p>
@@ -9391,6 +11438,27 @@
           <w:lang w:eastAsia="es-ES"/>
         </w:rPr>
         <w:t>A continuación, podemos diferenciar las 3 fases de desarrollo del proyecto:  </w:t>
+      </w:r>
+    </w:p>
+    <w:p>
+      <w:pPr>
+        <w:spacing w:before="185" w:after="0" w:line="240" w:lineRule="auto"/>
+        <w:ind w:left="374" w:right="1477"/>
+        <w:rPr>
+          <w:rFonts w:ascii="Times New Roman" w:eastAsia="Times New Roman" w:hAnsi="Times New Roman" w:cs="Times New Roman"/>
+          <w:sz w:val="24"/>
+          <w:szCs w:val="24"/>
+          <w:lang w:eastAsia="es-ES"/>
+        </w:rPr>
+      </w:pPr>
+      <w:r>
+        <w:rPr>
+          <w:rFonts w:ascii="Times New Roman" w:eastAsia="Times New Roman" w:hAnsi="Times New Roman" w:cs="Times New Roman"/>
+          <w:sz w:val="24"/>
+          <w:szCs w:val="24"/>
+          <w:lang w:eastAsia="es-ES"/>
+        </w:rPr>
+        <w:t>Cronograma:</w:t>
       </w:r>
     </w:p>
     <w:p>
@@ -10846,6 +12914,7 @@
           <w:color w:val="000000"/>
           <w:lang w:eastAsia="es-ES"/>
         </w:rPr>
+        <w:lastRenderedPageBreak/>
         <w:t>Se ha realizado una investigación documental previa al diseño del proyecto, ya que era muy necesario consultar el estado actual del tema a tratar, viendo así las carencias actuales, así como las posibles necesidades descubiertas en cuanto al usuario se refiere. </w:t>
       </w:r>
     </w:p>
@@ -11020,7 +13089,6 @@
           <w:color w:val="000000"/>
           <w:lang w:eastAsia="es-ES"/>
         </w:rPr>
-        <w:lastRenderedPageBreak/>
         <w:t xml:space="preserve">Esta búsqueda nos permite contrastar los puntos débiles de la búsqueda inicial con los puntos fuertes de ésta para poder tener diversos ejemplos de inspiración a la vez que se eliminan los errores y se perfeccionan o potencian dichos puntos fuertes. </w:t>
       </w:r>
     </w:p>
@@ -11043,7 +13111,7 @@
           <w:lang w:eastAsia="es-ES"/>
         </w:rPr>
       </w:pPr>
-      <w:bookmarkStart w:id="22" w:name="_Toc89196924"/>
+      <w:bookmarkStart w:id="21" w:name="_Toc90287451"/>
       <w:r>
         <w:rPr>
           <w:rFonts w:ascii="Arial" w:eastAsia="Times New Roman" w:hAnsi="Arial" w:cs="Arial"/>
@@ -11056,7 +13124,7 @@
         </w:rPr>
         <w:t>Herramientas utilizadas</w:t>
       </w:r>
-      <w:bookmarkEnd w:id="22"/>
+      <w:bookmarkEnd w:id="21"/>
     </w:p>
     <w:p>
       <w:pPr>
@@ -11140,7 +13208,7 @@
           <w:lang w:eastAsia="es-ES"/>
         </w:rPr>
       </w:pPr>
-      <w:bookmarkStart w:id="23" w:name="_Toc89196925"/>
+      <w:bookmarkStart w:id="22" w:name="_Toc90287452"/>
       <w:r>
         <w:rPr>
           <w:rFonts w:ascii="Arial" w:eastAsia="Times New Roman" w:hAnsi="Arial" w:cs="Arial"/>
@@ -11153,7 +13221,7 @@
         </w:rPr>
         <w:t>Android Studio</w:t>
       </w:r>
-      <w:bookmarkEnd w:id="23"/>
+      <w:bookmarkEnd w:id="22"/>
     </w:p>
     <w:p>
       <w:pPr>
@@ -11172,7 +13240,41 @@
           <w:color w:val="000000"/>
           <w:lang w:eastAsia="es-ES"/>
         </w:rPr>
-        <w:t>Android Studio para como IDE de la aplicación de Android.</w:t>
+        <w:t xml:space="preserve">Android </w:t>
+      </w:r>
+      <w:proofErr w:type="gramStart"/>
+      <w:r>
+        <w:rPr>
+          <w:rFonts w:ascii="Arial" w:eastAsia="Times New Roman" w:hAnsi="Arial" w:cs="Arial"/>
+          <w:color w:val="000000"/>
+          <w:lang w:eastAsia="es-ES"/>
+        </w:rPr>
+        <w:t>Studio</w:t>
+      </w:r>
+      <w:r>
+        <w:rPr>
+          <w:rFonts w:ascii="Arial" w:eastAsia="Times New Roman" w:hAnsi="Arial" w:cs="Arial"/>
+          <w:color w:val="000000"/>
+          <w:lang w:eastAsia="es-ES"/>
+        </w:rPr>
+        <w:t xml:space="preserve"> </w:t>
+      </w:r>
+      <w:r>
+        <w:rPr>
+          <w:rFonts w:ascii="Arial" w:eastAsia="Times New Roman" w:hAnsi="Arial" w:cs="Arial"/>
+          <w:color w:val="000000"/>
+          <w:lang w:eastAsia="es-ES"/>
+        </w:rPr>
+        <w:t xml:space="preserve"> como</w:t>
+      </w:r>
+      <w:proofErr w:type="gramEnd"/>
+      <w:r>
+        <w:rPr>
+          <w:rFonts w:ascii="Arial" w:eastAsia="Times New Roman" w:hAnsi="Arial" w:cs="Arial"/>
+          <w:color w:val="000000"/>
+          <w:lang w:eastAsia="es-ES"/>
+        </w:rPr>
+        <w:t xml:space="preserve"> IDE de la aplicación de Android.</w:t>
       </w:r>
     </w:p>
     <w:p>
@@ -11193,7 +13295,7 @@
           <w:lang w:eastAsia="es-ES"/>
         </w:rPr>
       </w:pPr>
-      <w:bookmarkStart w:id="24" w:name="_Toc89196926"/>
+      <w:bookmarkStart w:id="23" w:name="_Toc90287453"/>
       <w:r>
         <w:rPr>
           <w:rFonts w:ascii="Arial" w:eastAsia="Times New Roman" w:hAnsi="Arial" w:cs="Arial"/>
@@ -11219,7 +13321,7 @@
         </w:rPr>
         <w:t>Code</w:t>
       </w:r>
-      <w:bookmarkEnd w:id="24"/>
+      <w:bookmarkEnd w:id="23"/>
       <w:proofErr w:type="spellEnd"/>
     </w:p>
     <w:p>
@@ -11286,7 +13388,7 @@
           <w:lang w:eastAsia="es-ES"/>
         </w:rPr>
       </w:pPr>
-      <w:bookmarkStart w:id="25" w:name="_Toc89196927"/>
+      <w:bookmarkStart w:id="24" w:name="_Toc90287454"/>
       <w:r>
         <w:rPr>
           <w:rFonts w:ascii="Arial" w:eastAsia="Times New Roman" w:hAnsi="Arial" w:cs="Arial"/>
@@ -11299,7 +13401,7 @@
         </w:rPr>
         <w:t>Java</w:t>
       </w:r>
-      <w:bookmarkEnd w:id="25"/>
+      <w:bookmarkEnd w:id="24"/>
     </w:p>
     <w:p>
       <w:pPr>
@@ -11347,7 +13449,7 @@
           <w:lang w:eastAsia="es-ES"/>
         </w:rPr>
       </w:pPr>
-      <w:bookmarkStart w:id="26" w:name="_Toc89196928"/>
+      <w:bookmarkStart w:id="25" w:name="_Toc90287455"/>
       <w:r>
         <w:rPr>
           <w:rFonts w:ascii="Arial" w:eastAsia="Times New Roman" w:hAnsi="Arial" w:cs="Arial"/>
@@ -11360,7 +13462,7 @@
         </w:rPr>
         <w:t>Python</w:t>
       </w:r>
-      <w:bookmarkEnd w:id="26"/>
+      <w:bookmarkEnd w:id="25"/>
     </w:p>
     <w:p>
       <w:pPr>
@@ -11408,7 +13510,7 @@
           <w:lang w:eastAsia="es-ES"/>
         </w:rPr>
       </w:pPr>
-      <w:bookmarkStart w:id="27" w:name="_Toc89196929"/>
+      <w:bookmarkStart w:id="26" w:name="_Toc90287456"/>
       <w:r>
         <w:rPr>
           <w:rFonts w:ascii="Arial" w:eastAsia="Times New Roman" w:hAnsi="Arial" w:cs="Arial"/>
@@ -11421,7 +13523,7 @@
         </w:rPr>
         <w:t>Django</w:t>
       </w:r>
-      <w:bookmarkEnd w:id="27"/>
+      <w:bookmarkEnd w:id="26"/>
     </w:p>
     <w:p>
       <w:pPr>
@@ -11487,7 +13589,7 @@
           <w:lang w:eastAsia="es-ES"/>
         </w:rPr>
       </w:pPr>
-      <w:bookmarkStart w:id="28" w:name="_Toc89196930"/>
+      <w:bookmarkStart w:id="27" w:name="_Toc90287457"/>
       <w:proofErr w:type="spellStart"/>
       <w:r>
         <w:rPr>
@@ -11501,22 +13603,96 @@
         </w:rPr>
         <w:t>PHPMyAdmin</w:t>
       </w:r>
+      <w:bookmarkEnd w:id="27"/>
+      <w:proofErr w:type="spellEnd"/>
+    </w:p>
+    <w:p>
+      <w:pPr>
+        <w:ind w:left="1416"/>
+        <w:rPr>
+          <w:lang w:eastAsia="es-ES"/>
+        </w:rPr>
+      </w:pPr>
+      <w:r>
+        <w:rPr>
+          <w:lang w:eastAsia="es-ES"/>
+        </w:rPr>
+        <w:t>Utilizada para las bases de datos.</w:t>
+      </w:r>
+    </w:p>
+    <w:p>
+      <w:pPr>
+        <w:pStyle w:val="Ttulo2"/>
+        <w:numPr>
+          <w:ilvl w:val="0"/>
+          <w:numId w:val="25"/>
+        </w:numPr>
+        <w:ind w:left="1418"/>
+        <w:rPr>
+          <w:rFonts w:ascii="Arial" w:eastAsia="Times New Roman" w:hAnsi="Arial" w:cs="Arial"/>
+          <w:b/>
+          <w:bCs/>
+          <w:color w:val="000000"/>
+          <w:sz w:val="22"/>
+          <w:szCs w:val="22"/>
+          <w:lang w:eastAsia="es-ES"/>
+        </w:rPr>
+      </w:pPr>
+      <w:bookmarkStart w:id="28" w:name="_Toc90287458"/>
+      <w:r>
+        <w:rPr>
+          <w:rFonts w:ascii="Arial" w:eastAsia="Times New Roman" w:hAnsi="Arial" w:cs="Arial"/>
+          <w:b/>
+          <w:bCs/>
+          <w:color w:val="000000"/>
+          <w:sz w:val="22"/>
+          <w:szCs w:val="22"/>
+          <w:lang w:eastAsia="es-ES"/>
+        </w:rPr>
+        <w:t>HTML Hel Workshop</w:t>
+      </w:r>
       <w:bookmarkEnd w:id="28"/>
-      <w:proofErr w:type="spellEnd"/>
+    </w:p>
+    <w:p>
+      <w:pPr>
+        <w:spacing w:after="0" w:line="240" w:lineRule="auto"/>
+        <w:ind w:left="1428"/>
+        <w:textAlignment w:val="baseline"/>
+        <w:rPr>
+          <w:rFonts w:ascii="Arial" w:eastAsia="Times New Roman" w:hAnsi="Arial" w:cs="Arial"/>
+          <w:color w:val="000000"/>
+          <w:lang w:eastAsia="es-ES"/>
+        </w:rPr>
+      </w:pPr>
+      <w:r>
+        <w:rPr>
+          <w:rFonts w:ascii="Arial" w:eastAsia="Times New Roman" w:hAnsi="Arial" w:cs="Arial"/>
+          <w:color w:val="000000"/>
+          <w:lang w:eastAsia="es-ES"/>
+        </w:rPr>
+        <w:t>Utilizada para la documentación</w:t>
+      </w:r>
     </w:p>
     <w:p>
       <w:pPr>
         <w:ind w:left="1416"/>
         <w:rPr>
-          <w:lang w:eastAsia="es-ES"/>
-        </w:rPr>
-      </w:pPr>
-      <w:r>
-        <w:rPr>
-          <w:lang w:eastAsia="es-ES"/>
-        </w:rPr>
-        <w:t>Utilizada para las bases de datos.</w:t>
-      </w:r>
+          <w:b/>
+          <w:bCs/>
+          <w:lang w:eastAsia="es-ES"/>
+        </w:rPr>
+      </w:pPr>
+    </w:p>
+    <w:p>
+      <w:pPr>
+        <w:pStyle w:val="Prrafodelista"/>
+        <w:ind w:left="1636"/>
+        <w:rPr>
+          <w:b/>
+          <w:bCs/>
+          <w:lang w:eastAsia="es-ES"/>
+        </w:rPr>
+      </w:pPr>
     </w:p>
     <w:p>
       <w:pPr>
@@ -11574,7 +13750,7 @@
           <w:lang w:eastAsia="es-ES"/>
         </w:rPr>
       </w:pPr>
-      <w:bookmarkStart w:id="29" w:name="_Toc89196931"/>
+      <w:bookmarkStart w:id="29" w:name="_Toc90287459"/>
       <w:r>
         <w:rPr>
           <w:rFonts w:ascii="Arial" w:eastAsia="Times New Roman" w:hAnsi="Arial" w:cs="Arial"/>
@@ -11585,6 +13761,7 @@
           <w:szCs w:val="36"/>
           <w:lang w:eastAsia="es-ES"/>
         </w:rPr>
+        <w:lastRenderedPageBreak/>
         <w:t>Conclusiones</w:t>
       </w:r>
       <w:bookmarkEnd w:id="29"/>
@@ -11624,7 +13801,7 @@
           <w:lang w:eastAsia="es-ES"/>
         </w:rPr>
       </w:pPr>
-      <w:bookmarkStart w:id="30" w:name="_Toc89196932"/>
+      <w:bookmarkStart w:id="30" w:name="_Toc90287460"/>
       <w:r>
         <w:rPr>
           <w:rFonts w:ascii="Arial" w:eastAsia="Times New Roman" w:hAnsi="Arial" w:cs="Arial"/>
@@ -11788,7 +13965,7 @@
           <w:lang w:eastAsia="es-ES"/>
         </w:rPr>
       </w:pPr>
-      <w:bookmarkStart w:id="31" w:name="_Toc89196933"/>
+      <w:bookmarkStart w:id="31" w:name="_Toc90287461"/>
       <w:r>
         <w:rPr>
           <w:rFonts w:ascii="Arial" w:eastAsia="Times New Roman" w:hAnsi="Arial" w:cs="Arial"/>
@@ -11799,10 +13976,24 @@
           <w:szCs w:val="28"/>
           <w:lang w:eastAsia="es-ES"/>
         </w:rPr>
-        <w:lastRenderedPageBreak/>
         <w:t>Lecciones aprendidas</w:t>
       </w:r>
       <w:bookmarkEnd w:id="31"/>
+    </w:p>
+    <w:p>
+      <w:pPr>
+        <w:spacing w:before="653" w:after="0" w:line="240" w:lineRule="auto"/>
+        <w:outlineLvl w:val="0"/>
+        <w:rPr>
+          <w:rFonts w:ascii="Arial" w:eastAsia="Times New Roman" w:hAnsi="Arial" w:cs="Arial"/>
+          <w:b/>
+          <w:bCs/>
+          <w:color w:val="000000"/>
+          <w:sz w:val="28"/>
+          <w:szCs w:val="28"/>
+          <w:lang w:eastAsia="es-ES"/>
+        </w:rPr>
+      </w:pPr>
     </w:p>
     <w:p>
       <w:pPr>
@@ -11900,7 +14091,7 @@
           <w:lang w:eastAsia="es-ES"/>
         </w:rPr>
       </w:pPr>
-      <w:bookmarkStart w:id="32" w:name="_Toc89196934"/>
+      <w:bookmarkStart w:id="32" w:name="_Toc90287462"/>
       <w:r>
         <w:rPr>
           <w:rFonts w:ascii="Arial" w:eastAsia="Times New Roman" w:hAnsi="Arial" w:cs="Arial"/>
@@ -11985,6 +14176,26 @@
         </w:rPr>
         <w:t>Otro trabajo a realizar sería la refactorización de parte del código para mejorar su mantenimiento a futuro.</w:t>
       </w:r>
+    </w:p>
+    <w:p>
+      <w:pPr>
+        <w:ind w:firstLine="708"/>
+        <w:rPr>
+          <w:rFonts w:ascii="Arial" w:eastAsia="Times New Roman" w:hAnsi="Arial" w:cs="Arial"/>
+          <w:color w:val="000000"/>
+          <w:lang w:eastAsia="es-ES"/>
+        </w:rPr>
+      </w:pPr>
+    </w:p>
+    <w:p>
+      <w:pPr>
+        <w:ind w:firstLine="708"/>
+        <w:rPr>
+          <w:rFonts w:ascii="Arial" w:eastAsia="Times New Roman" w:hAnsi="Arial" w:cs="Arial"/>
+          <w:color w:val="000000"/>
+          <w:lang w:eastAsia="es-ES"/>
+        </w:rPr>
+      </w:pPr>
     </w:p>
     <w:p>
       <w:pPr>
@@ -12005,7 +14216,7 @@
           <w:lang w:eastAsia="es-ES"/>
         </w:rPr>
       </w:pPr>
-      <w:bookmarkStart w:id="33" w:name="_Toc89196935"/>
+      <w:bookmarkStart w:id="33" w:name="_Toc90287463"/>
       <w:r>
         <w:rPr>
           <w:rFonts w:ascii="Arial" w:eastAsia="Times New Roman" w:hAnsi="Arial" w:cs="Arial"/>
@@ -12061,8 +14272,8 @@
       </w:r>
     </w:p>
     <w:sectPr>
-      <w:headerReference w:type="default" r:id="rId25"/>
-      <w:footerReference w:type="default" r:id="rId26"/>
+      <w:headerReference w:type="default" r:id="rId36"/>
+      <w:footerReference w:type="default" r:id="rId37"/>
       <w:type w:val="continuous"/>
       <w:pgSz w:w="11906" w:h="16838"/>
       <w:pgMar w:top="1417" w:right="1558" w:bottom="1417" w:left="1701" w:header="708" w:footer="221" w:gutter="0"/>
@@ -14318,17 +16529,17 @@
   <w:abstractNum w:abstractNumId="18" w15:restartNumberingAfterBreak="0">
     <w:nsid w:val="5CAA3FFC"/>
     <w:multiLevelType w:val="hybridMultilevel"/>
-    <w:tmpl w:val="1B968E2A"/>
-    <w:lvl w:ilvl="0" w:tplc="41A0E9E8">
-      <w:start w:val="1"/>
-      <w:numFmt w:val="lowerLetter"/>
-      <w:lvlText w:val="%1)"/>
+    <w:tmpl w:val="2B7CC2F0"/>
+    <w:lvl w:ilvl="0" w:tplc="0C0A0001">
+      <w:start w:val="1"/>
+      <w:numFmt w:val="bullet"/>
+      <w:lvlText w:val=""/>
       <w:lvlJc w:val="left"/>
       <w:pPr>
         <w:ind w:left="1636" w:hanging="360"/>
       </w:pPr>
       <w:rPr>
-        <w:rFonts w:hint="default"/>
+        <w:rFonts w:ascii="Symbol" w:hAnsi="Symbol" w:hint="default"/>
       </w:rPr>
     </w:lvl>
     <w:lvl w:ilvl="1" w:tplc="0C0A0019" w:tentative="1">
@@ -15991,6 +18202,17 @@
       <w:shd w:val="clear" w:color="auto" w:fill="E1DFDD"/>
     </w:rPr>
   </w:style>
+  <w:style w:type="character" w:styleId="Textoennegrita">
+    <w:name w:val="Strong"/>
+    <w:basedOn w:val="Fuentedeprrafopredeter"/>
+    <w:uiPriority w:val="22"/>
+    <w:qFormat/>
+    <w:rsid w:val="009A1540"/>
+    <w:rPr>
+      <w:b/>
+      <w:bCs/>
+    </w:rPr>
+  </w:style>
 </w:styles>
 </file>
 

</xml_diff>

<commit_message>
Añadida la codificación y funcionalidades web
</commit_message>
<xml_diff>
--- a/Proyecto_DAM-Avance_2.docx
+++ b/Proyecto_DAM-Avance_2.docx
@@ -765,7 +765,7 @@
       <w:sdtContent>
         <w:p>
           <w:pPr>
-            <w:pStyle w:val="TtuloTDC"/>
+            <w:pStyle w:val="TOCHeading"/>
           </w:pPr>
           <w:proofErr w:type="spellStart"/>
           <w:r>
@@ -775,7 +775,7 @@
         </w:p>
         <w:p>
           <w:pPr>
-            <w:pStyle w:val="TDC1"/>
+            <w:pStyle w:val="TOC1"/>
             <w:tabs>
               <w:tab w:val="left" w:pos="440"/>
               <w:tab w:val="right" w:leader="dot" w:pos="8637"/>
@@ -801,7 +801,7 @@
           <w:hyperlink w:anchor="_Toc90287431" w:history="1">
             <w:r>
               <w:rPr>
-                <w:rStyle w:val="Hipervnculo"/>
+                <w:rStyle w:val="Hyperlink"/>
                 <w:rFonts w:ascii="Arial" w:eastAsia="Times New Roman" w:hAnsi="Arial" w:cs="Arial"/>
                 <w:b/>
                 <w:bCs/>
@@ -820,7 +820,7 @@
             </w:r>
             <w:r>
               <w:rPr>
-                <w:rStyle w:val="Hipervnculo"/>
+                <w:rStyle w:val="Hyperlink"/>
                 <w:rFonts w:ascii="Arial" w:eastAsia="Times New Roman" w:hAnsi="Arial" w:cs="Arial"/>
                 <w:b/>
                 <w:bCs/>
@@ -881,7 +881,7 @@
         </w:p>
         <w:p>
           <w:pPr>
-            <w:pStyle w:val="TDC1"/>
+            <w:pStyle w:val="TOC1"/>
             <w:tabs>
               <w:tab w:val="left" w:pos="440"/>
               <w:tab w:val="right" w:leader="dot" w:pos="8637"/>
@@ -895,7 +895,7 @@
           <w:hyperlink w:anchor="_Toc90287432" w:history="1">
             <w:r>
               <w:rPr>
-                <w:rStyle w:val="Hipervnculo"/>
+                <w:rStyle w:val="Hyperlink"/>
                 <w:rFonts w:ascii="Arial" w:eastAsia="Times New Roman" w:hAnsi="Arial" w:cs="Arial"/>
                 <w:b/>
                 <w:bCs/>
@@ -914,7 +914,7 @@
             </w:r>
             <w:r>
               <w:rPr>
-                <w:rStyle w:val="Hipervnculo"/>
+                <w:rStyle w:val="Hyperlink"/>
                 <w:rFonts w:ascii="Arial" w:eastAsia="Times New Roman" w:hAnsi="Arial" w:cs="Arial"/>
                 <w:b/>
                 <w:bCs/>
@@ -975,7 +975,7 @@
         </w:p>
         <w:p>
           <w:pPr>
-            <w:pStyle w:val="TDC2"/>
+            <w:pStyle w:val="TOC2"/>
             <w:tabs>
               <w:tab w:val="left" w:pos="660"/>
               <w:tab w:val="right" w:leader="dot" w:pos="8637"/>
@@ -989,7 +989,7 @@
           <w:hyperlink w:anchor="_Toc90287433" w:history="1">
             <w:r>
               <w:rPr>
-                <w:rStyle w:val="Hipervnculo"/>
+                <w:rStyle w:val="Hyperlink"/>
                 <w:rFonts w:ascii="Arial" w:eastAsia="Times New Roman" w:hAnsi="Arial" w:cs="Arial"/>
                 <w:noProof/>
                 <w:lang w:eastAsia="es-ES"/>
@@ -1006,7 +1006,7 @@
             </w:r>
             <w:r>
               <w:rPr>
-                <w:rStyle w:val="Hipervnculo"/>
+                <w:rStyle w:val="Hyperlink"/>
                 <w:rFonts w:ascii="Arial" w:eastAsia="Times New Roman" w:hAnsi="Arial" w:cs="Arial"/>
                 <w:noProof/>
                 <w:lang w:eastAsia="es-ES"/>
@@ -1065,7 +1065,7 @@
         </w:p>
         <w:p>
           <w:pPr>
-            <w:pStyle w:val="TDC2"/>
+            <w:pStyle w:val="TOC2"/>
             <w:tabs>
               <w:tab w:val="left" w:pos="660"/>
               <w:tab w:val="right" w:leader="dot" w:pos="8637"/>
@@ -1079,7 +1079,7 @@
           <w:hyperlink w:anchor="_Toc90287434" w:history="1">
             <w:r>
               <w:rPr>
-                <w:rStyle w:val="Hipervnculo"/>
+                <w:rStyle w:val="Hyperlink"/>
                 <w:rFonts w:ascii="Arial" w:eastAsia="Times New Roman" w:hAnsi="Arial" w:cs="Arial"/>
                 <w:noProof/>
                 <w:lang w:eastAsia="es-ES"/>
@@ -1096,7 +1096,7 @@
             </w:r>
             <w:r>
               <w:rPr>
-                <w:rStyle w:val="Hipervnculo"/>
+                <w:rStyle w:val="Hyperlink"/>
                 <w:rFonts w:ascii="Arial" w:eastAsia="Times New Roman" w:hAnsi="Arial" w:cs="Arial"/>
                 <w:noProof/>
                 <w:lang w:eastAsia="es-ES"/>
@@ -1155,7 +1155,7 @@
         </w:p>
         <w:p>
           <w:pPr>
-            <w:pStyle w:val="TDC2"/>
+            <w:pStyle w:val="TOC2"/>
             <w:tabs>
               <w:tab w:val="left" w:pos="660"/>
               <w:tab w:val="right" w:leader="dot" w:pos="8637"/>
@@ -1169,7 +1169,7 @@
           <w:hyperlink w:anchor="_Toc90287435" w:history="1">
             <w:r>
               <w:rPr>
-                <w:rStyle w:val="Hipervnculo"/>
+                <w:rStyle w:val="Hyperlink"/>
                 <w:rFonts w:ascii="Arial" w:eastAsia="Times New Roman" w:hAnsi="Arial" w:cs="Arial"/>
                 <w:noProof/>
                 <w:lang w:eastAsia="es-ES"/>
@@ -1186,7 +1186,7 @@
             </w:r>
             <w:r>
               <w:rPr>
-                <w:rStyle w:val="Hipervnculo"/>
+                <w:rStyle w:val="Hyperlink"/>
                 <w:rFonts w:ascii="Arial" w:eastAsia="Times New Roman" w:hAnsi="Arial" w:cs="Arial"/>
                 <w:noProof/>
                 <w:lang w:eastAsia="es-ES"/>
@@ -1245,7 +1245,7 @@
         </w:p>
         <w:p>
           <w:pPr>
-            <w:pStyle w:val="TDC2"/>
+            <w:pStyle w:val="TOC2"/>
             <w:tabs>
               <w:tab w:val="left" w:pos="660"/>
               <w:tab w:val="right" w:leader="dot" w:pos="8637"/>
@@ -1259,7 +1259,7 @@
           <w:hyperlink w:anchor="_Toc90287436" w:history="1">
             <w:r>
               <w:rPr>
-                <w:rStyle w:val="Hipervnculo"/>
+                <w:rStyle w:val="Hyperlink"/>
                 <w:rFonts w:ascii="Arial" w:eastAsia="Times New Roman" w:hAnsi="Arial" w:cs="Arial"/>
                 <w:noProof/>
                 <w:lang w:eastAsia="es-ES"/>
@@ -1276,7 +1276,7 @@
             </w:r>
             <w:r>
               <w:rPr>
-                <w:rStyle w:val="Hipervnculo"/>
+                <w:rStyle w:val="Hyperlink"/>
                 <w:rFonts w:ascii="Arial" w:eastAsia="Times New Roman" w:hAnsi="Arial" w:cs="Arial"/>
                 <w:noProof/>
                 <w:lang w:eastAsia="es-ES"/>
@@ -1335,7 +1335,7 @@
         </w:p>
         <w:p>
           <w:pPr>
-            <w:pStyle w:val="TDC1"/>
+            <w:pStyle w:val="TOC1"/>
             <w:tabs>
               <w:tab w:val="left" w:pos="440"/>
               <w:tab w:val="right" w:leader="dot" w:pos="8637"/>
@@ -1349,7 +1349,7 @@
           <w:hyperlink w:anchor="_Toc90287437" w:history="1">
             <w:r>
               <w:rPr>
-                <w:rStyle w:val="Hipervnculo"/>
+                <w:rStyle w:val="Hyperlink"/>
                 <w:rFonts w:ascii="Arial" w:eastAsia="Times New Roman" w:hAnsi="Arial" w:cs="Arial"/>
                 <w:b/>
                 <w:bCs/>
@@ -1368,7 +1368,7 @@
             </w:r>
             <w:r>
               <w:rPr>
-                <w:rStyle w:val="Hipervnculo"/>
+                <w:rStyle w:val="Hyperlink"/>
                 <w:rFonts w:ascii="Arial" w:eastAsia="Times New Roman" w:hAnsi="Arial" w:cs="Arial"/>
                 <w:b/>
                 <w:bCs/>
@@ -1429,7 +1429,7 @@
         </w:p>
         <w:p>
           <w:pPr>
-            <w:pStyle w:val="TDC2"/>
+            <w:pStyle w:val="TOC2"/>
             <w:tabs>
               <w:tab w:val="left" w:pos="660"/>
               <w:tab w:val="right" w:leader="dot" w:pos="8637"/>
@@ -1443,7 +1443,7 @@
           <w:hyperlink w:anchor="_Toc90287438" w:history="1">
             <w:r>
               <w:rPr>
-                <w:rStyle w:val="Hipervnculo"/>
+                <w:rStyle w:val="Hyperlink"/>
                 <w:rFonts w:ascii="Arial" w:eastAsia="Times New Roman" w:hAnsi="Arial" w:cs="Arial"/>
                 <w:noProof/>
                 <w:lang w:eastAsia="es-ES"/>
@@ -1460,7 +1460,7 @@
             </w:r>
             <w:r>
               <w:rPr>
-                <w:rStyle w:val="Hipervnculo"/>
+                <w:rStyle w:val="Hyperlink"/>
                 <w:rFonts w:ascii="Arial" w:eastAsia="Times New Roman" w:hAnsi="Arial" w:cs="Arial"/>
                 <w:noProof/>
                 <w:lang w:eastAsia="es-ES"/>
@@ -1519,7 +1519,7 @@
         </w:p>
         <w:p>
           <w:pPr>
-            <w:pStyle w:val="TDC2"/>
+            <w:pStyle w:val="TOC2"/>
             <w:tabs>
               <w:tab w:val="left" w:pos="660"/>
               <w:tab w:val="right" w:leader="dot" w:pos="8637"/>
@@ -1533,7 +1533,7 @@
           <w:hyperlink w:anchor="_Toc90287439" w:history="1">
             <w:r>
               <w:rPr>
-                <w:rStyle w:val="Hipervnculo"/>
+                <w:rStyle w:val="Hyperlink"/>
                 <w:rFonts w:ascii="Arial" w:eastAsia="Times New Roman" w:hAnsi="Arial" w:cs="Arial"/>
                 <w:noProof/>
                 <w:lang w:eastAsia="es-ES"/>
@@ -1550,7 +1550,7 @@
             </w:r>
             <w:r>
               <w:rPr>
-                <w:rStyle w:val="Hipervnculo"/>
+                <w:rStyle w:val="Hyperlink"/>
                 <w:rFonts w:ascii="Arial" w:eastAsia="Times New Roman" w:hAnsi="Arial" w:cs="Arial"/>
                 <w:noProof/>
                 <w:lang w:eastAsia="es-ES"/>
@@ -1609,7 +1609,7 @@
         </w:p>
         <w:p>
           <w:pPr>
-            <w:pStyle w:val="TDC1"/>
+            <w:pStyle w:val="TOC1"/>
             <w:tabs>
               <w:tab w:val="left" w:pos="440"/>
               <w:tab w:val="right" w:leader="dot" w:pos="8637"/>
@@ -1623,7 +1623,7 @@
           <w:hyperlink w:anchor="_Toc90287440" w:history="1">
             <w:r>
               <w:rPr>
-                <w:rStyle w:val="Hipervnculo"/>
+                <w:rStyle w:val="Hyperlink"/>
                 <w:rFonts w:ascii="Arial" w:eastAsia="Times New Roman" w:hAnsi="Arial" w:cs="Arial"/>
                 <w:b/>
                 <w:bCs/>
@@ -1642,7 +1642,7 @@
             </w:r>
             <w:r>
               <w:rPr>
-                <w:rStyle w:val="Hipervnculo"/>
+                <w:rStyle w:val="Hyperlink"/>
                 <w:rFonts w:ascii="Arial" w:eastAsia="Times New Roman" w:hAnsi="Arial" w:cs="Arial"/>
                 <w:b/>
                 <w:bCs/>
@@ -1703,7 +1703,7 @@
         </w:p>
         <w:p>
           <w:pPr>
-            <w:pStyle w:val="TDC1"/>
+            <w:pStyle w:val="TOC1"/>
             <w:tabs>
               <w:tab w:val="left" w:pos="440"/>
               <w:tab w:val="right" w:leader="dot" w:pos="8637"/>
@@ -1717,7 +1717,7 @@
           <w:hyperlink w:anchor="_Toc90287441" w:history="1">
             <w:r>
               <w:rPr>
-                <w:rStyle w:val="Hipervnculo"/>
+                <w:rStyle w:val="Hyperlink"/>
                 <w:rFonts w:ascii="Arial" w:eastAsia="Times New Roman" w:hAnsi="Arial" w:cs="Arial"/>
                 <w:b/>
                 <w:bCs/>
@@ -1736,7 +1736,7 @@
             </w:r>
             <w:r>
               <w:rPr>
-                <w:rStyle w:val="Hipervnculo"/>
+                <w:rStyle w:val="Hyperlink"/>
                 <w:rFonts w:ascii="Arial" w:eastAsia="Times New Roman" w:hAnsi="Arial" w:cs="Arial"/>
                 <w:b/>
                 <w:bCs/>
@@ -1797,7 +1797,7 @@
         </w:p>
         <w:p>
           <w:pPr>
-            <w:pStyle w:val="TDC2"/>
+            <w:pStyle w:val="TOC2"/>
             <w:tabs>
               <w:tab w:val="left" w:pos="660"/>
               <w:tab w:val="right" w:leader="dot" w:pos="8637"/>
@@ -1811,7 +1811,7 @@
           <w:hyperlink w:anchor="_Toc90287442" w:history="1">
             <w:r>
               <w:rPr>
-                <w:rStyle w:val="Hipervnculo"/>
+                <w:rStyle w:val="Hyperlink"/>
                 <w:rFonts w:ascii="Arial" w:eastAsia="Times New Roman" w:hAnsi="Arial" w:cs="Arial"/>
                 <w:b/>
                 <w:noProof/>
@@ -1829,7 +1829,7 @@
             </w:r>
             <w:r>
               <w:rPr>
-                <w:rStyle w:val="Hipervnculo"/>
+                <w:rStyle w:val="Hyperlink"/>
                 <w:rFonts w:ascii="Arial" w:hAnsi="Arial" w:cs="Arial"/>
                 <w:b/>
                 <w:noProof/>
@@ -1888,7 +1888,7 @@
         </w:p>
         <w:p>
           <w:pPr>
-            <w:pStyle w:val="TDC2"/>
+            <w:pStyle w:val="TOC2"/>
             <w:tabs>
               <w:tab w:val="left" w:pos="660"/>
               <w:tab w:val="right" w:leader="dot" w:pos="8637"/>
@@ -1902,7 +1902,7 @@
           <w:hyperlink w:anchor="_Toc90287443" w:history="1">
             <w:r>
               <w:rPr>
-                <w:rStyle w:val="Hipervnculo"/>
+                <w:rStyle w:val="Hyperlink"/>
                 <w:rFonts w:ascii="Arial" w:eastAsia="Times New Roman" w:hAnsi="Arial" w:cs="Arial"/>
                 <w:b/>
                 <w:noProof/>
@@ -1920,7 +1920,7 @@
             </w:r>
             <w:r>
               <w:rPr>
-                <w:rStyle w:val="Hipervnculo"/>
+                <w:rStyle w:val="Hyperlink"/>
                 <w:rFonts w:ascii="Arial" w:hAnsi="Arial" w:cs="Arial"/>
                 <w:b/>
                 <w:noProof/>
@@ -1979,7 +1979,7 @@
         </w:p>
         <w:p>
           <w:pPr>
-            <w:pStyle w:val="TDC2"/>
+            <w:pStyle w:val="TOC2"/>
             <w:tabs>
               <w:tab w:val="right" w:leader="dot" w:pos="8637"/>
             </w:tabs>
@@ -1992,7 +1992,7 @@
           <w:hyperlink w:anchor="_Toc90287444" w:history="1">
             <w:r>
               <w:rPr>
-                <w:rStyle w:val="Hipervnculo"/>
+                <w:rStyle w:val="Hyperlink"/>
                 <w:rFonts w:ascii="Arial" w:eastAsia="Times New Roman" w:hAnsi="Arial" w:cs="Arial"/>
                 <w:b/>
                 <w:noProof/>
@@ -2052,7 +2052,7 @@
         </w:p>
         <w:p>
           <w:pPr>
-            <w:pStyle w:val="TDC2"/>
+            <w:pStyle w:val="TOC2"/>
             <w:tabs>
               <w:tab w:val="left" w:pos="660"/>
               <w:tab w:val="right" w:leader="dot" w:pos="8637"/>
@@ -2066,7 +2066,7 @@
           <w:hyperlink w:anchor="_Toc90287445" w:history="1">
             <w:r>
               <w:rPr>
-                <w:rStyle w:val="Hipervnculo"/>
+                <w:rStyle w:val="Hyperlink"/>
                 <w:rFonts w:ascii="Arial" w:eastAsia="Times New Roman" w:hAnsi="Arial" w:cs="Arial"/>
                 <w:b/>
                 <w:noProof/>
@@ -2084,7 +2084,7 @@
             </w:r>
             <w:r>
               <w:rPr>
-                <w:rStyle w:val="Hipervnculo"/>
+                <w:rStyle w:val="Hyperlink"/>
                 <w:rFonts w:ascii="Arial" w:hAnsi="Arial" w:cs="Arial"/>
                 <w:b/>
                 <w:noProof/>
@@ -2143,7 +2143,7 @@
         </w:p>
         <w:p>
           <w:pPr>
-            <w:pStyle w:val="TDC2"/>
+            <w:pStyle w:val="TOC2"/>
             <w:tabs>
               <w:tab w:val="right" w:leader="dot" w:pos="8637"/>
             </w:tabs>
@@ -2206,7 +2206,7 @@
         </w:p>
         <w:p>
           <w:pPr>
-            <w:pStyle w:val="TDC2"/>
+            <w:pStyle w:val="TOC2"/>
             <w:tabs>
               <w:tab w:val="left" w:pos="660"/>
               <w:tab w:val="right" w:leader="dot" w:pos="8637"/>
@@ -2220,7 +2220,7 @@
           <w:hyperlink w:anchor="_Toc90287447" w:history="1">
             <w:r>
               <w:rPr>
-                <w:rStyle w:val="Hipervnculo"/>
+                <w:rStyle w:val="Hyperlink"/>
                 <w:rFonts w:ascii="Arial" w:eastAsia="Times New Roman" w:hAnsi="Arial" w:cs="Arial"/>
                 <w:b/>
                 <w:noProof/>
@@ -2238,7 +2238,7 @@
             </w:r>
             <w:r>
               <w:rPr>
-                <w:rStyle w:val="Hipervnculo"/>
+                <w:rStyle w:val="Hyperlink"/>
                 <w:rFonts w:ascii="Arial" w:hAnsi="Arial" w:cs="Arial"/>
                 <w:b/>
                 <w:noProof/>
@@ -2297,7 +2297,7 @@
         </w:p>
         <w:p>
           <w:pPr>
-            <w:pStyle w:val="TDC2"/>
+            <w:pStyle w:val="TOC2"/>
             <w:tabs>
               <w:tab w:val="right" w:leader="dot" w:pos="8637"/>
             </w:tabs>
@@ -2310,7 +2310,7 @@
           <w:hyperlink w:anchor="_Toc90287448" w:history="1">
             <w:r>
               <w:rPr>
-                <w:rStyle w:val="Hipervnculo"/>
+                <w:rStyle w:val="Hyperlink"/>
                 <w:rFonts w:ascii="Arial" w:hAnsi="Arial" w:cs="Arial"/>
                 <w:b/>
                 <w:noProof/>
@@ -2369,7 +2369,7 @@
         </w:p>
         <w:p>
           <w:pPr>
-            <w:pStyle w:val="TDC2"/>
+            <w:pStyle w:val="TOC2"/>
             <w:tabs>
               <w:tab w:val="left" w:pos="660"/>
               <w:tab w:val="right" w:leader="dot" w:pos="8637"/>
@@ -2383,7 +2383,7 @@
           <w:hyperlink w:anchor="_Toc90287449" w:history="1">
             <w:r>
               <w:rPr>
-                <w:rStyle w:val="Hipervnculo"/>
+                <w:rStyle w:val="Hyperlink"/>
                 <w:rFonts w:ascii="Arial" w:eastAsia="Times New Roman" w:hAnsi="Arial" w:cs="Arial"/>
                 <w:b/>
                 <w:noProof/>
@@ -2401,7 +2401,7 @@
             </w:r>
             <w:r>
               <w:rPr>
-                <w:rStyle w:val="Hipervnculo"/>
+                <w:rStyle w:val="Hyperlink"/>
                 <w:rFonts w:ascii="Arial" w:hAnsi="Arial" w:cs="Arial"/>
                 <w:b/>
                 <w:noProof/>
@@ -2460,7 +2460,7 @@
         </w:p>
         <w:p>
           <w:pPr>
-            <w:pStyle w:val="TDC1"/>
+            <w:pStyle w:val="TOC1"/>
             <w:tabs>
               <w:tab w:val="left" w:pos="440"/>
               <w:tab w:val="right" w:leader="dot" w:pos="8637"/>
@@ -2474,7 +2474,7 @@
           <w:hyperlink w:anchor="_Toc90287450" w:history="1">
             <w:r>
               <w:rPr>
-                <w:rStyle w:val="Hipervnculo"/>
+                <w:rStyle w:val="Hyperlink"/>
                 <w:rFonts w:ascii="Arial" w:eastAsia="Times New Roman" w:hAnsi="Arial" w:cs="Arial"/>
                 <w:b/>
                 <w:bCs/>
@@ -2493,7 +2493,7 @@
             </w:r>
             <w:r>
               <w:rPr>
-                <w:rStyle w:val="Hipervnculo"/>
+                <w:rStyle w:val="Hyperlink"/>
                 <w:rFonts w:ascii="Arial" w:eastAsia="Times New Roman" w:hAnsi="Arial" w:cs="Arial"/>
                 <w:b/>
                 <w:bCs/>
@@ -2554,7 +2554,7 @@
         </w:p>
         <w:p>
           <w:pPr>
-            <w:pStyle w:val="TDC1"/>
+            <w:pStyle w:val="TOC1"/>
             <w:tabs>
               <w:tab w:val="left" w:pos="440"/>
               <w:tab w:val="right" w:leader="dot" w:pos="8637"/>
@@ -2568,7 +2568,7 @@
           <w:hyperlink w:anchor="_Toc90287451" w:history="1">
             <w:r>
               <w:rPr>
-                <w:rStyle w:val="Hipervnculo"/>
+                <w:rStyle w:val="Hyperlink"/>
                 <w:rFonts w:ascii="Arial" w:eastAsia="Times New Roman" w:hAnsi="Arial" w:cs="Arial"/>
                 <w:b/>
                 <w:bCs/>
@@ -2587,7 +2587,7 @@
             </w:r>
             <w:r>
               <w:rPr>
-                <w:rStyle w:val="Hipervnculo"/>
+                <w:rStyle w:val="Hyperlink"/>
                 <w:rFonts w:ascii="Arial" w:eastAsia="Times New Roman" w:hAnsi="Arial" w:cs="Arial"/>
                 <w:b/>
                 <w:bCs/>
@@ -2648,7 +2648,7 @@
         </w:p>
         <w:p>
           <w:pPr>
-            <w:pStyle w:val="TDC2"/>
+            <w:pStyle w:val="TOC2"/>
             <w:tabs>
               <w:tab w:val="left" w:pos="660"/>
               <w:tab w:val="right" w:leader="dot" w:pos="8637"/>
@@ -2662,7 +2662,7 @@
           <w:hyperlink w:anchor="_Toc90287452" w:history="1">
             <w:r>
               <w:rPr>
-                <w:rStyle w:val="Hipervnculo"/>
+                <w:rStyle w:val="Hyperlink"/>
                 <w:rFonts w:ascii="Symbol" w:eastAsia="Times New Roman" w:hAnsi="Symbol" w:cs="Arial"/>
                 <w:bCs/>
                 <w:noProof/>
@@ -2680,7 +2680,7 @@
             </w:r>
             <w:r>
               <w:rPr>
-                <w:rStyle w:val="Hipervnculo"/>
+                <w:rStyle w:val="Hyperlink"/>
                 <w:rFonts w:ascii="Arial" w:eastAsia="Times New Roman" w:hAnsi="Arial" w:cs="Arial"/>
                 <w:b/>
                 <w:bCs/>
@@ -2741,7 +2741,7 @@
         </w:p>
         <w:p>
           <w:pPr>
-            <w:pStyle w:val="TDC2"/>
+            <w:pStyle w:val="TOC2"/>
             <w:tabs>
               <w:tab w:val="left" w:pos="660"/>
               <w:tab w:val="right" w:leader="dot" w:pos="8637"/>
@@ -2755,7 +2755,7 @@
           <w:hyperlink w:anchor="_Toc90287453" w:history="1">
             <w:r>
               <w:rPr>
-                <w:rStyle w:val="Hipervnculo"/>
+                <w:rStyle w:val="Hyperlink"/>
                 <w:rFonts w:ascii="Symbol" w:eastAsia="Times New Roman" w:hAnsi="Symbol" w:cs="Arial"/>
                 <w:bCs/>
                 <w:noProof/>
@@ -2773,7 +2773,7 @@
             </w:r>
             <w:r>
               <w:rPr>
-                <w:rStyle w:val="Hipervnculo"/>
+                <w:rStyle w:val="Hyperlink"/>
                 <w:rFonts w:ascii="Arial" w:eastAsia="Times New Roman" w:hAnsi="Arial" w:cs="Arial"/>
                 <w:b/>
                 <w:bCs/>
@@ -2834,7 +2834,7 @@
         </w:p>
         <w:p>
           <w:pPr>
-            <w:pStyle w:val="TDC2"/>
+            <w:pStyle w:val="TOC2"/>
             <w:tabs>
               <w:tab w:val="left" w:pos="660"/>
               <w:tab w:val="right" w:leader="dot" w:pos="8637"/>
@@ -2848,7 +2848,7 @@
           <w:hyperlink w:anchor="_Toc90287454" w:history="1">
             <w:r>
               <w:rPr>
-                <w:rStyle w:val="Hipervnculo"/>
+                <w:rStyle w:val="Hyperlink"/>
                 <w:rFonts w:ascii="Symbol" w:eastAsia="Times New Roman" w:hAnsi="Symbol" w:cs="Arial"/>
                 <w:bCs/>
                 <w:noProof/>
@@ -2866,7 +2866,7 @@
             </w:r>
             <w:r>
               <w:rPr>
-                <w:rStyle w:val="Hipervnculo"/>
+                <w:rStyle w:val="Hyperlink"/>
                 <w:rFonts w:ascii="Arial" w:eastAsia="Times New Roman" w:hAnsi="Arial" w:cs="Arial"/>
                 <w:b/>
                 <w:bCs/>
@@ -2927,7 +2927,7 @@
         </w:p>
         <w:p>
           <w:pPr>
-            <w:pStyle w:val="TDC2"/>
+            <w:pStyle w:val="TOC2"/>
             <w:tabs>
               <w:tab w:val="left" w:pos="660"/>
               <w:tab w:val="right" w:leader="dot" w:pos="8637"/>
@@ -2941,7 +2941,7 @@
           <w:hyperlink w:anchor="_Toc90287455" w:history="1">
             <w:r>
               <w:rPr>
-                <w:rStyle w:val="Hipervnculo"/>
+                <w:rStyle w:val="Hyperlink"/>
                 <w:rFonts w:ascii="Symbol" w:eastAsia="Times New Roman" w:hAnsi="Symbol" w:cs="Arial"/>
                 <w:bCs/>
                 <w:noProof/>
@@ -2959,7 +2959,7 @@
             </w:r>
             <w:r>
               <w:rPr>
-                <w:rStyle w:val="Hipervnculo"/>
+                <w:rStyle w:val="Hyperlink"/>
                 <w:rFonts w:ascii="Arial" w:eastAsia="Times New Roman" w:hAnsi="Arial" w:cs="Arial"/>
                 <w:b/>
                 <w:bCs/>
@@ -3020,7 +3020,7 @@
         </w:p>
         <w:p>
           <w:pPr>
-            <w:pStyle w:val="TDC2"/>
+            <w:pStyle w:val="TOC2"/>
             <w:tabs>
               <w:tab w:val="left" w:pos="660"/>
               <w:tab w:val="right" w:leader="dot" w:pos="8637"/>
@@ -3034,7 +3034,7 @@
           <w:hyperlink w:anchor="_Toc90287456" w:history="1">
             <w:r>
               <w:rPr>
-                <w:rStyle w:val="Hipervnculo"/>
+                <w:rStyle w:val="Hyperlink"/>
                 <w:rFonts w:ascii="Symbol" w:eastAsia="Times New Roman" w:hAnsi="Symbol" w:cs="Arial"/>
                 <w:bCs/>
                 <w:noProof/>
@@ -3052,7 +3052,7 @@
             </w:r>
             <w:r>
               <w:rPr>
-                <w:rStyle w:val="Hipervnculo"/>
+                <w:rStyle w:val="Hyperlink"/>
                 <w:rFonts w:ascii="Arial" w:eastAsia="Times New Roman" w:hAnsi="Arial" w:cs="Arial"/>
                 <w:b/>
                 <w:bCs/>
@@ -3113,7 +3113,7 @@
         </w:p>
         <w:p>
           <w:pPr>
-            <w:pStyle w:val="TDC2"/>
+            <w:pStyle w:val="TOC2"/>
             <w:tabs>
               <w:tab w:val="left" w:pos="660"/>
               <w:tab w:val="right" w:leader="dot" w:pos="8637"/>
@@ -3127,7 +3127,7 @@
           <w:hyperlink w:anchor="_Toc90287457" w:history="1">
             <w:r>
               <w:rPr>
-                <w:rStyle w:val="Hipervnculo"/>
+                <w:rStyle w:val="Hyperlink"/>
                 <w:rFonts w:ascii="Symbol" w:eastAsia="Times New Roman" w:hAnsi="Symbol" w:cs="Arial"/>
                 <w:bCs/>
                 <w:noProof/>
@@ -3145,7 +3145,7 @@
             </w:r>
             <w:r>
               <w:rPr>
-                <w:rStyle w:val="Hipervnculo"/>
+                <w:rStyle w:val="Hyperlink"/>
                 <w:rFonts w:ascii="Arial" w:eastAsia="Times New Roman" w:hAnsi="Arial" w:cs="Arial"/>
                 <w:b/>
                 <w:bCs/>
@@ -3206,7 +3206,7 @@
         </w:p>
         <w:p>
           <w:pPr>
-            <w:pStyle w:val="TDC2"/>
+            <w:pStyle w:val="TOC2"/>
             <w:tabs>
               <w:tab w:val="left" w:pos="660"/>
               <w:tab w:val="right" w:leader="dot" w:pos="8637"/>
@@ -3220,7 +3220,7 @@
           <w:hyperlink w:anchor="_Toc90287458" w:history="1">
             <w:r>
               <w:rPr>
-                <w:rStyle w:val="Hipervnculo"/>
+                <w:rStyle w:val="Hyperlink"/>
                 <w:rFonts w:ascii="Symbol" w:eastAsia="Times New Roman" w:hAnsi="Symbol" w:cs="Arial"/>
                 <w:bCs/>
                 <w:noProof/>
@@ -3238,7 +3238,7 @@
             </w:r>
             <w:r>
               <w:rPr>
-                <w:rStyle w:val="Hipervnculo"/>
+                <w:rStyle w:val="Hyperlink"/>
                 <w:rFonts w:ascii="Arial" w:eastAsia="Times New Roman" w:hAnsi="Arial" w:cs="Arial"/>
                 <w:b/>
                 <w:bCs/>
@@ -3299,7 +3299,7 @@
         </w:p>
         <w:p>
           <w:pPr>
-            <w:pStyle w:val="TDC1"/>
+            <w:pStyle w:val="TOC1"/>
             <w:tabs>
               <w:tab w:val="left" w:pos="440"/>
               <w:tab w:val="right" w:leader="dot" w:pos="8637"/>
@@ -3313,7 +3313,7 @@
           <w:hyperlink w:anchor="_Toc90287459" w:history="1">
             <w:r>
               <w:rPr>
-                <w:rStyle w:val="Hipervnculo"/>
+                <w:rStyle w:val="Hyperlink"/>
                 <w:rFonts w:ascii="Arial" w:eastAsia="Times New Roman" w:hAnsi="Arial" w:cs="Arial"/>
                 <w:b/>
                 <w:bCs/>
@@ -3332,7 +3332,7 @@
             </w:r>
             <w:r>
               <w:rPr>
-                <w:rStyle w:val="Hipervnculo"/>
+                <w:rStyle w:val="Hyperlink"/>
                 <w:rFonts w:ascii="Arial" w:eastAsia="Times New Roman" w:hAnsi="Arial" w:cs="Arial"/>
                 <w:b/>
                 <w:bCs/>
@@ -3393,7 +3393,7 @@
         </w:p>
         <w:p>
           <w:pPr>
-            <w:pStyle w:val="TDC1"/>
+            <w:pStyle w:val="TOC1"/>
             <w:tabs>
               <w:tab w:val="left" w:pos="440"/>
               <w:tab w:val="right" w:leader="dot" w:pos="8637"/>
@@ -3407,7 +3407,7 @@
           <w:hyperlink w:anchor="_Toc90287460" w:history="1">
             <w:r>
               <w:rPr>
-                <w:rStyle w:val="Hipervnculo"/>
+                <w:rStyle w:val="Hyperlink"/>
                 <w:rFonts w:ascii="Arial" w:eastAsia="Times New Roman" w:hAnsi="Arial" w:cs="Arial"/>
                 <w:b/>
                 <w:bCs/>
@@ -3426,7 +3426,7 @@
             </w:r>
             <w:r>
               <w:rPr>
-                <w:rStyle w:val="Hipervnculo"/>
+                <w:rStyle w:val="Hyperlink"/>
                 <w:rFonts w:ascii="Arial" w:eastAsia="Times New Roman" w:hAnsi="Arial" w:cs="Arial"/>
                 <w:b/>
                 <w:bCs/>
@@ -3487,7 +3487,7 @@
         </w:p>
         <w:p>
           <w:pPr>
-            <w:pStyle w:val="TDC1"/>
+            <w:pStyle w:val="TOC1"/>
             <w:tabs>
               <w:tab w:val="left" w:pos="440"/>
               <w:tab w:val="right" w:leader="dot" w:pos="8637"/>
@@ -3501,7 +3501,7 @@
           <w:hyperlink w:anchor="_Toc90287461" w:history="1">
             <w:r>
               <w:rPr>
-                <w:rStyle w:val="Hipervnculo"/>
+                <w:rStyle w:val="Hyperlink"/>
                 <w:rFonts w:ascii="Arial" w:eastAsia="Times New Roman" w:hAnsi="Arial" w:cs="Arial"/>
                 <w:b/>
                 <w:bCs/>
@@ -3520,7 +3520,7 @@
             </w:r>
             <w:r>
               <w:rPr>
-                <w:rStyle w:val="Hipervnculo"/>
+                <w:rStyle w:val="Hyperlink"/>
                 <w:rFonts w:ascii="Arial" w:eastAsia="Times New Roman" w:hAnsi="Arial" w:cs="Arial"/>
                 <w:b/>
                 <w:bCs/>
@@ -3581,7 +3581,7 @@
         </w:p>
         <w:p>
           <w:pPr>
-            <w:pStyle w:val="TDC1"/>
+            <w:pStyle w:val="TOC1"/>
             <w:tabs>
               <w:tab w:val="left" w:pos="440"/>
               <w:tab w:val="right" w:leader="dot" w:pos="8637"/>
@@ -3595,7 +3595,7 @@
           <w:hyperlink w:anchor="_Toc90287462" w:history="1">
             <w:r>
               <w:rPr>
-                <w:rStyle w:val="Hipervnculo"/>
+                <w:rStyle w:val="Hyperlink"/>
                 <w:rFonts w:ascii="Arial" w:eastAsia="Times New Roman" w:hAnsi="Arial" w:cs="Arial"/>
                 <w:b/>
                 <w:bCs/>
@@ -3614,7 +3614,7 @@
             </w:r>
             <w:r>
               <w:rPr>
-                <w:rStyle w:val="Hipervnculo"/>
+                <w:rStyle w:val="Hyperlink"/>
                 <w:rFonts w:ascii="Arial" w:eastAsia="Times New Roman" w:hAnsi="Arial" w:cs="Arial"/>
                 <w:b/>
                 <w:bCs/>
@@ -3675,7 +3675,7 @@
         </w:p>
         <w:p>
           <w:pPr>
-            <w:pStyle w:val="TDC1"/>
+            <w:pStyle w:val="TOC1"/>
             <w:tabs>
               <w:tab w:val="left" w:pos="440"/>
               <w:tab w:val="right" w:leader="dot" w:pos="8637"/>
@@ -3689,7 +3689,7 @@
           <w:hyperlink w:anchor="_Toc90287463" w:history="1">
             <w:r>
               <w:rPr>
-                <w:rStyle w:val="Hipervnculo"/>
+                <w:rStyle w:val="Hyperlink"/>
                 <w:rFonts w:ascii="Arial" w:eastAsia="Times New Roman" w:hAnsi="Arial" w:cs="Arial"/>
                 <w:b/>
                 <w:bCs/>
@@ -3708,7 +3708,7 @@
             </w:r>
             <w:r>
               <w:rPr>
-                <w:rStyle w:val="Hipervnculo"/>
+                <w:rStyle w:val="Hyperlink"/>
                 <w:rFonts w:ascii="Arial" w:eastAsia="Times New Roman" w:hAnsi="Arial" w:cs="Arial"/>
                 <w:b/>
                 <w:bCs/>
@@ -3786,269 +3786,7 @@
     </w:sdt>
     <w:p>
       <w:pPr>
-        <w:spacing w:before="360"/>
-        <w:jc w:val="both"/>
-        <w:rPr>
-          <w:rFonts w:ascii="Arial" w:hAnsi="Arial" w:cs="Arial"/>
-          <w:bCs/>
-          <w:color w:val="155388"/>
-          <w:sz w:val="24"/>
-          <w:szCs w:val="24"/>
-          <w:lang w:val="en-GB"/>
-        </w:rPr>
-      </w:pPr>
-    </w:p>
-    <w:p>
-      <w:pPr>
-        <w:spacing w:after="160" w:line="259" w:lineRule="auto"/>
-        <w:rPr>
-          <w:lang w:val="en-GB"/>
-        </w:rPr>
-      </w:pPr>
-    </w:p>
-    <w:p>
-      <w:pPr>
-        <w:spacing w:after="160" w:line="259" w:lineRule="auto"/>
-        <w:rPr>
-          <w:lang w:val="en-GB"/>
-        </w:rPr>
-      </w:pPr>
-    </w:p>
-    <w:p>
-      <w:pPr>
-        <w:spacing w:after="160" w:line="259" w:lineRule="auto"/>
-        <w:rPr>
-          <w:lang w:val="en-GB"/>
-        </w:rPr>
-      </w:pPr>
-    </w:p>
-    <w:p>
-      <w:pPr>
-        <w:spacing w:after="160" w:line="259" w:lineRule="auto"/>
-        <w:rPr>
-          <w:lang w:val="en-GB"/>
-        </w:rPr>
-      </w:pPr>
-    </w:p>
-    <w:p>
-      <w:pPr>
-        <w:spacing w:after="160" w:line="259" w:lineRule="auto"/>
-        <w:rPr>
-          <w:lang w:val="en-GB"/>
-        </w:rPr>
-      </w:pPr>
-    </w:p>
-    <w:p>
-      <w:pPr>
-        <w:spacing w:after="160" w:line="259" w:lineRule="auto"/>
-        <w:rPr>
-          <w:lang w:val="en-GB"/>
-        </w:rPr>
-      </w:pPr>
-    </w:p>
-    <w:p>
-      <w:pPr>
-        <w:spacing w:after="160" w:line="259" w:lineRule="auto"/>
-        <w:rPr>
-          <w:lang w:val="en-GB"/>
-        </w:rPr>
-      </w:pPr>
-    </w:p>
-    <w:p>
-      <w:pPr>
-        <w:spacing w:after="160" w:line="259" w:lineRule="auto"/>
-        <w:rPr>
-          <w:lang w:val="en-GB"/>
-        </w:rPr>
-      </w:pPr>
-    </w:p>
-    <w:p>
-      <w:pPr>
-        <w:spacing w:after="160" w:line="259" w:lineRule="auto"/>
-        <w:rPr>
-          <w:lang w:val="en-GB"/>
-        </w:rPr>
-      </w:pPr>
-    </w:p>
-    <w:p>
-      <w:pPr>
-        <w:spacing w:after="160" w:line="259" w:lineRule="auto"/>
-        <w:rPr>
-          <w:lang w:val="en-GB"/>
-        </w:rPr>
-      </w:pPr>
-    </w:p>
-    <w:p>
-      <w:pPr>
-        <w:spacing w:after="160" w:line="259" w:lineRule="auto"/>
-        <w:rPr>
-          <w:lang w:val="en-GB"/>
-        </w:rPr>
-      </w:pPr>
-    </w:p>
-    <w:p>
-      <w:pPr>
-        <w:spacing w:after="160" w:line="259" w:lineRule="auto"/>
-        <w:rPr>
-          <w:lang w:val="en-GB"/>
-        </w:rPr>
-      </w:pPr>
-    </w:p>
-    <w:p>
-      <w:pPr>
-        <w:spacing w:after="160" w:line="259" w:lineRule="auto"/>
-        <w:rPr>
-          <w:lang w:val="en-GB"/>
-        </w:rPr>
-      </w:pPr>
-    </w:p>
-    <w:p>
-      <w:pPr>
-        <w:spacing w:after="160" w:line="259" w:lineRule="auto"/>
-        <w:rPr>
-          <w:lang w:val="en-GB"/>
-        </w:rPr>
-      </w:pPr>
-    </w:p>
-    <w:p>
-      <w:pPr>
-        <w:spacing w:after="160" w:line="259" w:lineRule="auto"/>
-        <w:rPr>
-          <w:lang w:val="en-GB"/>
-        </w:rPr>
-      </w:pPr>
-    </w:p>
-    <w:p>
-      <w:pPr>
-        <w:spacing w:after="160" w:line="259" w:lineRule="auto"/>
-        <w:rPr>
-          <w:lang w:val="en-GB"/>
-        </w:rPr>
-      </w:pPr>
-    </w:p>
-    <w:p>
-      <w:pPr>
-        <w:spacing w:after="160" w:line="259" w:lineRule="auto"/>
-        <w:rPr>
-          <w:lang w:val="en-GB"/>
-        </w:rPr>
-      </w:pPr>
-    </w:p>
-    <w:p>
-      <w:pPr>
-        <w:spacing w:after="160" w:line="259" w:lineRule="auto"/>
-        <w:rPr>
-          <w:lang w:val="en-GB"/>
-        </w:rPr>
-      </w:pPr>
-    </w:p>
-    <w:p>
-      <w:pPr>
-        <w:spacing w:after="160" w:line="259" w:lineRule="auto"/>
-        <w:rPr>
-          <w:lang w:val="en-GB"/>
-        </w:rPr>
-      </w:pPr>
-    </w:p>
-    <w:p>
-      <w:pPr>
-        <w:spacing w:after="160" w:line="259" w:lineRule="auto"/>
-        <w:rPr>
-          <w:lang w:val="en-GB"/>
-        </w:rPr>
-      </w:pPr>
-    </w:p>
-    <w:p>
-      <w:pPr>
-        <w:spacing w:after="160" w:line="259" w:lineRule="auto"/>
-        <w:rPr>
-          <w:lang w:val="en-GB"/>
-        </w:rPr>
-      </w:pPr>
-    </w:p>
-    <w:p>
-      <w:pPr>
-        <w:spacing w:after="160" w:line="259" w:lineRule="auto"/>
-        <w:rPr>
-          <w:lang w:val="en-GB"/>
-        </w:rPr>
-      </w:pPr>
-    </w:p>
-    <w:p>
-      <w:pPr>
-        <w:spacing w:after="160" w:line="259" w:lineRule="auto"/>
-        <w:rPr>
-          <w:lang w:val="en-GB"/>
-        </w:rPr>
-      </w:pPr>
-    </w:p>
-    <w:p>
-      <w:pPr>
-        <w:spacing w:after="160" w:line="259" w:lineRule="auto"/>
-        <w:rPr>
-          <w:lang w:val="en-GB"/>
-        </w:rPr>
-      </w:pPr>
-    </w:p>
-    <w:p>
-      <w:pPr>
-        <w:spacing w:after="160" w:line="259" w:lineRule="auto"/>
-        <w:rPr>
-          <w:lang w:val="en-GB"/>
-        </w:rPr>
-      </w:pPr>
-    </w:p>
-    <w:p>
-      <w:pPr>
-        <w:spacing w:after="160" w:line="259" w:lineRule="auto"/>
-        <w:rPr>
-          <w:lang w:val="en-GB"/>
-        </w:rPr>
-      </w:pPr>
-    </w:p>
-    <w:p>
-      <w:pPr>
-        <w:spacing w:after="160" w:line="259" w:lineRule="auto"/>
-        <w:rPr>
-          <w:lang w:val="en-GB"/>
-        </w:rPr>
-      </w:pPr>
-    </w:p>
-    <w:p>
-      <w:pPr>
-        <w:spacing w:after="160" w:line="259" w:lineRule="auto"/>
-        <w:rPr>
-          <w:lang w:val="en-GB"/>
-        </w:rPr>
-      </w:pPr>
-    </w:p>
-    <w:p>
-      <w:pPr>
-        <w:spacing w:after="160" w:line="259" w:lineRule="auto"/>
-        <w:rPr>
-          <w:lang w:val="en-GB"/>
-        </w:rPr>
-      </w:pPr>
-    </w:p>
-    <w:p>
-      <w:pPr>
-        <w:spacing w:after="160" w:line="259" w:lineRule="auto"/>
-        <w:rPr>
-          <w:lang w:val="en-GB"/>
-        </w:rPr>
-      </w:pPr>
-    </w:p>
-    <w:p>
-      <w:pPr>
-        <w:spacing w:after="160" w:line="259" w:lineRule="auto"/>
-        <w:rPr>
-          <w:lang w:val="en-GB"/>
-        </w:rPr>
-      </w:pPr>
-    </w:p>
-    <w:p>
-      <w:pPr>
-        <w:pStyle w:val="Prrafodelista"/>
+        <w:pStyle w:val="ListParagraph"/>
         <w:numPr>
           <w:ilvl w:val="0"/>
           <w:numId w:val="18"/>
@@ -4260,7 +3998,7 @@
     </w:p>
     <w:p>
       <w:pPr>
-        <w:pStyle w:val="Prrafodelista"/>
+        <w:pStyle w:val="ListParagraph"/>
         <w:numPr>
           <w:ilvl w:val="0"/>
           <w:numId w:val="18"/>
@@ -4294,22 +4032,7 @@
     </w:p>
     <w:p>
       <w:pPr>
-        <w:spacing w:before="653" w:after="0" w:line="240" w:lineRule="auto"/>
-        <w:outlineLvl w:val="0"/>
-        <w:rPr>
-          <w:rFonts w:ascii="Arial" w:eastAsia="Times New Roman" w:hAnsi="Arial" w:cs="Arial"/>
-          <w:b/>
-          <w:bCs/>
-          <w:color w:val="000000"/>
-          <w:sz w:val="36"/>
-          <w:szCs w:val="36"/>
-          <w:lang w:eastAsia="es-ES"/>
-        </w:rPr>
-      </w:pPr>
-    </w:p>
-    <w:p>
-      <w:pPr>
-        <w:pStyle w:val="Prrafodelista"/>
+        <w:pStyle w:val="ListParagraph"/>
         <w:numPr>
           <w:ilvl w:val="0"/>
           <w:numId w:val="20"/>
@@ -4377,7 +4100,7 @@
     </w:p>
     <w:p>
       <w:pPr>
-        <w:pStyle w:val="Prrafodelista"/>
+        <w:pStyle w:val="ListParagraph"/>
         <w:numPr>
           <w:ilvl w:val="0"/>
           <w:numId w:val="20"/>
@@ -4470,7 +4193,7 @@
     </w:p>
     <w:p>
       <w:pPr>
-        <w:pStyle w:val="Prrafodelista"/>
+        <w:pStyle w:val="ListParagraph"/>
         <w:numPr>
           <w:ilvl w:val="0"/>
           <w:numId w:val="20"/>
@@ -4519,7 +4242,7 @@
     </w:p>
     <w:p>
       <w:pPr>
-        <w:pStyle w:val="Prrafodelista"/>
+        <w:pStyle w:val="ListParagraph"/>
         <w:numPr>
           <w:ilvl w:val="0"/>
           <w:numId w:val="20"/>
@@ -4563,7 +4286,6 @@
           <w:color w:val="000000"/>
           <w:lang w:eastAsia="es-ES"/>
         </w:rPr>
-        <w:lastRenderedPageBreak/>
         <w:t>La elección de este proyecto nos permite desarrollar los conocimientos adquiridos y ponerlos en práctica.</w:t>
       </w:r>
     </w:p>
@@ -4583,6 +4305,7 @@
           <w:color w:val="000000"/>
           <w:lang w:eastAsia="es-ES"/>
         </w:rPr>
+        <w:lastRenderedPageBreak/>
         <w:t>Este proyecto desarrolla todos los aspectos que se requieren y otros extra. Contiene el desarrollo de la aplicación tanto como App nativa como en Web, el uso de BBDD y el acceso a servidores.</w:t>
       </w:r>
     </w:p>
@@ -4608,18 +4331,7 @@
     </w:p>
     <w:p>
       <w:pPr>
-        <w:spacing w:after="160" w:line="240" w:lineRule="auto"/>
-        <w:ind w:left="360"/>
-        <w:jc w:val="both"/>
-        <w:rPr>
-          <w:rFonts w:ascii="Arial" w:eastAsia="Times New Roman" w:hAnsi="Arial" w:cs="Arial"/>
-          <w:lang w:eastAsia="es-ES"/>
-        </w:rPr>
-      </w:pPr>
-    </w:p>
-    <w:p>
-      <w:pPr>
-        <w:pStyle w:val="Prrafodelista"/>
+        <w:pStyle w:val="ListParagraph"/>
         <w:numPr>
           <w:ilvl w:val="0"/>
           <w:numId w:val="18"/>
@@ -4665,21 +4377,6 @@
     </w:p>
     <w:p>
       <w:pPr>
-        <w:spacing w:before="653" w:after="0" w:line="240" w:lineRule="auto"/>
-        <w:outlineLvl w:val="0"/>
-        <w:rPr>
-          <w:rFonts w:ascii="Arial" w:eastAsia="Times New Roman" w:hAnsi="Arial" w:cs="Arial"/>
-          <w:b/>
-          <w:bCs/>
-          <w:color w:val="000000"/>
-          <w:sz w:val="36"/>
-          <w:szCs w:val="36"/>
-          <w:lang w:eastAsia="es-ES"/>
-        </w:rPr>
-      </w:pPr>
-    </w:p>
-    <w:p>
-      <w:pPr>
         <w:spacing w:after="160" w:line="240" w:lineRule="auto"/>
         <w:ind w:left="360"/>
         <w:jc w:val="both"/>
@@ -4699,7 +4396,7 @@
     </w:p>
     <w:p>
       <w:pPr>
-        <w:pStyle w:val="Prrafodelista"/>
+        <w:pStyle w:val="ListParagraph"/>
         <w:numPr>
           <w:ilvl w:val="0"/>
           <w:numId w:val="21"/>
@@ -4816,87 +4513,7 @@
     </w:p>
     <w:p>
       <w:pPr>
-        <w:spacing w:after="160" w:line="240" w:lineRule="auto"/>
-        <w:jc w:val="both"/>
-        <w:rPr>
-          <w:rFonts w:ascii="Arial" w:eastAsia="Times New Roman" w:hAnsi="Arial" w:cs="Arial"/>
-          <w:lang w:eastAsia="es-ES"/>
-        </w:rPr>
-      </w:pPr>
-    </w:p>
-    <w:p>
-      <w:pPr>
-        <w:spacing w:after="160" w:line="240" w:lineRule="auto"/>
-        <w:jc w:val="both"/>
-        <w:rPr>
-          <w:rFonts w:ascii="Arial" w:eastAsia="Times New Roman" w:hAnsi="Arial" w:cs="Arial"/>
-          <w:lang w:eastAsia="es-ES"/>
-        </w:rPr>
-      </w:pPr>
-    </w:p>
-    <w:p>
-      <w:pPr>
-        <w:spacing w:after="160" w:line="240" w:lineRule="auto"/>
-        <w:jc w:val="both"/>
-        <w:rPr>
-          <w:rFonts w:ascii="Arial" w:eastAsia="Times New Roman" w:hAnsi="Arial" w:cs="Arial"/>
-          <w:lang w:eastAsia="es-ES"/>
-        </w:rPr>
-      </w:pPr>
-    </w:p>
-    <w:p>
-      <w:pPr>
-        <w:spacing w:after="160" w:line="240" w:lineRule="auto"/>
-        <w:jc w:val="both"/>
-        <w:rPr>
-          <w:rFonts w:ascii="Arial" w:eastAsia="Times New Roman" w:hAnsi="Arial" w:cs="Arial"/>
-          <w:lang w:eastAsia="es-ES"/>
-        </w:rPr>
-      </w:pPr>
-    </w:p>
-    <w:p>
-      <w:pPr>
-        <w:spacing w:after="160" w:line="240" w:lineRule="auto"/>
-        <w:jc w:val="both"/>
-        <w:rPr>
-          <w:rFonts w:ascii="Arial" w:eastAsia="Times New Roman" w:hAnsi="Arial" w:cs="Arial"/>
-          <w:lang w:eastAsia="es-ES"/>
-        </w:rPr>
-      </w:pPr>
-    </w:p>
-    <w:p>
-      <w:pPr>
-        <w:spacing w:after="160" w:line="240" w:lineRule="auto"/>
-        <w:jc w:val="both"/>
-        <w:rPr>
-          <w:rFonts w:ascii="Arial" w:eastAsia="Times New Roman" w:hAnsi="Arial" w:cs="Arial"/>
-          <w:lang w:eastAsia="es-ES"/>
-        </w:rPr>
-      </w:pPr>
-    </w:p>
-    <w:p>
-      <w:pPr>
-        <w:spacing w:after="160" w:line="240" w:lineRule="auto"/>
-        <w:jc w:val="both"/>
-        <w:rPr>
-          <w:rFonts w:ascii="Arial" w:eastAsia="Times New Roman" w:hAnsi="Arial" w:cs="Arial"/>
-          <w:lang w:eastAsia="es-ES"/>
-        </w:rPr>
-      </w:pPr>
-    </w:p>
-    <w:p>
-      <w:pPr>
-        <w:spacing w:after="160" w:line="240" w:lineRule="auto"/>
-        <w:jc w:val="both"/>
-        <w:rPr>
-          <w:rFonts w:ascii="Arial" w:eastAsia="Times New Roman" w:hAnsi="Arial" w:cs="Arial"/>
-          <w:lang w:eastAsia="es-ES"/>
-        </w:rPr>
-      </w:pPr>
-    </w:p>
-    <w:p>
-      <w:pPr>
-        <w:pStyle w:val="Prrafodelista"/>
+        <w:pStyle w:val="ListParagraph"/>
         <w:numPr>
           <w:ilvl w:val="0"/>
           <w:numId w:val="21"/>
@@ -4917,7 +4534,6 @@
           <w:color w:val="000000"/>
           <w:lang w:eastAsia="es-ES"/>
         </w:rPr>
-        <w:lastRenderedPageBreak/>
         <w:t xml:space="preserve"> </w:t>
       </w:r>
       <w:bookmarkStart w:id="9" w:name="_Toc90287439"/>
@@ -5002,7 +4618,7 @@
     </w:p>
     <w:p>
       <w:pPr>
-        <w:pStyle w:val="Prrafodelista"/>
+        <w:pStyle w:val="ListParagraph"/>
         <w:numPr>
           <w:ilvl w:val="0"/>
           <w:numId w:val="18"/>
@@ -5029,6 +4645,7 @@
           <w:szCs w:val="36"/>
           <w:lang w:eastAsia="es-ES"/>
         </w:rPr>
+        <w:lastRenderedPageBreak/>
         <w:t xml:space="preserve"> </w:t>
       </w:r>
       <w:bookmarkStart w:id="10" w:name="_Toc90287440"/>
@@ -5048,22 +4665,7 @@
     </w:p>
     <w:p>
       <w:pPr>
-        <w:spacing w:before="653" w:after="0" w:line="240" w:lineRule="auto"/>
-        <w:outlineLvl w:val="0"/>
-        <w:rPr>
-          <w:rFonts w:ascii="Arial" w:eastAsia="Times New Roman" w:hAnsi="Arial" w:cs="Arial"/>
-          <w:b/>
-          <w:bCs/>
-          <w:color w:val="000000"/>
-          <w:sz w:val="36"/>
-          <w:szCs w:val="36"/>
-          <w:lang w:eastAsia="es-ES"/>
-        </w:rPr>
-      </w:pPr>
-    </w:p>
-    <w:p>
-      <w:pPr>
-        <w:pStyle w:val="Prrafodelista"/>
+        <w:pStyle w:val="ListParagraph"/>
         <w:numPr>
           <w:ilvl w:val="0"/>
           <w:numId w:val="22"/>
@@ -5294,7 +4896,7 @@
     </w:p>
     <w:p>
       <w:pPr>
-        <w:pStyle w:val="Prrafodelista"/>
+        <w:pStyle w:val="ListParagraph"/>
         <w:numPr>
           <w:ilvl w:val="0"/>
           <w:numId w:val="22"/>
@@ -5431,16 +5033,7 @@
           <w:color w:val="000000"/>
           <w:lang w:eastAsia="es-ES"/>
         </w:rPr>
-        <w:t xml:space="preserve"> </w:t>
-      </w:r>
-      <w:r>
-        <w:rPr>
-          <w:rFonts w:ascii="Arial" w:eastAsia="Times New Roman" w:hAnsi="Arial" w:cs="Arial"/>
-          <w:color w:val="000000"/>
-          <w:lang w:eastAsia="es-ES"/>
-        </w:rPr>
-        <w:lastRenderedPageBreak/>
-        <w:t xml:space="preserve">para el desarrollo web. En general, el conocimiento de los dispositivos físicos </w:t>
+        <w:t xml:space="preserve"> para el desarrollo web. En general, el conocimiento de los dispositivos físicos </w:t>
       </w:r>
       <w:r>
         <w:rPr>
@@ -5493,7 +5086,7 @@
     </w:p>
     <w:p>
       <w:pPr>
-        <w:pStyle w:val="Prrafodelista"/>
+        <w:pStyle w:val="ListParagraph"/>
         <w:numPr>
           <w:ilvl w:val="0"/>
           <w:numId w:val="22"/>
@@ -5657,7 +5250,7 @@
     </w:p>
     <w:p>
       <w:pPr>
-        <w:pStyle w:val="Prrafodelista"/>
+        <w:pStyle w:val="ListParagraph"/>
         <w:numPr>
           <w:ilvl w:val="0"/>
           <w:numId w:val="22"/>
@@ -5734,7 +5327,16 @@
           <w:color w:val="000000"/>
           <w:lang w:eastAsia="es-ES"/>
         </w:rPr>
-        <w:t xml:space="preserve"> para documentos HTML, hojas de estilo, imágenes, vídeos o bases de datos.  La transferencia de datos se ejecuta generalmente a través del protocolo FTP y de </w:t>
+        <w:t xml:space="preserve"> para documentos HTML, hojas de </w:t>
+      </w:r>
+      <w:r>
+        <w:rPr>
+          <w:rFonts w:ascii="Arial" w:eastAsia="Times New Roman" w:hAnsi="Arial" w:cs="Arial"/>
+          <w:color w:val="000000"/>
+          <w:lang w:eastAsia="es-ES"/>
+        </w:rPr>
+        <w:lastRenderedPageBreak/>
+        <w:t xml:space="preserve">estilo, imágenes, vídeos o bases de datos.  La transferencia de datos se ejecuta generalmente a través del protocolo FTP y de </w:t>
       </w:r>
       <w:r>
         <w:rPr>
@@ -5807,7 +5409,7 @@
     </w:p>
     <w:p>
       <w:pPr>
-        <w:pStyle w:val="Prrafodelista"/>
+        <w:pStyle w:val="ListParagraph"/>
         <w:numPr>
           <w:ilvl w:val="0"/>
           <w:numId w:val="22"/>
@@ -5969,7 +5571,7 @@
     </w:p>
     <w:p>
       <w:pPr>
-        <w:pStyle w:val="Prrafodelista"/>
+        <w:pStyle w:val="ListParagraph"/>
         <w:numPr>
           <w:ilvl w:val="0"/>
           <w:numId w:val="22"/>
@@ -6136,7 +5738,6 @@
           <w:bdr w:val="none" w:sz="0" w:space="0" w:color="auto" w:frame="1"/>
           <w:lang w:eastAsia="es-ES"/>
         </w:rPr>
-        <w:lastRenderedPageBreak/>
         <w:drawing>
           <wp:inline distT="0" distB="0" distL="0" distR="0" wp14:anchorId="559EBEBB" wp14:editId="7376AEB5">
             <wp:extent cx="3864610" cy="4237990"/>
@@ -6189,7 +5790,7 @@
     </w:p>
     <w:p>
       <w:pPr>
-        <w:pStyle w:val="Prrafodelista"/>
+        <w:pStyle w:val="ListParagraph"/>
         <w:numPr>
           <w:ilvl w:val="0"/>
           <w:numId w:val="22"/>
@@ -6680,16 +6281,7 @@
           <w:color w:val="000000"/>
           <w:lang w:eastAsia="es-ES"/>
         </w:rPr>
-        <w:t xml:space="preserve"> mucho más interactiva ya que supusieron toda una </w:t>
-      </w:r>
-      <w:r>
-        <w:rPr>
-          <w:rFonts w:ascii="Arial" w:eastAsia="Times New Roman" w:hAnsi="Arial" w:cs="Arial"/>
-          <w:color w:val="000000"/>
-          <w:lang w:eastAsia="es-ES"/>
-        </w:rPr>
-        <w:lastRenderedPageBreak/>
-        <w:t xml:space="preserve">explosión en temas de diseño y </w:t>
+        <w:t xml:space="preserve"> mucho más interactiva ya que supusieron toda una explosión en temas de diseño y </w:t>
       </w:r>
       <w:r>
         <w:rPr>
@@ -7245,7 +6837,7 @@
     </w:p>
     <w:p>
       <w:pPr>
-        <w:pStyle w:val="Prrafodelista"/>
+        <w:pStyle w:val="ListParagraph"/>
         <w:numPr>
           <w:ilvl w:val="0"/>
           <w:numId w:val="22"/>
@@ -7269,6 +6861,7 @@
           <w:szCs w:val="28"/>
           <w:lang w:eastAsia="es-ES"/>
         </w:rPr>
+        <w:lastRenderedPageBreak/>
         <w:t xml:space="preserve"> Evolución del diseño web: telefonía, web 2.0 </w:t>
       </w:r>
       <w:r>
@@ -7680,7 +7273,7 @@
     </w:p>
     <w:p>
       <w:pPr>
-        <w:pStyle w:val="Prrafodelista"/>
+        <w:pStyle w:val="ListParagraph"/>
         <w:spacing w:before="653" w:after="0" w:line="240" w:lineRule="auto"/>
         <w:rPr>
           <w:rFonts w:ascii="Arial" w:eastAsia="Times New Roman" w:hAnsi="Arial" w:cs="Arial"/>
@@ -7695,7 +7288,7 @@
     </w:p>
     <w:p>
       <w:pPr>
-        <w:pStyle w:val="Prrafodelista"/>
+        <w:pStyle w:val="ListParagraph"/>
         <w:numPr>
           <w:ilvl w:val="0"/>
           <w:numId w:val="18"/>
@@ -7729,7 +7322,7 @@
     </w:p>
     <w:p>
       <w:pPr>
-        <w:pStyle w:val="Prrafodelista"/>
+        <w:pStyle w:val="ListParagraph"/>
         <w:spacing w:before="653" w:after="0" w:line="240" w:lineRule="auto"/>
         <w:outlineLvl w:val="0"/>
         <w:rPr>
@@ -7763,7 +7356,7 @@
     </w:p>
     <w:p>
       <w:pPr>
-        <w:pStyle w:val="Prrafodelista"/>
+        <w:pStyle w:val="ListParagraph"/>
         <w:numPr>
           <w:ilvl w:val="0"/>
           <w:numId w:val="26"/>
@@ -8117,7 +7710,6 @@
     </w:p>
     <w:p>
       <w:pPr>
-        <w:ind w:left="12" w:firstLine="708"/>
         <w:rPr>
           <w:rFonts w:ascii="Arial" w:eastAsia="Times New Roman" w:hAnsi="Arial" w:cs="Arial"/>
           <w:b/>
@@ -8134,12 +7726,13 @@
           <w:szCs w:val="28"/>
           <w:lang w:eastAsia="es-ES"/>
         </w:rPr>
+        <w:lastRenderedPageBreak/>
         <w:t>Web:</w:t>
       </w:r>
     </w:p>
     <w:p>
       <w:pPr>
-        <w:ind w:left="12" w:firstLine="708"/>
+        <w:ind w:left="12"/>
         <w:rPr>
           <w:rFonts w:ascii="Arial" w:eastAsia="Times New Roman" w:hAnsi="Arial" w:cs="Arial"/>
           <w:bCs/>
@@ -8211,7 +7804,7 @@
     </w:p>
     <w:p>
       <w:pPr>
-        <w:ind w:left="12" w:firstLine="708"/>
+        <w:ind w:left="12"/>
         <w:rPr>
           <w:rFonts w:ascii="Arial" w:eastAsia="Times New Roman" w:hAnsi="Arial" w:cs="Arial"/>
           <w:bCs/>
@@ -8265,7 +7858,7 @@
     </w:p>
     <w:p>
       <w:pPr>
-        <w:ind w:left="12" w:firstLine="708"/>
+        <w:ind w:left="12"/>
         <w:rPr>
           <w:rFonts w:ascii="Arial" w:eastAsia="Times New Roman" w:hAnsi="Arial" w:cs="Arial"/>
           <w:bCs/>
@@ -8319,7 +7912,7 @@
     </w:p>
     <w:p>
       <w:pPr>
-        <w:ind w:left="12" w:firstLine="708"/>
+        <w:ind w:left="12"/>
         <w:rPr>
           <w:rFonts w:ascii="Arial" w:eastAsia="Times New Roman" w:hAnsi="Arial" w:cs="Arial"/>
           <w:bCs/>
@@ -8337,47 +7930,7 @@
     </w:p>
     <w:p>
       <w:pPr>
-        <w:ind w:left="12" w:firstLine="708"/>
-        <w:rPr>
-          <w:rFonts w:ascii="Arial" w:eastAsia="Times New Roman" w:hAnsi="Arial" w:cs="Arial"/>
-          <w:bCs/>
-          <w:lang w:eastAsia="es-ES"/>
-        </w:rPr>
-      </w:pPr>
-    </w:p>
-    <w:p>
-      <w:pPr>
-        <w:ind w:left="12" w:firstLine="708"/>
-        <w:rPr>
-          <w:rFonts w:ascii="Arial" w:eastAsia="Times New Roman" w:hAnsi="Arial" w:cs="Arial"/>
-          <w:bCs/>
-          <w:lang w:eastAsia="es-ES"/>
-        </w:rPr>
-      </w:pPr>
-    </w:p>
-    <w:p>
-      <w:pPr>
-        <w:ind w:left="12" w:firstLine="708"/>
-        <w:rPr>
-          <w:rFonts w:ascii="Arial" w:eastAsia="Times New Roman" w:hAnsi="Arial" w:cs="Arial"/>
-          <w:bCs/>
-          <w:lang w:eastAsia="es-ES"/>
-        </w:rPr>
-      </w:pPr>
-    </w:p>
-    <w:p>
-      <w:pPr>
-        <w:ind w:left="12" w:firstLine="708"/>
-        <w:rPr>
-          <w:rFonts w:ascii="Arial" w:eastAsia="Times New Roman" w:hAnsi="Arial" w:cs="Arial"/>
-          <w:bCs/>
-          <w:lang w:eastAsia="es-ES"/>
-        </w:rPr>
-      </w:pPr>
-    </w:p>
-    <w:p>
-      <w:pPr>
-        <w:pStyle w:val="Prrafodelista"/>
+        <w:pStyle w:val="ListParagraph"/>
         <w:numPr>
           <w:ilvl w:val="0"/>
           <w:numId w:val="26"/>
@@ -8400,7 +7953,6 @@
           <w:sz w:val="28"/>
           <w:szCs w:val="28"/>
         </w:rPr>
-        <w:lastRenderedPageBreak/>
         <w:t>Funcionalidades</w:t>
       </w:r>
       <w:bookmarkEnd w:id="13"/>
@@ -8418,7 +7970,6 @@
     </w:p>
     <w:p>
       <w:pPr>
-        <w:ind w:left="708"/>
         <w:rPr>
           <w:rFonts w:ascii="Arial" w:eastAsia="Times New Roman" w:hAnsi="Arial" w:cs="Arial"/>
           <w:b/>
@@ -8452,18 +8003,6 @@
       <w:pPr>
         <w:rPr>
           <w:rFonts w:ascii="Arial" w:eastAsia="Times New Roman" w:hAnsi="Arial" w:cs="Arial"/>
-          <w:b/>
-          <w:sz w:val="28"/>
-          <w:szCs w:val="28"/>
-          <w:lang w:eastAsia="es-ES"/>
-        </w:rPr>
-      </w:pPr>
-    </w:p>
-    <w:p>
-      <w:pPr>
-        <w:ind w:firstLine="708"/>
-        <w:rPr>
-          <w:rFonts w:ascii="Arial" w:eastAsia="Times New Roman" w:hAnsi="Arial" w:cs="Arial"/>
           <w:bCs/>
           <w:lang w:eastAsia="es-ES"/>
         </w:rPr>
@@ -8491,7 +8030,6 @@
     </w:p>
     <w:p>
       <w:pPr>
-        <w:ind w:firstLine="708"/>
         <w:rPr>
           <w:rFonts w:ascii="Arial" w:eastAsia="Times New Roman" w:hAnsi="Arial" w:cs="Arial"/>
           <w:bCs/>
@@ -8509,7 +8047,6 @@
     </w:p>
     <w:p>
       <w:pPr>
-        <w:ind w:firstLine="708"/>
         <w:rPr>
           <w:rFonts w:ascii="Arial" w:eastAsia="Times New Roman" w:hAnsi="Arial" w:cs="Arial"/>
           <w:bCs/>
@@ -8524,22 +8061,17 @@
         </w:rPr>
         <w:t>Uso:</w:t>
       </w:r>
-    </w:p>
-    <w:p>
-      <w:pPr>
-        <w:spacing w:before="100" w:beforeAutospacing="1" w:after="100" w:afterAutospacing="1" w:line="240" w:lineRule="auto"/>
-        <w:rPr>
-          <w:rFonts w:ascii="Times New Roman" w:eastAsia="Times New Roman" w:hAnsi="Times New Roman" w:cs="Times New Roman"/>
-          <w:sz w:val="24"/>
-          <w:szCs w:val="24"/>
-          <w:lang w:eastAsia="es-ES"/>
-        </w:rPr>
-      </w:pPr>
-      <w:r>
-        <w:rPr>
-          <w:rFonts w:ascii="Times New Roman" w:eastAsia="Times New Roman" w:hAnsi="Times New Roman" w:cs="Times New Roman"/>
-          <w:sz w:val="24"/>
-          <w:szCs w:val="24"/>
+      <w:r>
+        <w:rPr>
+          <w:rFonts w:ascii="Arial" w:eastAsia="Times New Roman" w:hAnsi="Arial" w:cs="Arial"/>
+          <w:bCs/>
+          <w:lang w:eastAsia="es-ES"/>
+        </w:rPr>
+        <w:t xml:space="preserve"> </w:t>
+      </w:r>
+      <w:r>
+        <w:rPr>
+          <w:rFonts w:ascii="Arial" w:eastAsia="Times New Roman" w:hAnsi="Arial" w:cs="Arial"/>
           <w:lang w:eastAsia="es-ES"/>
         </w:rPr>
         <w:t>Una vez ya estamos registrados desde la pantalla de inicio introducimos nuestro usuario y contraseña y presionamos el botón Acceder. En caso de error nos pondremos en contacto con nuestro CIS-POC.</w:t>
@@ -8616,67 +8148,6 @@
     </w:p>
     <w:p>
       <w:pPr>
-        <w:ind w:firstLine="708"/>
-        <w:rPr>
-          <w:rFonts w:ascii="Arial" w:eastAsia="Times New Roman" w:hAnsi="Arial" w:cs="Arial"/>
-          <w:bCs/>
-          <w:lang w:eastAsia="es-ES"/>
-        </w:rPr>
-      </w:pPr>
-    </w:p>
-    <w:p>
-      <w:pPr>
-        <w:ind w:firstLine="708"/>
-        <w:rPr>
-          <w:rFonts w:ascii="Arial" w:eastAsia="Times New Roman" w:hAnsi="Arial" w:cs="Arial"/>
-          <w:bCs/>
-          <w:lang w:eastAsia="es-ES"/>
-        </w:rPr>
-      </w:pPr>
-    </w:p>
-    <w:p>
-      <w:pPr>
-        <w:ind w:firstLine="708"/>
-        <w:rPr>
-          <w:rFonts w:ascii="Arial" w:eastAsia="Times New Roman" w:hAnsi="Arial" w:cs="Arial"/>
-          <w:bCs/>
-          <w:lang w:eastAsia="es-ES"/>
-        </w:rPr>
-      </w:pPr>
-    </w:p>
-    <w:p>
-      <w:pPr>
-        <w:ind w:firstLine="708"/>
-        <w:rPr>
-          <w:rFonts w:ascii="Arial" w:eastAsia="Times New Roman" w:hAnsi="Arial" w:cs="Arial"/>
-          <w:bCs/>
-          <w:lang w:eastAsia="es-ES"/>
-        </w:rPr>
-      </w:pPr>
-    </w:p>
-    <w:p>
-      <w:pPr>
-        <w:ind w:firstLine="708"/>
-        <w:rPr>
-          <w:rFonts w:ascii="Arial" w:eastAsia="Times New Roman" w:hAnsi="Arial" w:cs="Arial"/>
-          <w:bCs/>
-          <w:lang w:eastAsia="es-ES"/>
-        </w:rPr>
-      </w:pPr>
-    </w:p>
-    <w:p>
-      <w:pPr>
-        <w:ind w:firstLine="708"/>
-        <w:rPr>
-          <w:rFonts w:ascii="Arial" w:eastAsia="Times New Roman" w:hAnsi="Arial" w:cs="Arial"/>
-          <w:bCs/>
-          <w:lang w:eastAsia="es-ES"/>
-        </w:rPr>
-      </w:pPr>
-    </w:p>
-    <w:p>
-      <w:pPr>
-        <w:ind w:firstLine="708"/>
         <w:rPr>
           <w:rFonts w:ascii="Arial" w:eastAsia="Times New Roman" w:hAnsi="Arial" w:cs="Arial"/>
           <w:bCs/>
@@ -8733,7 +8204,6 @@
     </w:p>
     <w:p>
       <w:pPr>
-        <w:ind w:firstLine="708"/>
         <w:rPr>
           <w:rFonts w:ascii="Arial" w:eastAsia="Times New Roman" w:hAnsi="Arial" w:cs="Arial"/>
           <w:bCs/>
@@ -8748,11 +8218,14 @@
         </w:rPr>
         <w:t>Uso:</w:t>
       </w:r>
-    </w:p>
-    <w:p>
-      <w:pPr>
-        <w:pStyle w:val="NormalWeb"/>
-      </w:pPr>
+      <w:r>
+        <w:rPr>
+          <w:rFonts w:ascii="Arial" w:eastAsia="Times New Roman" w:hAnsi="Arial" w:cs="Arial"/>
+          <w:bCs/>
+          <w:lang w:eastAsia="es-ES"/>
+        </w:rPr>
+        <w:t xml:space="preserve"> </w:t>
+      </w:r>
       <w:r>
         <w:t>Cuando accedemos a la aplicación después del </w:t>
       </w:r>
@@ -8806,6 +8279,21 @@
       </w:r>
       <w:r>
         <w:instrText xml:space="preserve"> INCLUDEPICTURE "https://ahorrasion.es/wp-content/uploads/2021/11/pantallainicio.jpg" \* MERGEFORMATINET </w:instrText>
+      </w:r>
+      <w:r>
+        <w:fldChar w:fldCharType="separate"/>
+      </w:r>
+      <w:r>
+        <w:fldChar w:fldCharType="begin"/>
+      </w:r>
+      <w:r>
+        <w:instrText xml:space="preserve"> </w:instrText>
+      </w:r>
+      <w:r>
+        <w:instrText>INCLUDEPICTURE  "https://ahorrasion.es/wp-content/uploads/2021/11/pantallainicio.jpg" \* MERGEFORMATINET</w:instrText>
+      </w:r>
+      <w:r>
+        <w:instrText xml:space="preserve"> </w:instrText>
       </w:r>
       <w:r>
         <w:fldChar w:fldCharType="separate"/>
@@ -8831,7 +8319,7 @@
             <v:path o:extrusionok="f" gradientshapeok="t" o:connecttype="rect"/>
             <o:lock v:ext="edit" aspectratio="t"/>
           </v:shapetype>
-          <v:shape id="_x0000_i1034" type="#_x0000_t75" alt="pantallainicio" style="width:188.25pt;height:332.25pt">
+          <v:shape id="_x0000_i1025" type="#_x0000_t75" alt="pantallainicio" style="width:188.25pt;height:332.25pt">
             <v:imagedata r:id="rId22" r:href="rId23"/>
           </v:shape>
         </w:pict>
@@ -8839,6 +8327,9 @@
       <w:r>
         <w:fldChar w:fldCharType="end"/>
       </w:r>
+      <w:r>
+        <w:fldChar w:fldCharType="end"/>
+      </w:r>
     </w:p>
     <w:p>
       <w:pPr>
@@ -8867,8 +8358,26 @@
         <w:fldChar w:fldCharType="separate"/>
       </w:r>
       <w:r>
+        <w:fldChar w:fldCharType="begin"/>
+      </w:r>
+      <w:r>
+        <w:instrText xml:space="preserve"> </w:instrText>
+      </w:r>
+      <w:r>
+        <w:instrText>INCLUDEPICTURE  "https://ahorrasion.es/</w:instrText>
+      </w:r>
+      <w:r>
+        <w:instrText>wp-content/uploads/2021/11/pantallaregistro.jpg" \* MERGEFORMATINET</w:instrText>
+      </w:r>
+      <w:r>
+        <w:instrText xml:space="preserve"> </w:instrText>
+      </w:r>
+      <w:r>
+        <w:fldChar w:fldCharType="separate"/>
+      </w:r>
+      <w:r>
         <w:pict w14:anchorId="29DE8D07">
-          <v:shape id="_x0000_i1035" type="#_x0000_t75" alt="pantallaregistro" style="width:164.25pt;height:296.25pt">
+          <v:shape id="_x0000_i1026" type="#_x0000_t75" alt="pantallaregistro" style="width:164.25pt;height:296.25pt">
             <v:imagedata r:id="rId24" r:href="rId25"/>
           </v:shape>
         </w:pict>
@@ -8876,6 +8385,9 @@
       <w:r>
         <w:fldChar w:fldCharType="end"/>
       </w:r>
+      <w:r>
+        <w:fldChar w:fldCharType="end"/>
+      </w:r>
     </w:p>
     <w:p>
       <w:pPr>
@@ -9137,22 +8649,7 @@
       </w:r>
       <w:proofErr w:type="spellEnd"/>
       <w:r>
-        <w:t xml:space="preserve"> </w:t>
-      </w:r>
-      <w:r>
-        <w:t>nos encontramos con la pantalla de búsqueda,</w:t>
-      </w:r>
-      <w:r>
-        <w:t xml:space="preserve"> </w:t>
-      </w:r>
-      <w:r>
-        <w:t>introduciremos la matrícula que queremos buscar</w:t>
-      </w:r>
-      <w:r>
-        <w:t xml:space="preserve"> </w:t>
-      </w:r>
-      <w:r>
-        <w:t>y le daremos al botón BUSCAR.</w:t>
+        <w:t xml:space="preserve"> nos encontramos con la pantalla de búsqueda, introduciremos la matrícula que queremos buscar y le daremos al botón BUSCAR.</w:t>
       </w:r>
     </w:p>
     <w:p>
@@ -9223,23 +8720,11 @@
       </w:r>
       <w:proofErr w:type="gramStart"/>
       <w:r>
-        <w:t xml:space="preserve">aparecerían </w:t>
-      </w:r>
-      <w:r>
-        <w:t xml:space="preserve"> </w:t>
-      </w:r>
-      <w:r>
-        <w:t>en</w:t>
+        <w:t>aparecerían  en</w:t>
       </w:r>
       <w:proofErr w:type="gramEnd"/>
       <w:r>
-        <w:t xml:space="preserve"> pantalla, en caso contrario nos</w:t>
-      </w:r>
-      <w:r>
-        <w:t xml:space="preserve"> </w:t>
-      </w:r>
-      <w:r>
-        <w:t>saldría un pop-up de que no se han encontrado resultados.</w:t>
+        <w:t xml:space="preserve"> pantalla, en caso contrario nos saldría un pop-up de que no se han encontrado resultados.</w:t>
       </w:r>
     </w:p>
     <w:p>
@@ -9420,36 +8905,15 @@
         <w:t>buscado</w:t>
       </w:r>
       <w:r>
-        <w:t xml:space="preserve"> </w:t>
-      </w:r>
-      <w:r>
-        <w:t>queremos modificar algo solo tenemos que hacer clic sobre</w:t>
-      </w:r>
-      <w:r>
-        <w:t xml:space="preserve"> </w:t>
-      </w:r>
-      <w:r>
-        <w:t xml:space="preserve">el campo. Nos aparecerá la siguiente pantalla, y solo </w:t>
+        <w:t xml:space="preserve"> queremos modificar algo solo tenemos que hacer clic sobre el campo. Nos aparecerá la siguiente pantalla, y solo </w:t>
       </w:r>
       <w:proofErr w:type="gramStart"/>
       <w:r>
-        <w:t xml:space="preserve">tendremos </w:t>
-      </w:r>
-      <w:r>
-        <w:t xml:space="preserve"> </w:t>
-      </w:r>
-      <w:r>
-        <w:t>que</w:t>
+        <w:t>tendremos  que</w:t>
       </w:r>
       <w:proofErr w:type="gramEnd"/>
       <w:r>
-        <w:t xml:space="preserve"> introducir o modificar los campos que queramos actualizar</w:t>
-      </w:r>
-      <w:r>
-        <w:t xml:space="preserve"> </w:t>
-      </w:r>
-      <w:r>
-        <w:t> y darle al botón de ACTUALIZAR.</w:t>
+        <w:t xml:space="preserve"> introducir o modificar los campos que queramos actualizar  y darle al botón de ACTUALIZAR.</w:t>
       </w:r>
     </w:p>
     <w:p>
@@ -9542,7 +9006,97 @@
     </w:p>
     <w:p>
       <w:pPr>
-        <w:pStyle w:val="Ttulo2"/>
+        <w:ind w:firstLine="708"/>
+        <w:rPr>
+          <w:rFonts w:ascii="Arial" w:eastAsia="Times New Roman" w:hAnsi="Arial" w:cs="Arial"/>
+          <w:bCs/>
+          <w:lang w:eastAsia="es-ES"/>
+        </w:rPr>
+      </w:pPr>
+    </w:p>
+    <w:p>
+      <w:pPr>
+        <w:ind w:firstLine="708"/>
+        <w:rPr>
+          <w:rFonts w:ascii="Arial" w:eastAsia="Times New Roman" w:hAnsi="Arial" w:cs="Arial"/>
+          <w:bCs/>
+          <w:lang w:eastAsia="es-ES"/>
+        </w:rPr>
+      </w:pPr>
+    </w:p>
+    <w:p>
+      <w:pPr>
+        <w:ind w:firstLine="708"/>
+        <w:rPr>
+          <w:rFonts w:ascii="Arial" w:eastAsia="Times New Roman" w:hAnsi="Arial" w:cs="Arial"/>
+          <w:bCs/>
+          <w:lang w:eastAsia="es-ES"/>
+        </w:rPr>
+      </w:pPr>
+    </w:p>
+    <w:p>
+      <w:pPr>
+        <w:ind w:firstLine="708"/>
+        <w:rPr>
+          <w:rFonts w:ascii="Arial" w:eastAsia="Times New Roman" w:hAnsi="Arial" w:cs="Arial"/>
+          <w:bCs/>
+          <w:lang w:eastAsia="es-ES"/>
+        </w:rPr>
+      </w:pPr>
+    </w:p>
+    <w:p>
+      <w:pPr>
+        <w:ind w:firstLine="708"/>
+        <w:rPr>
+          <w:rFonts w:ascii="Arial" w:eastAsia="Times New Roman" w:hAnsi="Arial" w:cs="Arial"/>
+          <w:bCs/>
+          <w:lang w:eastAsia="es-ES"/>
+        </w:rPr>
+      </w:pPr>
+    </w:p>
+    <w:p>
+      <w:pPr>
+        <w:ind w:firstLine="708"/>
+        <w:rPr>
+          <w:rFonts w:ascii="Arial" w:eastAsia="Times New Roman" w:hAnsi="Arial" w:cs="Arial"/>
+          <w:bCs/>
+          <w:lang w:eastAsia="es-ES"/>
+        </w:rPr>
+      </w:pPr>
+    </w:p>
+    <w:p>
+      <w:pPr>
+        <w:ind w:firstLine="708"/>
+        <w:rPr>
+          <w:rFonts w:ascii="Arial" w:eastAsia="Times New Roman" w:hAnsi="Arial" w:cs="Arial"/>
+          <w:bCs/>
+          <w:lang w:eastAsia="es-ES"/>
+        </w:rPr>
+      </w:pPr>
+    </w:p>
+    <w:p>
+      <w:pPr>
+        <w:ind w:firstLine="708"/>
+        <w:rPr>
+          <w:rFonts w:ascii="Arial" w:eastAsia="Times New Roman" w:hAnsi="Arial" w:cs="Arial"/>
+          <w:bCs/>
+          <w:lang w:eastAsia="es-ES"/>
+        </w:rPr>
+      </w:pPr>
+    </w:p>
+    <w:p>
+      <w:pPr>
+        <w:ind w:firstLine="708"/>
+        <w:rPr>
+          <w:rFonts w:ascii="Arial" w:eastAsia="Times New Roman" w:hAnsi="Arial" w:cs="Arial"/>
+          <w:bCs/>
+          <w:lang w:eastAsia="es-ES"/>
+        </w:rPr>
+      </w:pPr>
+    </w:p>
+    <w:p>
+      <w:pPr>
+        <w:pStyle w:val="Heading2"/>
         <w:rPr>
           <w:rFonts w:ascii="Arial" w:eastAsia="Times New Roman" w:hAnsi="Arial" w:cs="Arial"/>
           <w:b/>
@@ -9560,6 +9114,7 @@
           <w:szCs w:val="28"/>
           <w:lang w:eastAsia="es-ES"/>
         </w:rPr>
+        <w:lastRenderedPageBreak/>
         <w:t>Web:</w:t>
       </w:r>
       <w:bookmarkEnd w:id="14"/>
@@ -9576,6 +9131,23 @@
     </w:p>
     <w:p>
       <w:pPr>
+        <w:rPr>
+          <w:rFonts w:ascii="Arial" w:eastAsia="Times New Roman" w:hAnsi="Arial" w:cs="Arial"/>
+          <w:bCs/>
+          <w:lang w:eastAsia="es-ES"/>
+        </w:rPr>
+      </w:pPr>
+      <w:r>
+        <w:rPr>
+          <w:rFonts w:ascii="Arial" w:eastAsia="Times New Roman" w:hAnsi="Arial" w:cs="Arial"/>
+          <w:bCs/>
+          <w:lang w:eastAsia="es-ES"/>
+        </w:rPr>
+        <w:t>Buscar placas: buscará todas las placas que se encuentren almacenadas en la base de datos y las mostrará en la página principal en una tabla.</w:t>
+      </w:r>
+    </w:p>
+    <w:p>
+      <w:pPr>
         <w:ind w:firstLine="708"/>
         <w:rPr>
           <w:rFonts w:ascii="Arial" w:eastAsia="Times New Roman" w:hAnsi="Arial" w:cs="Arial"/>
@@ -9583,6 +9155,134 @@
           <w:lang w:eastAsia="es-ES"/>
         </w:rPr>
       </w:pPr>
+      <w:r>
+        <w:rPr>
+          <w:rFonts w:ascii="Arial" w:eastAsia="Times New Roman" w:hAnsi="Arial" w:cs="Arial"/>
+          <w:bCs/>
+          <w:lang w:eastAsia="es-ES"/>
+        </w:rPr>
+        <w:drawing>
+          <wp:inline distT="0" distB="0" distL="0" distR="0" wp14:anchorId="6BB4FCA2" wp14:editId="3807C7DD">
+            <wp:extent cx="5319395" cy="3098008"/>
+            <wp:effectExtent l="0" t="0" r="0" b="7620"/>
+            <wp:docPr id="31" name="Picture 31" descr="Graphical user interface&#10;&#10;Description automatically generated with low confidence"/>
+            <wp:cNvGraphicFramePr>
+              <a:graphicFrameLocks xmlns:a="http://schemas.openxmlformats.org/drawingml/2006/main" noChangeAspect="1"/>
+            </wp:cNvGraphicFramePr>
+            <a:graphic xmlns:a="http://schemas.openxmlformats.org/drawingml/2006/main">
+              <a:graphicData uri="http://schemas.openxmlformats.org/drawingml/2006/picture">
+                <pic:pic xmlns:pic="http://schemas.openxmlformats.org/drawingml/2006/picture">
+                  <pic:nvPicPr>
+                    <pic:cNvPr id="31" name="Picture 31" descr="Graphical user interface&#10;&#10;Description automatically generated with low confidence"/>
+                    <pic:cNvPicPr/>
+                  </pic:nvPicPr>
+                  <pic:blipFill>
+                    <a:blip r:embed="rId28"/>
+                    <a:stretch>
+                      <a:fillRect/>
+                    </a:stretch>
+                  </pic:blipFill>
+                  <pic:spPr>
+                    <a:xfrm>
+                      <a:off x="0" y="0"/>
+                      <a:ext cx="5321621" cy="3099304"/>
+                    </a:xfrm>
+                    <a:prstGeom prst="rect">
+                      <a:avLst/>
+                    </a:prstGeom>
+                  </pic:spPr>
+                </pic:pic>
+              </a:graphicData>
+            </a:graphic>
+          </wp:inline>
+        </w:drawing>
+      </w:r>
+    </w:p>
+    <w:p>
+      <w:pPr>
+        <w:rPr>
+          <w:rFonts w:ascii="Arial" w:eastAsia="Times New Roman" w:hAnsi="Arial" w:cs="Arial"/>
+          <w:bCs/>
+          <w:lang w:eastAsia="es-ES"/>
+        </w:rPr>
+      </w:pPr>
+      <w:r>
+        <w:rPr>
+          <w:rFonts w:ascii="Arial" w:eastAsia="Times New Roman" w:hAnsi="Arial" w:cs="Arial"/>
+          <w:bCs/>
+          <w:lang w:eastAsia="es-ES"/>
+        </w:rPr>
+        <w:t>Ver placa: buscará una placa por el id y mostrará los detalles en un formulario con los campos deshabilitados.</w:t>
+      </w:r>
+    </w:p>
+    <w:p>
+      <w:pPr>
+        <w:rPr>
+          <w:rFonts w:ascii="Arial" w:eastAsia="Times New Roman" w:hAnsi="Arial" w:cs="Arial"/>
+          <w:bCs/>
+          <w:lang w:eastAsia="es-ES"/>
+        </w:rPr>
+      </w:pPr>
+      <w:r>
+        <w:rPr>
+          <w:rFonts w:ascii="Arial" w:eastAsia="Times New Roman" w:hAnsi="Arial" w:cs="Arial"/>
+          <w:bCs/>
+          <w:lang w:eastAsia="es-ES"/>
+        </w:rPr>
+        <w:drawing>
+          <wp:inline distT="0" distB="0" distL="0" distR="0" wp14:anchorId="017B61B6" wp14:editId="06323C1C">
+            <wp:extent cx="3315028" cy="4000500"/>
+            <wp:effectExtent l="0" t="0" r="0" b="0"/>
+            <wp:docPr id="32" name="Picture 32" descr="Table&#10;&#10;Description automatically generated with medium confidence"/>
+            <wp:cNvGraphicFramePr>
+              <a:graphicFrameLocks xmlns:a="http://schemas.openxmlformats.org/drawingml/2006/main" noChangeAspect="1"/>
+            </wp:cNvGraphicFramePr>
+            <a:graphic xmlns:a="http://schemas.openxmlformats.org/drawingml/2006/main">
+              <a:graphicData uri="http://schemas.openxmlformats.org/drawingml/2006/picture">
+                <pic:pic xmlns:pic="http://schemas.openxmlformats.org/drawingml/2006/picture">
+                  <pic:nvPicPr>
+                    <pic:cNvPr id="32" name="Picture 32" descr="Table&#10;&#10;Description automatically generated with medium confidence"/>
+                    <pic:cNvPicPr/>
+                  </pic:nvPicPr>
+                  <pic:blipFill>
+                    <a:blip r:embed="rId29"/>
+                    <a:stretch>
+                      <a:fillRect/>
+                    </a:stretch>
+                  </pic:blipFill>
+                  <pic:spPr>
+                    <a:xfrm>
+                      <a:off x="0" y="0"/>
+                      <a:ext cx="3320381" cy="4006959"/>
+                    </a:xfrm>
+                    <a:prstGeom prst="rect">
+                      <a:avLst/>
+                    </a:prstGeom>
+                  </pic:spPr>
+                </pic:pic>
+              </a:graphicData>
+            </a:graphic>
+          </wp:inline>
+        </w:drawing>
+      </w:r>
+    </w:p>
+    <w:p>
+      <w:pPr>
+        <w:rPr>
+          <w:rFonts w:ascii="Arial" w:eastAsia="Times New Roman" w:hAnsi="Arial" w:cs="Arial"/>
+          <w:bCs/>
+          <w:lang w:eastAsia="es-ES"/>
+        </w:rPr>
+      </w:pPr>
+      <w:r>
+        <w:rPr>
+          <w:rFonts w:ascii="Arial" w:eastAsia="Times New Roman" w:hAnsi="Arial" w:cs="Arial"/>
+          <w:bCs/>
+          <w:lang w:eastAsia="es-ES"/>
+        </w:rPr>
+        <w:lastRenderedPageBreak/>
+        <w:t>Editar placa: buscará una placa por el id y mostrará los detalles en un formulario con los campos habilitados, si el usuario pulsa en “Editar” se hará una consulta a la base de datos para actualizar ese registro.</w:t>
+      </w:r>
     </w:p>
     <w:p>
       <w:pPr>
@@ -9599,7 +9299,68 @@
           <w:bCs/>
           <w:lang w:eastAsia="es-ES"/>
         </w:rPr>
-        <w:t>Buscar placas: buscará todas las placas que se encuentren almacenadas en la base de datos y las mostrará en la página principal en una tabla.</w:t>
+        <w:drawing>
+          <wp:inline distT="0" distB="0" distL="0" distR="0" wp14:anchorId="419C6414" wp14:editId="7AE713F6">
+            <wp:extent cx="3843655" cy="4452630"/>
+            <wp:effectExtent l="0" t="0" r="4445" b="5080"/>
+            <wp:docPr id="33" name="Picture 33" descr="Table&#10;&#10;Description automatically generated with low confidence"/>
+            <wp:cNvGraphicFramePr>
+              <a:graphicFrameLocks xmlns:a="http://schemas.openxmlformats.org/drawingml/2006/main" noChangeAspect="1"/>
+            </wp:cNvGraphicFramePr>
+            <a:graphic xmlns:a="http://schemas.openxmlformats.org/drawingml/2006/main">
+              <a:graphicData uri="http://schemas.openxmlformats.org/drawingml/2006/picture">
+                <pic:pic xmlns:pic="http://schemas.openxmlformats.org/drawingml/2006/picture">
+                  <pic:nvPicPr>
+                    <pic:cNvPr id="33" name="Picture 33" descr="Table&#10;&#10;Description automatically generated with low confidence"/>
+                    <pic:cNvPicPr/>
+                  </pic:nvPicPr>
+                  <pic:blipFill>
+                    <a:blip r:embed="rId30"/>
+                    <a:stretch>
+                      <a:fillRect/>
+                    </a:stretch>
+                  </pic:blipFill>
+                  <pic:spPr>
+                    <a:xfrm>
+                      <a:off x="0" y="0"/>
+                      <a:ext cx="3848382" cy="4458106"/>
+                    </a:xfrm>
+                    <a:prstGeom prst="rect">
+                      <a:avLst/>
+                    </a:prstGeom>
+                  </pic:spPr>
+                </pic:pic>
+              </a:graphicData>
+            </a:graphic>
+          </wp:inline>
+        </w:drawing>
+      </w:r>
+    </w:p>
+    <w:p>
+      <w:pPr>
+        <w:rPr>
+          <w:rFonts w:ascii="Arial" w:eastAsia="Times New Roman" w:hAnsi="Arial" w:cs="Arial"/>
+          <w:bCs/>
+          <w:lang w:eastAsia="es-ES"/>
+        </w:rPr>
+      </w:pPr>
+      <w:proofErr w:type="spellStart"/>
+      <w:r>
+        <w:rPr>
+          <w:rFonts w:ascii="Arial" w:eastAsia="Times New Roman" w:hAnsi="Arial" w:cs="Arial"/>
+          <w:bCs/>
+          <w:lang w:eastAsia="es-ES"/>
+        </w:rPr>
+        <w:t>Login</w:t>
+      </w:r>
+      <w:proofErr w:type="spellEnd"/>
+      <w:r>
+        <w:rPr>
+          <w:rFonts w:ascii="Arial" w:eastAsia="Times New Roman" w:hAnsi="Arial" w:cs="Arial"/>
+          <w:bCs/>
+          <w:lang w:eastAsia="es-ES"/>
+        </w:rPr>
+        <w:t>: hace una consulta a la base de datos para comprobar que el usuario existe y que además es administrador.</w:t>
       </w:r>
     </w:p>
     <w:p>
@@ -9617,7 +9378,58 @@
           <w:bCs/>
           <w:lang w:eastAsia="es-ES"/>
         </w:rPr>
-        <w:t>Ver placa: buscará una placa por el id y mostrará los detalles en un formulario con los campos deshabilitados.</w:t>
+        <w:drawing>
+          <wp:inline distT="0" distB="0" distL="0" distR="0" wp14:anchorId="7CCD6B7F" wp14:editId="61109C65">
+            <wp:extent cx="4305300" cy="2321185"/>
+            <wp:effectExtent l="0" t="0" r="0" b="3175"/>
+            <wp:docPr id="29" name="Picture 29" descr="Graphical user interface, application&#10;&#10;Description automatically generated"/>
+            <wp:cNvGraphicFramePr>
+              <a:graphicFrameLocks xmlns:a="http://schemas.openxmlformats.org/drawingml/2006/main" noChangeAspect="1"/>
+            </wp:cNvGraphicFramePr>
+            <a:graphic xmlns:a="http://schemas.openxmlformats.org/drawingml/2006/main">
+              <a:graphicData uri="http://schemas.openxmlformats.org/drawingml/2006/picture">
+                <pic:pic xmlns:pic="http://schemas.openxmlformats.org/drawingml/2006/picture">
+                  <pic:nvPicPr>
+                    <pic:cNvPr id="29" name="Picture 29" descr="Graphical user interface, application&#10;&#10;Description automatically generated"/>
+                    <pic:cNvPicPr/>
+                  </pic:nvPicPr>
+                  <pic:blipFill>
+                    <a:blip r:embed="rId31"/>
+                    <a:stretch>
+                      <a:fillRect/>
+                    </a:stretch>
+                  </pic:blipFill>
+                  <pic:spPr>
+                    <a:xfrm>
+                      <a:off x="0" y="0"/>
+                      <a:ext cx="4311284" cy="2324411"/>
+                    </a:xfrm>
+                    <a:prstGeom prst="rect">
+                      <a:avLst/>
+                    </a:prstGeom>
+                  </pic:spPr>
+                </pic:pic>
+              </a:graphicData>
+            </a:graphic>
+          </wp:inline>
+        </w:drawing>
+      </w:r>
+    </w:p>
+    <w:p>
+      <w:pPr>
+        <w:rPr>
+          <w:rFonts w:ascii="Arial" w:eastAsia="Times New Roman" w:hAnsi="Arial" w:cs="Arial"/>
+          <w:bCs/>
+          <w:lang w:eastAsia="es-ES"/>
+        </w:rPr>
+      </w:pPr>
+      <w:r>
+        <w:rPr>
+          <w:rFonts w:ascii="Arial" w:eastAsia="Times New Roman" w:hAnsi="Arial" w:cs="Arial"/>
+          <w:bCs/>
+          <w:lang w:eastAsia="es-ES"/>
+        </w:rPr>
+        <w:t>Los administradores no podrán eliminar ningún registro, solamente podrán validar si se ha solucionado o no.</w:t>
       </w:r>
     </w:p>
     <w:p>
@@ -9629,14 +9441,6 @@
           <w:lang w:eastAsia="es-ES"/>
         </w:rPr>
       </w:pPr>
-      <w:r>
-        <w:rPr>
-          <w:rFonts w:ascii="Arial" w:eastAsia="Times New Roman" w:hAnsi="Arial" w:cs="Arial"/>
-          <w:bCs/>
-          <w:lang w:eastAsia="es-ES"/>
-        </w:rPr>
-        <w:t>Editar placa: buscará una placa por el id y mostrará los detalles en un formulario con los campos habilitados, si el usuario pulsa en “Editar” se hará una consulta a la base de datos para actualizar ese registro.</w:t>
-      </w:r>
     </w:p>
     <w:p>
       <w:pPr>
@@ -9647,25 +9451,6 @@
           <w:lang w:eastAsia="es-ES"/>
         </w:rPr>
       </w:pPr>
-      <w:proofErr w:type="spellStart"/>
-      <w:r>
-        <w:rPr>
-          <w:rFonts w:ascii="Arial" w:eastAsia="Times New Roman" w:hAnsi="Arial" w:cs="Arial"/>
-          <w:bCs/>
-          <w:lang w:eastAsia="es-ES"/>
-        </w:rPr>
-        <w:lastRenderedPageBreak/>
-        <w:t>Login</w:t>
-      </w:r>
-      <w:proofErr w:type="spellEnd"/>
-      <w:r>
-        <w:rPr>
-          <w:rFonts w:ascii="Arial" w:eastAsia="Times New Roman" w:hAnsi="Arial" w:cs="Arial"/>
-          <w:bCs/>
-          <w:lang w:eastAsia="es-ES"/>
-        </w:rPr>
-        <w:t>: hace una consulta a la base de datos para comprobar que el usuario existe y que además es administrador.</w:t>
-      </w:r>
     </w:p>
     <w:p>
       <w:pPr>
@@ -9676,14 +9461,6 @@
           <w:lang w:eastAsia="es-ES"/>
         </w:rPr>
       </w:pPr>
-      <w:r>
-        <w:rPr>
-          <w:rFonts w:ascii="Arial" w:eastAsia="Times New Roman" w:hAnsi="Arial" w:cs="Arial"/>
-          <w:bCs/>
-          <w:lang w:eastAsia="es-ES"/>
-        </w:rPr>
-        <w:t>Los administradores no podrán eliminar ningún registro, solamente podrán validar si se ha solucionado o no.</w:t>
-      </w:r>
     </w:p>
     <w:p>
       <w:pPr>
@@ -9717,37 +9494,7 @@
     </w:p>
     <w:p>
       <w:pPr>
-        <w:ind w:firstLine="708"/>
-        <w:rPr>
-          <w:rFonts w:ascii="Arial" w:eastAsia="Times New Roman" w:hAnsi="Arial" w:cs="Arial"/>
-          <w:bCs/>
-          <w:lang w:eastAsia="es-ES"/>
-        </w:rPr>
-      </w:pPr>
-    </w:p>
-    <w:p>
-      <w:pPr>
-        <w:ind w:firstLine="708"/>
-        <w:rPr>
-          <w:rFonts w:ascii="Arial" w:eastAsia="Times New Roman" w:hAnsi="Arial" w:cs="Arial"/>
-          <w:bCs/>
-          <w:lang w:eastAsia="es-ES"/>
-        </w:rPr>
-      </w:pPr>
-    </w:p>
-    <w:p>
-      <w:pPr>
-        <w:ind w:firstLine="708"/>
-        <w:rPr>
-          <w:rFonts w:ascii="Arial" w:eastAsia="Times New Roman" w:hAnsi="Arial" w:cs="Arial"/>
-          <w:bCs/>
-          <w:lang w:eastAsia="es-ES"/>
-        </w:rPr>
-      </w:pPr>
-    </w:p>
-    <w:p>
-      <w:pPr>
-        <w:pStyle w:val="Prrafodelista"/>
+        <w:pStyle w:val="ListParagraph"/>
         <w:numPr>
           <w:ilvl w:val="0"/>
           <w:numId w:val="26"/>
@@ -9776,7 +9523,7 @@
     </w:p>
     <w:p>
       <w:pPr>
-        <w:pStyle w:val="Prrafodelista"/>
+        <w:pStyle w:val="ListParagraph"/>
         <w:spacing w:before="653" w:after="0" w:line="240" w:lineRule="auto"/>
         <w:ind w:left="1080"/>
         <w:outlineLvl w:val="1"/>
@@ -9791,7 +9538,7 @@
     </w:p>
     <w:p>
       <w:pPr>
-        <w:pStyle w:val="Prrafodelista"/>
+        <w:pStyle w:val="ListParagraph"/>
         <w:spacing w:before="653" w:after="0" w:line="240" w:lineRule="auto"/>
         <w:ind w:left="1080"/>
         <w:outlineLvl w:val="1"/>
@@ -9838,7 +9585,7 @@
                     </pic:cNvPicPr>
                   </pic:nvPicPr>
                   <pic:blipFill>
-                    <a:blip r:embed="rId28">
+                    <a:blip r:embed="rId32">
                       <a:extLst>
                         <a:ext uri="{28A0092B-C50C-407E-A947-70E740481C1C}">
                           <a14:useLocalDpi xmlns:a14="http://schemas.microsoft.com/office/drawing/2010/main" val="0"/>
@@ -9879,7 +9626,7 @@
     </w:p>
     <w:p>
       <w:pPr>
-        <w:pStyle w:val="Prrafodelista"/>
+        <w:pStyle w:val="ListParagraph"/>
         <w:spacing w:before="653" w:after="0" w:line="240" w:lineRule="auto"/>
         <w:ind w:left="1080"/>
         <w:outlineLvl w:val="1"/>
@@ -9894,7 +9641,7 @@
     </w:p>
     <w:p>
       <w:pPr>
-        <w:pStyle w:val="Prrafodelista"/>
+        <w:pStyle w:val="ListParagraph"/>
         <w:spacing w:before="653" w:after="0" w:line="240" w:lineRule="auto"/>
         <w:ind w:left="1080"/>
         <w:outlineLvl w:val="1"/>
@@ -9909,7 +9656,7 @@
     </w:p>
     <w:p>
       <w:pPr>
-        <w:pStyle w:val="Prrafodelista"/>
+        <w:pStyle w:val="ListParagraph"/>
         <w:spacing w:before="653" w:after="0" w:line="240" w:lineRule="auto"/>
         <w:ind w:left="1080"/>
         <w:outlineLvl w:val="1"/>
@@ -9924,7 +9671,7 @@
     </w:p>
     <w:p>
       <w:pPr>
-        <w:pStyle w:val="Prrafodelista"/>
+        <w:pStyle w:val="ListParagraph"/>
         <w:spacing w:before="653" w:after="0" w:line="240" w:lineRule="auto"/>
         <w:ind w:left="1080"/>
         <w:outlineLvl w:val="1"/>
@@ -9939,7 +9686,7 @@
     </w:p>
     <w:p>
       <w:pPr>
-        <w:pStyle w:val="Prrafodelista"/>
+        <w:pStyle w:val="ListParagraph"/>
         <w:spacing w:before="653" w:after="0" w:line="240" w:lineRule="auto"/>
         <w:ind w:left="1080"/>
         <w:outlineLvl w:val="1"/>
@@ -9954,7 +9701,7 @@
     </w:p>
     <w:p>
       <w:pPr>
-        <w:pStyle w:val="Prrafodelista"/>
+        <w:pStyle w:val="ListParagraph"/>
         <w:spacing w:before="653" w:after="0" w:line="240" w:lineRule="auto"/>
         <w:ind w:left="1080"/>
         <w:outlineLvl w:val="1"/>
@@ -9969,7 +9716,7 @@
     </w:p>
     <w:p>
       <w:pPr>
-        <w:pStyle w:val="Prrafodelista"/>
+        <w:pStyle w:val="ListParagraph"/>
         <w:spacing w:before="653" w:after="0" w:line="240" w:lineRule="auto"/>
         <w:ind w:left="1080"/>
         <w:outlineLvl w:val="1"/>
@@ -9984,7 +9731,7 @@
     </w:p>
     <w:p>
       <w:pPr>
-        <w:pStyle w:val="Prrafodelista"/>
+        <w:pStyle w:val="ListParagraph"/>
         <w:spacing w:before="653" w:after="0" w:line="240" w:lineRule="auto"/>
         <w:ind w:left="1080"/>
         <w:outlineLvl w:val="1"/>
@@ -9999,7 +9746,7 @@
     </w:p>
     <w:p>
       <w:pPr>
-        <w:pStyle w:val="Prrafodelista"/>
+        <w:pStyle w:val="ListParagraph"/>
         <w:spacing w:before="653" w:after="0" w:line="240" w:lineRule="auto"/>
         <w:ind w:left="1080"/>
         <w:outlineLvl w:val="1"/>
@@ -10014,7 +9761,7 @@
     </w:p>
     <w:p>
       <w:pPr>
-        <w:pStyle w:val="Prrafodelista"/>
+        <w:pStyle w:val="ListParagraph"/>
         <w:numPr>
           <w:ilvl w:val="0"/>
           <w:numId w:val="26"/>
@@ -10037,7 +9784,6 @@
           <w:sz w:val="28"/>
           <w:szCs w:val="28"/>
         </w:rPr>
-        <w:lastRenderedPageBreak/>
         <w:t>Diagrama de casos de us</w:t>
       </w:r>
       <w:r>
@@ -10053,7 +9799,7 @@
     </w:p>
     <w:p>
       <w:pPr>
-        <w:pStyle w:val="Prrafodelista"/>
+        <w:pStyle w:val="ListParagraph"/>
         <w:spacing w:before="653" w:after="0" w:line="240" w:lineRule="auto"/>
         <w:ind w:left="1080"/>
         <w:outlineLvl w:val="1"/>
@@ -10068,7 +9814,7 @@
     </w:p>
     <w:p>
       <w:pPr>
-        <w:pStyle w:val="Prrafodelista"/>
+        <w:pStyle w:val="ListParagraph"/>
         <w:spacing w:before="653" w:after="0" w:line="240" w:lineRule="auto"/>
         <w:ind w:left="1080"/>
         <w:outlineLvl w:val="1"/>
@@ -10094,7 +9840,7 @@
     </w:p>
     <w:p>
       <w:pPr>
-        <w:pStyle w:val="Prrafodelista"/>
+        <w:pStyle w:val="ListParagraph"/>
         <w:spacing w:before="653" w:after="0" w:line="240" w:lineRule="auto"/>
         <w:ind w:left="1080"/>
         <w:rPr>
@@ -10107,7 +9853,7 @@
     </w:p>
     <w:p>
       <w:pPr>
-        <w:pStyle w:val="Prrafodelista"/>
+        <w:pStyle w:val="ListParagraph"/>
         <w:spacing w:before="653" w:after="0" w:line="240" w:lineRule="auto"/>
         <w:ind w:left="1080"/>
         <w:rPr>
@@ -10125,6 +9871,7 @@
           <w:sz w:val="28"/>
           <w:szCs w:val="28"/>
         </w:rPr>
+        <w:lastRenderedPageBreak/>
         <w:drawing>
           <wp:inline distT="0" distB="0" distL="0" distR="0" wp14:anchorId="064C1091" wp14:editId="7A919CD4">
             <wp:extent cx="5486400" cy="3133725"/>
@@ -10143,7 +9890,7 @@
                     </pic:cNvPicPr>
                   </pic:nvPicPr>
                   <pic:blipFill>
-                    <a:blip r:embed="rId29" cstate="print">
+                    <a:blip r:embed="rId33" cstate="print">
                       <a:extLst>
                         <a:ext uri="{28A0092B-C50C-407E-A947-70E740481C1C}">
                           <a14:useLocalDpi xmlns:a14="http://schemas.microsoft.com/office/drawing/2010/main" val="0"/>
@@ -10177,7 +9924,7 @@
     </w:p>
     <w:p>
       <w:pPr>
-        <w:pStyle w:val="Prrafodelista"/>
+        <w:pStyle w:val="ListParagraph"/>
         <w:spacing w:before="653" w:after="0" w:line="240" w:lineRule="auto"/>
         <w:ind w:left="1080"/>
         <w:rPr>
@@ -10190,7 +9937,7 @@
     </w:p>
     <w:p>
       <w:pPr>
-        <w:pStyle w:val="Prrafodelista"/>
+        <w:pStyle w:val="ListParagraph"/>
         <w:spacing w:before="653" w:after="0" w:line="240" w:lineRule="auto"/>
         <w:ind w:left="1080"/>
         <w:rPr>
@@ -10203,7 +9950,7 @@
     </w:p>
     <w:p>
       <w:pPr>
-        <w:pStyle w:val="Prrafodelista"/>
+        <w:pStyle w:val="ListParagraph"/>
         <w:spacing w:before="653" w:after="0" w:line="240" w:lineRule="auto"/>
         <w:ind w:left="1080"/>
         <w:rPr>
@@ -10216,7 +9963,7 @@
     </w:p>
     <w:p>
       <w:pPr>
-        <w:pStyle w:val="Prrafodelista"/>
+        <w:pStyle w:val="ListParagraph"/>
         <w:spacing w:before="653" w:after="0" w:line="240" w:lineRule="auto"/>
         <w:ind w:left="1080"/>
         <w:rPr>
@@ -10229,7 +9976,7 @@
     </w:p>
     <w:p>
       <w:pPr>
-        <w:pStyle w:val="Prrafodelista"/>
+        <w:pStyle w:val="ListParagraph"/>
         <w:spacing w:before="653" w:after="0" w:line="240" w:lineRule="auto"/>
         <w:ind w:left="1080"/>
         <w:rPr>
@@ -10242,7 +9989,7 @@
     </w:p>
     <w:p>
       <w:pPr>
-        <w:pStyle w:val="Prrafodelista"/>
+        <w:pStyle w:val="ListParagraph"/>
         <w:spacing w:before="653" w:after="0" w:line="240" w:lineRule="auto"/>
         <w:ind w:left="1080"/>
         <w:rPr>
@@ -10264,7 +10011,7 @@
     </w:p>
     <w:p>
       <w:pPr>
-        <w:pStyle w:val="Prrafodelista"/>
+        <w:pStyle w:val="ListParagraph"/>
         <w:spacing w:before="653" w:after="0" w:line="240" w:lineRule="auto"/>
         <w:ind w:left="1080"/>
         <w:rPr>
@@ -10301,7 +10048,7 @@
                     </pic:cNvPicPr>
                   </pic:nvPicPr>
                   <pic:blipFill>
-                    <a:blip r:embed="rId30">
+                    <a:blip r:embed="rId34">
                       <a:extLst>
                         <a:ext uri="{28A0092B-C50C-407E-A947-70E740481C1C}">
                           <a14:useLocalDpi xmlns:a14="http://schemas.microsoft.com/office/drawing/2010/main" val="0"/>
@@ -10335,7 +10082,7 @@
     </w:p>
     <w:p>
       <w:pPr>
-        <w:pStyle w:val="Prrafodelista"/>
+        <w:pStyle w:val="ListParagraph"/>
         <w:spacing w:before="653" w:after="0" w:line="240" w:lineRule="auto"/>
         <w:ind w:left="1080"/>
         <w:outlineLvl w:val="1"/>
@@ -10350,7 +10097,7 @@
     </w:p>
     <w:p>
       <w:pPr>
-        <w:pStyle w:val="Prrafodelista"/>
+        <w:pStyle w:val="ListParagraph"/>
         <w:spacing w:before="653" w:after="0" w:line="240" w:lineRule="auto"/>
         <w:ind w:left="1080"/>
         <w:outlineLvl w:val="1"/>
@@ -10365,7 +10112,7 @@
     </w:p>
     <w:p>
       <w:pPr>
-        <w:pStyle w:val="Prrafodelista"/>
+        <w:pStyle w:val="ListParagraph"/>
         <w:spacing w:before="653" w:after="0" w:line="240" w:lineRule="auto"/>
         <w:ind w:left="1080"/>
         <w:outlineLvl w:val="1"/>
@@ -10380,7 +10127,7 @@
     </w:p>
     <w:p>
       <w:pPr>
-        <w:pStyle w:val="Prrafodelista"/>
+        <w:pStyle w:val="ListParagraph"/>
         <w:spacing w:before="653" w:after="0" w:line="240" w:lineRule="auto"/>
         <w:ind w:left="1080"/>
         <w:outlineLvl w:val="1"/>
@@ -10395,7 +10142,7 @@
     </w:p>
     <w:p>
       <w:pPr>
-        <w:pStyle w:val="Prrafodelista"/>
+        <w:pStyle w:val="ListParagraph"/>
         <w:spacing w:before="653" w:after="0" w:line="240" w:lineRule="auto"/>
         <w:ind w:left="1080"/>
         <w:outlineLvl w:val="1"/>
@@ -10410,7 +10157,7 @@
     </w:p>
     <w:p>
       <w:pPr>
-        <w:pStyle w:val="Prrafodelista"/>
+        <w:pStyle w:val="ListParagraph"/>
         <w:spacing w:before="653" w:after="0" w:line="240" w:lineRule="auto"/>
         <w:ind w:left="1080"/>
         <w:outlineLvl w:val="1"/>
@@ -10425,7 +10172,7 @@
     </w:p>
     <w:p>
       <w:pPr>
-        <w:pStyle w:val="Prrafodelista"/>
+        <w:pStyle w:val="ListParagraph"/>
         <w:spacing w:before="653" w:after="0" w:line="240" w:lineRule="auto"/>
         <w:ind w:left="1080"/>
         <w:outlineLvl w:val="1"/>
@@ -10440,7 +10187,7 @@
     </w:p>
     <w:p>
       <w:pPr>
-        <w:pStyle w:val="Prrafodelista"/>
+        <w:pStyle w:val="ListParagraph"/>
         <w:spacing w:before="653" w:after="0" w:line="240" w:lineRule="auto"/>
         <w:ind w:left="1080"/>
         <w:outlineLvl w:val="1"/>
@@ -10455,7 +10202,7 @@
     </w:p>
     <w:p>
       <w:pPr>
-        <w:pStyle w:val="Prrafodelista"/>
+        <w:pStyle w:val="ListParagraph"/>
         <w:spacing w:before="653" w:after="0" w:line="240" w:lineRule="auto"/>
         <w:ind w:left="1080"/>
         <w:outlineLvl w:val="1"/>
@@ -10470,7 +10217,7 @@
     </w:p>
     <w:p>
       <w:pPr>
-        <w:pStyle w:val="Prrafodelista"/>
+        <w:pStyle w:val="ListParagraph"/>
         <w:spacing w:before="653" w:after="0" w:line="240" w:lineRule="auto"/>
         <w:ind w:left="1080"/>
         <w:outlineLvl w:val="1"/>
@@ -10485,7 +10232,7 @@
     </w:p>
     <w:p>
       <w:pPr>
-        <w:pStyle w:val="Prrafodelista"/>
+        <w:pStyle w:val="ListParagraph"/>
         <w:spacing w:before="653" w:after="0" w:line="240" w:lineRule="auto"/>
         <w:ind w:left="1080"/>
         <w:outlineLvl w:val="1"/>
@@ -10500,7 +10247,7 @@
     </w:p>
     <w:p>
       <w:pPr>
-        <w:pStyle w:val="Prrafodelista"/>
+        <w:pStyle w:val="ListParagraph"/>
         <w:spacing w:before="653" w:after="0" w:line="240" w:lineRule="auto"/>
         <w:ind w:left="1080"/>
         <w:outlineLvl w:val="1"/>
@@ -10515,7 +10262,7 @@
     </w:p>
     <w:p>
       <w:pPr>
-        <w:pStyle w:val="Prrafodelista"/>
+        <w:pStyle w:val="ListParagraph"/>
         <w:spacing w:before="653" w:after="0" w:line="240" w:lineRule="auto"/>
         <w:ind w:left="1080"/>
         <w:outlineLvl w:val="1"/>
@@ -10530,7 +10277,7 @@
     </w:p>
     <w:p>
       <w:pPr>
-        <w:pStyle w:val="Prrafodelista"/>
+        <w:pStyle w:val="ListParagraph"/>
         <w:numPr>
           <w:ilvl w:val="0"/>
           <w:numId w:val="26"/>
@@ -10560,7 +10307,7 @@
     </w:p>
     <w:p>
       <w:pPr>
-        <w:pStyle w:val="Prrafodelista"/>
+        <w:pStyle w:val="ListParagraph"/>
         <w:spacing w:before="653" w:after="0" w:line="240" w:lineRule="auto"/>
         <w:ind w:left="1080"/>
         <w:outlineLvl w:val="1"/>
@@ -10574,7 +10321,7 @@
     </w:p>
     <w:p>
       <w:pPr>
-        <w:pStyle w:val="Prrafodelista"/>
+        <w:pStyle w:val="ListParagraph"/>
         <w:spacing w:before="653" w:after="0" w:line="240" w:lineRule="auto"/>
         <w:ind w:left="1080"/>
         <w:outlineLvl w:val="1"/>
@@ -10597,7 +10344,7 @@
     </w:p>
     <w:p>
       <w:pPr>
-        <w:pStyle w:val="Prrafodelista"/>
+        <w:pStyle w:val="ListParagraph"/>
         <w:spacing w:before="653" w:after="0" w:line="240" w:lineRule="auto"/>
         <w:ind w:left="1080"/>
         <w:outlineLvl w:val="1"/>
@@ -10611,7 +10358,7 @@
     </w:p>
     <w:p>
       <w:pPr>
-        <w:pStyle w:val="Prrafodelista"/>
+        <w:pStyle w:val="ListParagraph"/>
         <w:spacing w:before="653" w:after="0" w:line="240" w:lineRule="auto"/>
         <w:ind w:left="1080"/>
         <w:outlineLvl w:val="1"/>
@@ -10654,7 +10401,7 @@
                     <pic:cNvPicPr/>
                   </pic:nvPicPr>
                   <pic:blipFill>
-                    <a:blip r:embed="rId31"/>
+                    <a:blip r:embed="rId35"/>
                     <a:stretch>
                       <a:fillRect/>
                     </a:stretch>
@@ -10677,7 +10424,7 @@
     </w:p>
     <w:p>
       <w:pPr>
-        <w:pStyle w:val="Prrafodelista"/>
+        <w:pStyle w:val="ListParagraph"/>
         <w:spacing w:before="653" w:after="0" w:line="240" w:lineRule="auto"/>
         <w:ind w:left="1080"/>
         <w:outlineLvl w:val="1"/>
@@ -10689,7 +10436,7 @@
     </w:p>
     <w:p>
       <w:pPr>
-        <w:pStyle w:val="Prrafodelista"/>
+        <w:pStyle w:val="ListParagraph"/>
         <w:spacing w:before="653" w:after="0" w:line="240" w:lineRule="auto"/>
         <w:ind w:left="1080"/>
         <w:outlineLvl w:val="1"/>
@@ -10724,7 +10471,7 @@
     </w:p>
     <w:p>
       <w:pPr>
-        <w:pStyle w:val="Prrafodelista"/>
+        <w:pStyle w:val="ListParagraph"/>
         <w:spacing w:before="653" w:after="0" w:line="240" w:lineRule="auto"/>
         <w:ind w:left="1080"/>
         <w:outlineLvl w:val="1"/>
@@ -10753,7 +10500,7 @@
                     <pic:cNvPicPr/>
                   </pic:nvPicPr>
                   <pic:blipFill>
-                    <a:blip r:embed="rId32"/>
+                    <a:blip r:embed="rId36"/>
                     <a:stretch>
                       <a:fillRect/>
                     </a:stretch>
@@ -10776,7 +10523,7 @@
     </w:p>
     <w:p>
       <w:pPr>
-        <w:pStyle w:val="Prrafodelista"/>
+        <w:pStyle w:val="ListParagraph"/>
         <w:spacing w:before="653" w:after="0" w:line="240" w:lineRule="auto"/>
         <w:ind w:left="1080"/>
         <w:outlineLvl w:val="1"/>
@@ -10788,7 +10535,7 @@
     </w:p>
     <w:p>
       <w:pPr>
-        <w:pStyle w:val="Prrafodelista"/>
+        <w:pStyle w:val="ListParagraph"/>
         <w:spacing w:before="653" w:after="0" w:line="240" w:lineRule="auto"/>
         <w:ind w:left="1080"/>
         <w:outlineLvl w:val="1"/>
@@ -10800,7 +10547,7 @@
     </w:p>
     <w:p>
       <w:pPr>
-        <w:pStyle w:val="Prrafodelista"/>
+        <w:pStyle w:val="ListParagraph"/>
         <w:spacing w:before="653" w:after="0" w:line="240" w:lineRule="auto"/>
         <w:ind w:left="1080"/>
         <w:outlineLvl w:val="1"/>
@@ -10812,7 +10559,7 @@
     </w:p>
     <w:p>
       <w:pPr>
-        <w:pStyle w:val="Prrafodelista"/>
+        <w:pStyle w:val="ListParagraph"/>
         <w:spacing w:before="653" w:after="0" w:line="240" w:lineRule="auto"/>
         <w:ind w:left="1080"/>
         <w:outlineLvl w:val="1"/>
@@ -10824,7 +10571,7 @@
     </w:p>
     <w:p>
       <w:pPr>
-        <w:pStyle w:val="Prrafodelista"/>
+        <w:pStyle w:val="ListParagraph"/>
         <w:spacing w:before="653" w:after="0" w:line="240" w:lineRule="auto"/>
         <w:ind w:left="1080"/>
         <w:outlineLvl w:val="1"/>
@@ -10836,7 +10583,7 @@
     </w:p>
     <w:p>
       <w:pPr>
-        <w:pStyle w:val="Prrafodelista"/>
+        <w:pStyle w:val="ListParagraph"/>
         <w:spacing w:before="653" w:after="0" w:line="240" w:lineRule="auto"/>
         <w:ind w:left="1080"/>
         <w:outlineLvl w:val="1"/>
@@ -10848,7 +10595,7 @@
     </w:p>
     <w:p>
       <w:pPr>
-        <w:pStyle w:val="Prrafodelista"/>
+        <w:pStyle w:val="ListParagraph"/>
         <w:spacing w:before="653" w:after="0" w:line="240" w:lineRule="auto"/>
         <w:ind w:left="1080"/>
         <w:outlineLvl w:val="1"/>
@@ -10860,7 +10607,7 @@
     </w:p>
     <w:p>
       <w:pPr>
-        <w:pStyle w:val="Prrafodelista"/>
+        <w:pStyle w:val="ListParagraph"/>
         <w:spacing w:before="653" w:after="0" w:line="240" w:lineRule="auto"/>
         <w:ind w:left="1080"/>
         <w:outlineLvl w:val="1"/>
@@ -10872,7 +10619,7 @@
     </w:p>
     <w:p>
       <w:pPr>
-        <w:pStyle w:val="Prrafodelista"/>
+        <w:pStyle w:val="ListParagraph"/>
         <w:spacing w:before="653" w:after="0" w:line="240" w:lineRule="auto"/>
         <w:ind w:left="1080"/>
         <w:outlineLvl w:val="1"/>
@@ -10884,7 +10631,7 @@
     </w:p>
     <w:p>
       <w:pPr>
-        <w:pStyle w:val="Prrafodelista"/>
+        <w:pStyle w:val="ListParagraph"/>
         <w:spacing w:before="653" w:after="0" w:line="240" w:lineRule="auto"/>
         <w:ind w:left="1080"/>
         <w:outlineLvl w:val="1"/>
@@ -10896,7 +10643,7 @@
     </w:p>
     <w:p>
       <w:pPr>
-        <w:pStyle w:val="Prrafodelista"/>
+        <w:pStyle w:val="ListParagraph"/>
         <w:spacing w:before="653" w:after="0" w:line="240" w:lineRule="auto"/>
         <w:ind w:left="1080"/>
         <w:outlineLvl w:val="1"/>
@@ -10908,7 +10655,7 @@
     </w:p>
     <w:p>
       <w:pPr>
-        <w:pStyle w:val="Prrafodelista"/>
+        <w:pStyle w:val="ListParagraph"/>
         <w:spacing w:before="653" w:after="0" w:line="240" w:lineRule="auto"/>
         <w:ind w:left="1080"/>
         <w:outlineLvl w:val="1"/>
@@ -10920,7 +10667,7 @@
     </w:p>
     <w:p>
       <w:pPr>
-        <w:pStyle w:val="Prrafodelista"/>
+        <w:pStyle w:val="ListParagraph"/>
         <w:spacing w:before="653" w:after="0" w:line="240" w:lineRule="auto"/>
         <w:ind w:left="1080"/>
         <w:outlineLvl w:val="1"/>
@@ -10932,7 +10679,7 @@
     </w:p>
     <w:p>
       <w:pPr>
-        <w:pStyle w:val="Prrafodelista"/>
+        <w:pStyle w:val="ListParagraph"/>
         <w:spacing w:before="653" w:after="0" w:line="240" w:lineRule="auto"/>
         <w:ind w:left="1080"/>
         <w:outlineLvl w:val="1"/>
@@ -10944,7 +10691,7 @@
     </w:p>
     <w:p>
       <w:pPr>
-        <w:pStyle w:val="Prrafodelista"/>
+        <w:pStyle w:val="ListParagraph"/>
         <w:spacing w:before="653" w:after="0" w:line="240" w:lineRule="auto"/>
         <w:ind w:left="1080"/>
         <w:outlineLvl w:val="1"/>
@@ -10956,7 +10703,7 @@
     </w:p>
     <w:p>
       <w:pPr>
-        <w:pStyle w:val="Prrafodelista"/>
+        <w:pStyle w:val="ListParagraph"/>
         <w:spacing w:before="653" w:after="0" w:line="240" w:lineRule="auto"/>
         <w:ind w:left="1080"/>
         <w:outlineLvl w:val="1"/>
@@ -10968,7 +10715,7 @@
     </w:p>
     <w:p>
       <w:pPr>
-        <w:pStyle w:val="Prrafodelista"/>
+        <w:pStyle w:val="ListParagraph"/>
         <w:spacing w:before="653" w:after="0" w:line="240" w:lineRule="auto"/>
         <w:ind w:left="1080"/>
         <w:outlineLvl w:val="1"/>
@@ -10988,7 +10735,7 @@
     </w:p>
     <w:p>
       <w:pPr>
-        <w:pStyle w:val="Prrafodelista"/>
+        <w:pStyle w:val="ListParagraph"/>
         <w:spacing w:before="653" w:after="0" w:line="240" w:lineRule="auto"/>
         <w:ind w:left="1080"/>
         <w:outlineLvl w:val="1"/>
@@ -11017,7 +10764,7 @@
                     <pic:cNvPicPr/>
                   </pic:nvPicPr>
                   <pic:blipFill>
-                    <a:blip r:embed="rId33"/>
+                    <a:blip r:embed="rId37"/>
                     <a:stretch>
                       <a:fillRect/>
                     </a:stretch>
@@ -11040,7 +10787,7 @@
     </w:p>
     <w:p>
       <w:pPr>
-        <w:pStyle w:val="Prrafodelista"/>
+        <w:pStyle w:val="ListParagraph"/>
         <w:spacing w:before="653" w:after="0" w:line="240" w:lineRule="auto"/>
         <w:ind w:left="1080"/>
         <w:outlineLvl w:val="1"/>
@@ -11059,7 +10806,7 @@
     </w:p>
     <w:p>
       <w:pPr>
-        <w:pStyle w:val="Prrafodelista"/>
+        <w:pStyle w:val="ListParagraph"/>
         <w:spacing w:before="653" w:after="0" w:line="240" w:lineRule="auto"/>
         <w:ind w:left="1080"/>
         <w:outlineLvl w:val="1"/>
@@ -11088,7 +10835,7 @@
                     <pic:cNvPicPr/>
                   </pic:nvPicPr>
                   <pic:blipFill>
-                    <a:blip r:embed="rId34"/>
+                    <a:blip r:embed="rId38"/>
                     <a:stretch>
                       <a:fillRect/>
                     </a:stretch>
@@ -11111,7 +10858,7 @@
     </w:p>
     <w:p>
       <w:pPr>
-        <w:pStyle w:val="Prrafodelista"/>
+        <w:pStyle w:val="ListParagraph"/>
         <w:spacing w:before="653" w:after="0" w:line="240" w:lineRule="auto"/>
         <w:ind w:left="1080"/>
         <w:outlineLvl w:val="1"/>
@@ -11123,7 +10870,7 @@
     </w:p>
     <w:p>
       <w:pPr>
-        <w:pStyle w:val="Prrafodelista"/>
+        <w:pStyle w:val="ListParagraph"/>
         <w:spacing w:before="653" w:after="0" w:line="240" w:lineRule="auto"/>
         <w:ind w:left="1080"/>
         <w:outlineLvl w:val="1"/>
@@ -11135,21 +10882,510 @@
     </w:p>
     <w:p>
       <w:pPr>
-        <w:pStyle w:val="Prrafodelista"/>
+        <w:pStyle w:val="ListParagraph"/>
         <w:spacing w:before="653" w:after="0" w:line="240" w:lineRule="auto"/>
         <w:ind w:left="1080"/>
-        <w:rPr>
-          <w:rFonts w:ascii="Arial" w:eastAsia="Times New Roman" w:hAnsi="Arial" w:cs="Arial"/>
+        <w:outlineLvl w:val="1"/>
+        <w:rPr>
+          <w:rFonts w:ascii="Arial" w:hAnsi="Arial" w:cs="Arial"/>
           <w:b/>
           <w:sz w:val="28"/>
           <w:szCs w:val="28"/>
-          <w:lang w:eastAsia="es-ES"/>
-        </w:rPr>
-      </w:pPr>
-      <w:hyperlink r:id="rId35" w:history="1">
+        </w:rPr>
+      </w:pPr>
+      <w:r>
+        <w:rPr>
+          <w:rFonts w:ascii="Arial" w:hAnsi="Arial" w:cs="Arial"/>
+          <w:b/>
+          <w:sz w:val="28"/>
+          <w:szCs w:val="28"/>
+        </w:rPr>
+        <w:t>WEB</w:t>
+      </w:r>
+      <w:r>
+        <w:rPr>
+          <w:rFonts w:ascii="Arial" w:hAnsi="Arial" w:cs="Arial"/>
+          <w:b/>
+          <w:sz w:val="28"/>
+          <w:szCs w:val="28"/>
+        </w:rPr>
+        <w:t>:</w:t>
+      </w:r>
+    </w:p>
+    <w:p>
+      <w:pPr>
+        <w:pStyle w:val="ListParagraph"/>
+        <w:spacing w:before="653" w:after="0" w:line="240" w:lineRule="auto"/>
+        <w:ind w:left="1080"/>
+        <w:outlineLvl w:val="1"/>
+        <w:rPr>
+          <w:rFonts w:ascii="Arial" w:hAnsi="Arial" w:cs="Arial"/>
+          <w:bCs/>
+        </w:rPr>
+      </w:pPr>
+      <w:r>
+        <w:rPr>
+          <w:rFonts w:ascii="Arial" w:hAnsi="Arial" w:cs="Arial"/>
+          <w:bCs/>
+        </w:rPr>
+        <w:lastRenderedPageBreak/>
+        <w:t>Conexión a la BBDD:</w:t>
+      </w:r>
+      <w:r>
+        <w:drawing>
+          <wp:inline distT="0" distB="0" distL="0" distR="0" wp14:anchorId="0EF7584D" wp14:editId="20CE26FF">
+            <wp:extent cx="5490845" cy="2655570"/>
+            <wp:effectExtent l="0" t="0" r="0" b="0"/>
+            <wp:docPr id="22" name="Picture 22" descr="Text&#10;&#10;Description automatically generated"/>
+            <wp:cNvGraphicFramePr>
+              <a:graphicFrameLocks xmlns:a="http://schemas.openxmlformats.org/drawingml/2006/main" noChangeAspect="1"/>
+            </wp:cNvGraphicFramePr>
+            <a:graphic xmlns:a="http://schemas.openxmlformats.org/drawingml/2006/main">
+              <a:graphicData uri="http://schemas.openxmlformats.org/drawingml/2006/picture">
+                <pic:pic xmlns:pic="http://schemas.openxmlformats.org/drawingml/2006/picture">
+                  <pic:nvPicPr>
+                    <pic:cNvPr id="22" name="Picture 22" descr="Text&#10;&#10;Description automatically generated"/>
+                    <pic:cNvPicPr/>
+                  </pic:nvPicPr>
+                  <pic:blipFill>
+                    <a:blip r:embed="rId39"/>
+                    <a:stretch>
+                      <a:fillRect/>
+                    </a:stretch>
+                  </pic:blipFill>
+                  <pic:spPr>
+                    <a:xfrm>
+                      <a:off x="0" y="0"/>
+                      <a:ext cx="5490845" cy="2655570"/>
+                    </a:xfrm>
+                    <a:prstGeom prst="rect">
+                      <a:avLst/>
+                    </a:prstGeom>
+                  </pic:spPr>
+                </pic:pic>
+              </a:graphicData>
+            </a:graphic>
+          </wp:inline>
+        </w:drawing>
+      </w:r>
+    </w:p>
+    <w:p>
+      <w:pPr>
+        <w:pStyle w:val="ListParagraph"/>
+        <w:spacing w:before="653" w:after="0" w:line="240" w:lineRule="auto"/>
+        <w:ind w:left="1080"/>
+        <w:outlineLvl w:val="1"/>
+        <w:rPr>
+          <w:rFonts w:ascii="Arial" w:hAnsi="Arial" w:cs="Arial"/>
+          <w:bCs/>
+        </w:rPr>
+      </w:pPr>
+    </w:p>
+    <w:p>
+      <w:pPr>
+        <w:pStyle w:val="ListParagraph"/>
+        <w:spacing w:before="653" w:after="0" w:line="240" w:lineRule="auto"/>
+        <w:ind w:left="1080"/>
+        <w:outlineLvl w:val="1"/>
+        <w:rPr>
+          <w:rFonts w:ascii="Arial" w:hAnsi="Arial" w:cs="Arial"/>
+          <w:bCs/>
+        </w:rPr>
+      </w:pPr>
+      <w:proofErr w:type="spellStart"/>
+      <w:r>
+        <w:rPr>
+          <w:rFonts w:ascii="Arial" w:hAnsi="Arial" w:cs="Arial"/>
+          <w:bCs/>
+        </w:rPr>
+        <w:t>Login</w:t>
+      </w:r>
+      <w:proofErr w:type="spellEnd"/>
+      <w:r>
+        <w:rPr>
+          <w:rFonts w:ascii="Arial" w:hAnsi="Arial" w:cs="Arial"/>
+          <w:bCs/>
+        </w:rPr>
+        <w:t>:</w:t>
+      </w:r>
+    </w:p>
+    <w:p>
+      <w:pPr>
+        <w:pStyle w:val="ListParagraph"/>
+        <w:spacing w:before="653" w:after="0" w:line="240" w:lineRule="auto"/>
+        <w:ind w:left="1080"/>
+        <w:outlineLvl w:val="1"/>
+        <w:rPr>
+          <w:rFonts w:ascii="Arial" w:hAnsi="Arial" w:cs="Arial"/>
+          <w:bCs/>
+        </w:rPr>
+      </w:pPr>
+      <w:r>
+        <w:rPr>
+          <w:rFonts w:ascii="Arial" w:hAnsi="Arial" w:cs="Arial"/>
+          <w:bCs/>
+        </w:rPr>
+        <w:drawing>
+          <wp:inline distT="0" distB="0" distL="0" distR="0" wp14:anchorId="4BD28F57" wp14:editId="371C791A">
+            <wp:extent cx="4485464" cy="5181600"/>
+            <wp:effectExtent l="0" t="0" r="0" b="0"/>
+            <wp:docPr id="23" name="Picture 23" descr="Text&#10;&#10;Description automatically generated"/>
+            <wp:cNvGraphicFramePr>
+              <a:graphicFrameLocks xmlns:a="http://schemas.openxmlformats.org/drawingml/2006/main" noChangeAspect="1"/>
+            </wp:cNvGraphicFramePr>
+            <a:graphic xmlns:a="http://schemas.openxmlformats.org/drawingml/2006/main">
+              <a:graphicData uri="http://schemas.openxmlformats.org/drawingml/2006/picture">
+                <pic:pic xmlns:pic="http://schemas.openxmlformats.org/drawingml/2006/picture">
+                  <pic:nvPicPr>
+                    <pic:cNvPr id="23" name="Picture 23" descr="Text&#10;&#10;Description automatically generated"/>
+                    <pic:cNvPicPr/>
+                  </pic:nvPicPr>
+                  <pic:blipFill>
+                    <a:blip r:embed="rId40"/>
+                    <a:stretch>
+                      <a:fillRect/>
+                    </a:stretch>
+                  </pic:blipFill>
+                  <pic:spPr>
+                    <a:xfrm>
+                      <a:off x="0" y="0"/>
+                      <a:ext cx="4491201" cy="5188227"/>
+                    </a:xfrm>
+                    <a:prstGeom prst="rect">
+                      <a:avLst/>
+                    </a:prstGeom>
+                  </pic:spPr>
+                </pic:pic>
+              </a:graphicData>
+            </a:graphic>
+          </wp:inline>
+        </w:drawing>
+      </w:r>
+    </w:p>
+    <w:p>
+      <w:pPr>
+        <w:pStyle w:val="ListParagraph"/>
+        <w:spacing w:before="653" w:after="0" w:line="240" w:lineRule="auto"/>
+        <w:ind w:left="1080"/>
+        <w:outlineLvl w:val="1"/>
+        <w:rPr>
+          <w:rFonts w:ascii="Arial" w:hAnsi="Arial" w:cs="Arial"/>
+          <w:bCs/>
+        </w:rPr>
+      </w:pPr>
+    </w:p>
+    <w:p>
+      <w:pPr>
+        <w:pStyle w:val="ListParagraph"/>
+        <w:spacing w:before="653" w:after="0" w:line="240" w:lineRule="auto"/>
+        <w:ind w:left="1080"/>
+        <w:outlineLvl w:val="1"/>
+        <w:rPr>
+          <w:rFonts w:ascii="Arial" w:hAnsi="Arial" w:cs="Arial"/>
+          <w:bCs/>
+        </w:rPr>
+      </w:pPr>
+    </w:p>
+    <w:p>
+      <w:pPr>
+        <w:pStyle w:val="ListParagraph"/>
+        <w:spacing w:before="653" w:after="0" w:line="240" w:lineRule="auto"/>
+        <w:ind w:left="1080"/>
+        <w:outlineLvl w:val="1"/>
+        <w:rPr>
+          <w:rFonts w:ascii="Arial" w:hAnsi="Arial" w:cs="Arial"/>
+          <w:bCs/>
+        </w:rPr>
+      </w:pPr>
+    </w:p>
+    <w:p>
+      <w:pPr>
+        <w:pStyle w:val="ListParagraph"/>
+        <w:spacing w:before="653" w:after="0" w:line="240" w:lineRule="auto"/>
+        <w:ind w:left="1080"/>
+        <w:outlineLvl w:val="1"/>
+        <w:rPr>
+          <w:rFonts w:ascii="Arial" w:hAnsi="Arial" w:cs="Arial"/>
+          <w:bCs/>
+        </w:rPr>
+      </w:pPr>
+      <w:r>
+        <w:rPr>
+          <w:rFonts w:ascii="Arial" w:hAnsi="Arial" w:cs="Arial"/>
+          <w:bCs/>
+        </w:rPr>
+        <w:lastRenderedPageBreak/>
+        <w:t>Control de inicio de sesión:</w:t>
+      </w:r>
+    </w:p>
+    <w:p>
+      <w:pPr>
+        <w:pStyle w:val="ListParagraph"/>
+        <w:spacing w:before="653" w:after="0" w:line="240" w:lineRule="auto"/>
+        <w:ind w:left="1080"/>
+        <w:outlineLvl w:val="1"/>
+        <w:rPr>
+          <w:rFonts w:ascii="Arial" w:hAnsi="Arial" w:cs="Arial"/>
+          <w:bCs/>
+        </w:rPr>
+      </w:pPr>
+      <w:r>
+        <w:rPr>
+          <w:rFonts w:ascii="Arial" w:hAnsi="Arial" w:cs="Arial"/>
+          <w:bCs/>
+        </w:rPr>
+        <w:drawing>
+          <wp:inline distT="0" distB="0" distL="0" distR="0" wp14:anchorId="49316DB4" wp14:editId="084A5FDF">
+            <wp:extent cx="3057952" cy="847843"/>
+            <wp:effectExtent l="0" t="0" r="9525" b="9525"/>
+            <wp:docPr id="25" name="Picture 25" descr="Text&#10;&#10;Description automatically generated"/>
+            <wp:cNvGraphicFramePr>
+              <a:graphicFrameLocks xmlns:a="http://schemas.openxmlformats.org/drawingml/2006/main" noChangeAspect="1"/>
+            </wp:cNvGraphicFramePr>
+            <a:graphic xmlns:a="http://schemas.openxmlformats.org/drawingml/2006/main">
+              <a:graphicData uri="http://schemas.openxmlformats.org/drawingml/2006/picture">
+                <pic:pic xmlns:pic="http://schemas.openxmlformats.org/drawingml/2006/picture">
+                  <pic:nvPicPr>
+                    <pic:cNvPr id="25" name="Picture 25" descr="Text&#10;&#10;Description automatically generated"/>
+                    <pic:cNvPicPr/>
+                  </pic:nvPicPr>
+                  <pic:blipFill>
+                    <a:blip r:embed="rId41"/>
+                    <a:stretch>
+                      <a:fillRect/>
+                    </a:stretch>
+                  </pic:blipFill>
+                  <pic:spPr>
+                    <a:xfrm>
+                      <a:off x="0" y="0"/>
+                      <a:ext cx="3057952" cy="847843"/>
+                    </a:xfrm>
+                    <a:prstGeom prst="rect">
+                      <a:avLst/>
+                    </a:prstGeom>
+                  </pic:spPr>
+                </pic:pic>
+              </a:graphicData>
+            </a:graphic>
+          </wp:inline>
+        </w:drawing>
+      </w:r>
+    </w:p>
+    <w:p>
+      <w:pPr>
+        <w:pStyle w:val="ListParagraph"/>
+        <w:spacing w:before="653" w:after="0" w:line="240" w:lineRule="auto"/>
+        <w:ind w:left="1080"/>
+        <w:outlineLvl w:val="1"/>
+        <w:rPr>
+          <w:rFonts w:ascii="Arial" w:hAnsi="Arial" w:cs="Arial"/>
+          <w:bCs/>
+        </w:rPr>
+      </w:pPr>
+    </w:p>
+    <w:p>
+      <w:pPr>
+        <w:pStyle w:val="ListParagraph"/>
+        <w:spacing w:before="653" w:after="0" w:line="240" w:lineRule="auto"/>
+        <w:ind w:left="1080"/>
+        <w:outlineLvl w:val="1"/>
+        <w:rPr>
+          <w:rFonts w:ascii="Arial" w:hAnsi="Arial" w:cs="Arial"/>
+          <w:bCs/>
+        </w:rPr>
+      </w:pPr>
+      <w:proofErr w:type="spellStart"/>
+      <w:r>
+        <w:rPr>
+          <w:rFonts w:ascii="Arial" w:hAnsi="Arial" w:cs="Arial"/>
+          <w:bCs/>
+        </w:rPr>
+        <w:t>Select</w:t>
+      </w:r>
+      <w:proofErr w:type="spellEnd"/>
+      <w:r>
+        <w:rPr>
+          <w:rFonts w:ascii="Arial" w:hAnsi="Arial" w:cs="Arial"/>
+          <w:bCs/>
+        </w:rPr>
+        <w:t xml:space="preserve"> de todas las placas a la base de datos:</w:t>
+      </w:r>
+    </w:p>
+    <w:p>
+      <w:pPr>
+        <w:pStyle w:val="ListParagraph"/>
+        <w:spacing w:before="653" w:after="0" w:line="240" w:lineRule="auto"/>
+        <w:ind w:left="1080"/>
+        <w:outlineLvl w:val="1"/>
+        <w:rPr>
+          <w:rFonts w:ascii="Arial" w:hAnsi="Arial" w:cs="Arial"/>
+          <w:bCs/>
+        </w:rPr>
+      </w:pPr>
+      <w:r>
+        <w:rPr>
+          <w:rFonts w:ascii="Arial" w:hAnsi="Arial" w:cs="Arial"/>
+          <w:bCs/>
+        </w:rPr>
+        <w:drawing>
+          <wp:inline distT="0" distB="0" distL="0" distR="0" wp14:anchorId="0BAEF48C" wp14:editId="51E848AB">
+            <wp:extent cx="3553321" cy="1495634"/>
+            <wp:effectExtent l="0" t="0" r="0" b="9525"/>
+            <wp:docPr id="27" name="Picture 27" descr="Text&#10;&#10;Description automatically generated"/>
+            <wp:cNvGraphicFramePr>
+              <a:graphicFrameLocks xmlns:a="http://schemas.openxmlformats.org/drawingml/2006/main" noChangeAspect="1"/>
+            </wp:cNvGraphicFramePr>
+            <a:graphic xmlns:a="http://schemas.openxmlformats.org/drawingml/2006/main">
+              <a:graphicData uri="http://schemas.openxmlformats.org/drawingml/2006/picture">
+                <pic:pic xmlns:pic="http://schemas.openxmlformats.org/drawingml/2006/picture">
+                  <pic:nvPicPr>
+                    <pic:cNvPr id="27" name="Picture 27" descr="Text&#10;&#10;Description automatically generated"/>
+                    <pic:cNvPicPr/>
+                  </pic:nvPicPr>
+                  <pic:blipFill>
+                    <a:blip r:embed="rId42"/>
+                    <a:stretch>
+                      <a:fillRect/>
+                    </a:stretch>
+                  </pic:blipFill>
+                  <pic:spPr>
+                    <a:xfrm>
+                      <a:off x="0" y="0"/>
+                      <a:ext cx="3553321" cy="1495634"/>
+                    </a:xfrm>
+                    <a:prstGeom prst="rect">
+                      <a:avLst/>
+                    </a:prstGeom>
+                  </pic:spPr>
+                </pic:pic>
+              </a:graphicData>
+            </a:graphic>
+          </wp:inline>
+        </w:drawing>
+      </w:r>
+    </w:p>
+    <w:p>
+      <w:pPr>
+        <w:pStyle w:val="ListParagraph"/>
+        <w:spacing w:before="653" w:after="0" w:line="240" w:lineRule="auto"/>
+        <w:ind w:left="1080"/>
+        <w:outlineLvl w:val="1"/>
+        <w:rPr>
+          <w:rFonts w:ascii="Arial" w:hAnsi="Arial" w:cs="Arial"/>
+          <w:bCs/>
+        </w:rPr>
+      </w:pPr>
+    </w:p>
+    <w:p>
+      <w:pPr>
+        <w:pStyle w:val="ListParagraph"/>
+        <w:spacing w:before="653" w:after="0" w:line="240" w:lineRule="auto"/>
+        <w:ind w:left="1080"/>
+        <w:outlineLvl w:val="1"/>
+        <w:rPr>
+          <w:rFonts w:ascii="Arial" w:hAnsi="Arial" w:cs="Arial"/>
+          <w:bCs/>
+        </w:rPr>
+      </w:pPr>
+      <w:proofErr w:type="spellStart"/>
+      <w:r>
+        <w:rPr>
+          <w:rFonts w:ascii="Arial" w:hAnsi="Arial" w:cs="Arial"/>
+          <w:bCs/>
+        </w:rPr>
+        <w:t>Update</w:t>
+      </w:r>
+      <w:proofErr w:type="spellEnd"/>
+      <w:r>
+        <w:rPr>
+          <w:rFonts w:ascii="Arial" w:hAnsi="Arial" w:cs="Arial"/>
+          <w:bCs/>
+        </w:rPr>
+        <w:t xml:space="preserve"> de una palca a la base de datos:</w:t>
+      </w:r>
+    </w:p>
+    <w:p>
+      <w:pPr>
+        <w:pStyle w:val="ListParagraph"/>
+        <w:spacing w:before="653" w:after="0" w:line="240" w:lineRule="auto"/>
+        <w:ind w:left="1080"/>
+        <w:outlineLvl w:val="1"/>
+        <w:rPr>
+          <w:rFonts w:ascii="Arial" w:hAnsi="Arial" w:cs="Arial"/>
+          <w:bCs/>
+        </w:rPr>
+      </w:pPr>
+      <w:r>
+        <w:rPr>
+          <w:rFonts w:ascii="Arial" w:hAnsi="Arial" w:cs="Arial"/>
+          <w:bCs/>
+        </w:rPr>
+        <w:drawing>
+          <wp:inline distT="0" distB="0" distL="0" distR="0" wp14:anchorId="6B216DA5" wp14:editId="1452A701">
+            <wp:extent cx="5490845" cy="1123315"/>
+            <wp:effectExtent l="0" t="0" r="0" b="635"/>
+            <wp:docPr id="28" name="Picture 28" descr="Text&#10;&#10;Description automatically generated"/>
+            <wp:cNvGraphicFramePr>
+              <a:graphicFrameLocks xmlns:a="http://schemas.openxmlformats.org/drawingml/2006/main" noChangeAspect="1"/>
+            </wp:cNvGraphicFramePr>
+            <a:graphic xmlns:a="http://schemas.openxmlformats.org/drawingml/2006/main">
+              <a:graphicData uri="http://schemas.openxmlformats.org/drawingml/2006/picture">
+                <pic:pic xmlns:pic="http://schemas.openxmlformats.org/drawingml/2006/picture">
+                  <pic:nvPicPr>
+                    <pic:cNvPr id="28" name="Picture 28" descr="Text&#10;&#10;Description automatically generated"/>
+                    <pic:cNvPicPr/>
+                  </pic:nvPicPr>
+                  <pic:blipFill>
+                    <a:blip r:embed="rId43"/>
+                    <a:stretch>
+                      <a:fillRect/>
+                    </a:stretch>
+                  </pic:blipFill>
+                  <pic:spPr>
+                    <a:xfrm>
+                      <a:off x="0" y="0"/>
+                      <a:ext cx="5490845" cy="1123315"/>
+                    </a:xfrm>
+                    <a:prstGeom prst="rect">
+                      <a:avLst/>
+                    </a:prstGeom>
+                  </pic:spPr>
+                </pic:pic>
+              </a:graphicData>
+            </a:graphic>
+          </wp:inline>
+        </w:drawing>
+      </w:r>
+    </w:p>
+    <w:p>
+      <w:pPr>
+        <w:pStyle w:val="ListParagraph"/>
+        <w:spacing w:before="653" w:after="0" w:line="240" w:lineRule="auto"/>
+        <w:ind w:left="1080"/>
+        <w:outlineLvl w:val="1"/>
+        <w:rPr>
+          <w:rFonts w:ascii="Arial" w:hAnsi="Arial" w:cs="Arial"/>
+          <w:bCs/>
+        </w:rPr>
+      </w:pPr>
+    </w:p>
+    <w:p>
+      <w:pPr>
+        <w:pStyle w:val="ListParagraph"/>
+        <w:spacing w:before="653" w:after="0" w:line="240" w:lineRule="auto"/>
+        <w:ind w:left="1080"/>
+        <w:rPr>
+          <w:rFonts w:ascii="Arial" w:eastAsia="Times New Roman" w:hAnsi="Arial" w:cs="Arial"/>
+          <w:b/>
+          <w:sz w:val="28"/>
+          <w:szCs w:val="28"/>
+          <w:lang w:eastAsia="es-ES"/>
+        </w:rPr>
+      </w:pPr>
+      <w:hyperlink r:id="rId44" w:history="1">
         <w:r>
           <w:rPr>
-            <w:rStyle w:val="Hipervnculo"/>
+            <w:rStyle w:val="Hyperlink"/>
             <w:rFonts w:ascii="Arial" w:eastAsia="Times New Roman" w:hAnsi="Arial" w:cs="Arial"/>
             <w:b/>
             <w:sz w:val="28"/>
@@ -11162,7 +11398,7 @@
     </w:p>
     <w:p>
       <w:pPr>
-        <w:pStyle w:val="Prrafodelista"/>
+        <w:pStyle w:val="ListParagraph"/>
         <w:spacing w:before="653" w:after="0" w:line="240" w:lineRule="auto"/>
         <w:ind w:left="1080"/>
         <w:outlineLvl w:val="1"/>
@@ -11201,7 +11437,7 @@
     </w:p>
     <w:p>
       <w:pPr>
-        <w:pStyle w:val="Prrafodelista"/>
+        <w:pStyle w:val="ListParagraph"/>
         <w:numPr>
           <w:ilvl w:val="0"/>
           <w:numId w:val="18"/>
@@ -11229,7 +11465,6 @@
           <w:szCs w:val="36"/>
           <w:lang w:eastAsia="es-ES"/>
         </w:rPr>
-        <w:lastRenderedPageBreak/>
         <w:t>Metodología</w:t>
       </w:r>
       <w:bookmarkEnd w:id="20"/>
@@ -11251,7 +11486,7 @@
     </w:p>
     <w:p>
       <w:pPr>
-        <w:pStyle w:val="Prrafodelista"/>
+        <w:pStyle w:val="ListParagraph"/>
         <w:numPr>
           <w:ilvl w:val="0"/>
           <w:numId w:val="23"/>
@@ -11357,7 +11592,7 @@
       </w:r>
       <w:r>
         <w:rPr>
-          <w:rStyle w:val="Textoennegrita"/>
+          <w:rStyle w:val="Strong"/>
           <w:rFonts w:ascii="Arial" w:hAnsi="Arial" w:cs="Arial"/>
           <w:b w:val="0"/>
           <w:bCs w:val="0"/>
@@ -11395,7 +11630,7 @@
     </w:p>
     <w:p>
       <w:pPr>
-        <w:pStyle w:val="Prrafodelista"/>
+        <w:pStyle w:val="ListParagraph"/>
         <w:numPr>
           <w:ilvl w:val="0"/>
           <w:numId w:val="23"/>
@@ -11437,6 +11672,7 @@
           <w:color w:val="000000"/>
           <w:lang w:eastAsia="es-ES"/>
         </w:rPr>
+        <w:lastRenderedPageBreak/>
         <w:t>A continuación, podemos diferenciar las 3 fases de desarrollo del proyecto:  </w:t>
       </w:r>
     </w:p>
@@ -12858,7 +13094,7 @@
     </w:p>
     <w:p>
       <w:pPr>
-        <w:pStyle w:val="Prrafodelista"/>
+        <w:pStyle w:val="ListParagraph"/>
         <w:numPr>
           <w:ilvl w:val="0"/>
           <w:numId w:val="23"/>
@@ -12914,7 +13150,6 @@
           <w:color w:val="000000"/>
           <w:lang w:eastAsia="es-ES"/>
         </w:rPr>
-        <w:lastRenderedPageBreak/>
         <w:t>Se ha realizado una investigación documental previa al diseño del proyecto, ya que era muy necesario consultar el estado actual del tema a tratar, viendo así las carencias actuales, así como las posibles necesidades descubiertas en cuanto al usuario se refiere. </w:t>
       </w:r>
     </w:p>
@@ -13094,7 +13329,7 @@
     </w:p>
     <w:p>
       <w:pPr>
-        <w:pStyle w:val="Prrafodelista"/>
+        <w:pStyle w:val="ListParagraph"/>
         <w:numPr>
           <w:ilvl w:val="0"/>
           <w:numId w:val="18"/>
@@ -13122,13 +13357,14 @@
           <w:szCs w:val="36"/>
           <w:lang w:eastAsia="es-ES"/>
         </w:rPr>
+        <w:lastRenderedPageBreak/>
         <w:t>Herramientas utilizadas</w:t>
       </w:r>
       <w:bookmarkEnd w:id="21"/>
     </w:p>
     <w:p>
       <w:pPr>
-        <w:pStyle w:val="Prrafodelista"/>
+        <w:pStyle w:val="ListParagraph"/>
         <w:spacing w:before="653" w:after="0" w:line="240" w:lineRule="auto"/>
         <w:outlineLvl w:val="0"/>
         <w:rPr>
@@ -13192,7 +13428,7 @@
     </w:p>
     <w:p>
       <w:pPr>
-        <w:pStyle w:val="Ttulo2"/>
+        <w:pStyle w:val="Heading2"/>
         <w:numPr>
           <w:ilvl w:val="0"/>
           <w:numId w:val="25"/>
@@ -13279,7 +13515,7 @@
     </w:p>
     <w:p>
       <w:pPr>
-        <w:pStyle w:val="Ttulo2"/>
+        <w:pStyle w:val="Heading2"/>
         <w:numPr>
           <w:ilvl w:val="0"/>
           <w:numId w:val="25"/>
@@ -13372,7 +13608,7 @@
     </w:p>
     <w:p>
       <w:pPr>
-        <w:pStyle w:val="Ttulo2"/>
+        <w:pStyle w:val="Heading2"/>
         <w:numPr>
           <w:ilvl w:val="0"/>
           <w:numId w:val="25"/>
@@ -13433,7 +13669,7 @@
     </w:p>
     <w:p>
       <w:pPr>
-        <w:pStyle w:val="Ttulo2"/>
+        <w:pStyle w:val="Heading2"/>
         <w:numPr>
           <w:ilvl w:val="0"/>
           <w:numId w:val="25"/>
@@ -13494,7 +13730,7 @@
     </w:p>
     <w:p>
       <w:pPr>
-        <w:pStyle w:val="Ttulo2"/>
+        <w:pStyle w:val="Heading2"/>
         <w:numPr>
           <w:ilvl w:val="0"/>
           <w:numId w:val="25"/>
@@ -13573,7 +13809,7 @@
     </w:p>
     <w:p>
       <w:pPr>
-        <w:pStyle w:val="Ttulo2"/>
+        <w:pStyle w:val="Heading2"/>
         <w:numPr>
           <w:ilvl w:val="0"/>
           <w:numId w:val="25"/>
@@ -13622,7 +13858,7 @@
     </w:p>
     <w:p>
       <w:pPr>
-        <w:pStyle w:val="Ttulo2"/>
+        <w:pStyle w:val="Heading2"/>
         <w:numPr>
           <w:ilvl w:val="0"/>
           <w:numId w:val="25"/>
@@ -13685,7 +13921,7 @@
     </w:p>
     <w:p>
       <w:pPr>
-        <w:pStyle w:val="Prrafodelista"/>
+        <w:pStyle w:val="ListParagraph"/>
         <w:ind w:left="1636"/>
         <w:rPr>
           <w:b/>
@@ -13733,7 +13969,7 @@
     </w:p>
     <w:p>
       <w:pPr>
-        <w:pStyle w:val="Prrafodelista"/>
+        <w:pStyle w:val="ListParagraph"/>
         <w:numPr>
           <w:ilvl w:val="0"/>
           <w:numId w:val="18"/>
@@ -13761,14 +13997,13 @@
           <w:szCs w:val="36"/>
           <w:lang w:eastAsia="es-ES"/>
         </w:rPr>
-        <w:lastRenderedPageBreak/>
         <w:t>Conclusiones</w:t>
       </w:r>
       <w:bookmarkEnd w:id="29"/>
     </w:p>
     <w:p>
       <w:pPr>
-        <w:pStyle w:val="Prrafodelista"/>
+        <w:pStyle w:val="ListParagraph"/>
         <w:spacing w:before="653" w:after="0" w:line="240" w:lineRule="auto"/>
         <w:outlineLvl w:val="0"/>
         <w:rPr>
@@ -13784,7 +14019,7 @@
     </w:p>
     <w:p>
       <w:pPr>
-        <w:pStyle w:val="Prrafodelista"/>
+        <w:pStyle w:val="ListParagraph"/>
         <w:numPr>
           <w:ilvl w:val="1"/>
           <w:numId w:val="18"/>
@@ -13948,7 +14183,7 @@
     </w:p>
     <w:p>
       <w:pPr>
-        <w:pStyle w:val="Prrafodelista"/>
+        <w:pStyle w:val="ListParagraph"/>
         <w:numPr>
           <w:ilvl w:val="1"/>
           <w:numId w:val="18"/>
@@ -13976,6 +14211,7 @@
           <w:szCs w:val="28"/>
           <w:lang w:eastAsia="es-ES"/>
         </w:rPr>
+        <w:lastRenderedPageBreak/>
         <w:t>Lecciones aprendidas</w:t>
       </w:r>
       <w:bookmarkEnd w:id="31"/>
@@ -14074,7 +14310,7 @@
     </w:p>
     <w:p>
       <w:pPr>
-        <w:pStyle w:val="Prrafodelista"/>
+        <w:pStyle w:val="ListParagraph"/>
         <w:numPr>
           <w:ilvl w:val="1"/>
           <w:numId w:val="18"/>
@@ -14108,7 +14344,7 @@
     </w:p>
     <w:p>
       <w:pPr>
-        <w:pStyle w:val="Prrafodelista"/>
+        <w:pStyle w:val="ListParagraph"/>
         <w:spacing w:before="653" w:after="0" w:line="240" w:lineRule="auto"/>
         <w:ind w:left="1440"/>
         <w:outlineLvl w:val="0"/>
@@ -14199,7 +14435,7 @@
     </w:p>
     <w:p>
       <w:pPr>
-        <w:pStyle w:val="Prrafodelista"/>
+        <w:pStyle w:val="ListParagraph"/>
         <w:numPr>
           <w:ilvl w:val="1"/>
           <w:numId w:val="18"/>
@@ -14233,7 +14469,7 @@
     </w:p>
     <w:p>
       <w:pPr>
-        <w:pStyle w:val="Prrafodelista"/>
+        <w:pStyle w:val="ListParagraph"/>
         <w:spacing w:before="653" w:after="0" w:line="240" w:lineRule="auto"/>
         <w:ind w:left="1440"/>
         <w:outlineLvl w:val="0"/>
@@ -14272,8 +14508,8 @@
       </w:r>
     </w:p>
     <w:sectPr>
-      <w:headerReference w:type="default" r:id="rId36"/>
-      <w:footerReference w:type="default" r:id="rId37"/>
+      <w:headerReference w:type="default" r:id="rId45"/>
+      <w:footerReference w:type="default" r:id="rId46"/>
       <w:type w:val="continuous"/>
       <w:pgSz w:w="11906" w:h="16838"/>
       <w:pgMar w:top="1417" w:right="1558" w:bottom="1417" w:left="1701" w:header="708" w:footer="221" w:gutter="0"/>
@@ -14313,7 +14549,7 @@
 <w:ftr xmlns:wpc="http://schemas.microsoft.com/office/word/2010/wordprocessingCanvas" xmlns:cx="http://schemas.microsoft.com/office/drawing/2014/chartex" xmlns:cx1="http://schemas.microsoft.com/office/drawing/2015/9/8/chartex" xmlns:cx2="http://schemas.microsoft.com/office/drawing/2015/10/21/chartex" xmlns:cx3="http://schemas.microsoft.com/office/drawing/2016/5/9/chartex" xmlns:cx4="http://schemas.microsoft.com/office/drawing/2016/5/10/chartex" xmlns:cx5="http://schemas.microsoft.com/office/drawing/2016/5/11/chartex" xmlns:cx6="http://schemas.microsoft.com/office/drawing/2016/5/12/chartex" xmlns:cx7="http://schemas.microsoft.com/office/drawing/2016/5/13/chartex" xmlns:cx8="http://schemas.microsoft.com/office/drawing/2016/5/14/chartex" xmlns:mc="http://schemas.openxmlformats.org/markup-compatibility/2006" xmlns:aink="http://schemas.microsoft.com/office/drawing/2016/ink" xmlns:am3d="http://schemas.microsoft.com/office/drawing/2017/model3d" xmlns:o="urn:schemas-microsoft-com:office:office" xmlns:r="http://schemas.openxmlformats.org/officeDocument/2006/relationships" xmlns:m="http://schemas.openxmlformats.org/officeDocument/2006/math" xmlns:v="urn:schemas-microsoft-com:vml" xmlns:wp14="http://schemas.microsoft.com/office/word/2010/wordprocessingDrawing" xmlns:wp="http://schemas.openxmlformats.org/drawingml/2006/wordprocessingDrawing" xmlns:w10="urn:schemas-microsoft-com:office:word" xmlns:w="http://schemas.openxmlformats.org/wordprocessingml/2006/main" xmlns:w14="http://schemas.microsoft.com/office/word/2010/wordml" xmlns:w15="http://schemas.microsoft.com/office/word/2012/wordml" xmlns:w16cex="http://schemas.microsoft.com/office/word/2018/wordml/cex" xmlns:w16cid="http://schemas.microsoft.com/office/word/2016/wordml/cid" xmlns:w16="http://schemas.microsoft.com/office/word/2018/wordml" xmlns:w16sdtdh="http://schemas.microsoft.com/office/word/2020/wordml/sdtdatahash" xmlns:w16se="http://schemas.microsoft.com/office/word/2015/wordml/symex" xmlns:wpg="http://schemas.microsoft.com/office/word/2010/wordprocessingGroup" xmlns:wpi="http://schemas.microsoft.com/office/word/2010/wordprocessingInk" xmlns:wne="http://schemas.microsoft.com/office/word/2006/wordml" xmlns:wps="http://schemas.microsoft.com/office/word/2010/wordprocessingShape" mc:Ignorable="w14 w15 w16se w16cid w16 w16cex w16sdtdh wp14">
   <w:p>
     <w:pPr>
-      <w:pStyle w:val="Piedepgina"/>
+      <w:pStyle w:val="Footer"/>
     </w:pPr>
   </w:p>
 </w:ftr>
@@ -14323,7 +14559,7 @@
 <w:ftr xmlns:wpc="http://schemas.microsoft.com/office/word/2010/wordprocessingCanvas" xmlns:cx="http://schemas.microsoft.com/office/drawing/2014/chartex" xmlns:cx1="http://schemas.microsoft.com/office/drawing/2015/9/8/chartex" xmlns:cx2="http://schemas.microsoft.com/office/drawing/2015/10/21/chartex" xmlns:cx3="http://schemas.microsoft.com/office/drawing/2016/5/9/chartex" xmlns:cx4="http://schemas.microsoft.com/office/drawing/2016/5/10/chartex" xmlns:cx5="http://schemas.microsoft.com/office/drawing/2016/5/11/chartex" xmlns:cx6="http://schemas.microsoft.com/office/drawing/2016/5/12/chartex" xmlns:cx7="http://schemas.microsoft.com/office/drawing/2016/5/13/chartex" xmlns:cx8="http://schemas.microsoft.com/office/drawing/2016/5/14/chartex" xmlns:mc="http://schemas.openxmlformats.org/markup-compatibility/2006" xmlns:aink="http://schemas.microsoft.com/office/drawing/2016/ink" xmlns:am3d="http://schemas.microsoft.com/office/drawing/2017/model3d" xmlns:o="urn:schemas-microsoft-com:office:office" xmlns:r="http://schemas.openxmlformats.org/officeDocument/2006/relationships" xmlns:m="http://schemas.openxmlformats.org/officeDocument/2006/math" xmlns:v="urn:schemas-microsoft-com:vml" xmlns:wp14="http://schemas.microsoft.com/office/word/2010/wordprocessingDrawing" xmlns:wp="http://schemas.openxmlformats.org/drawingml/2006/wordprocessingDrawing" xmlns:w10="urn:schemas-microsoft-com:office:word" xmlns:w="http://schemas.openxmlformats.org/wordprocessingml/2006/main" xmlns:w14="http://schemas.microsoft.com/office/word/2010/wordml" xmlns:w15="http://schemas.microsoft.com/office/word/2012/wordml" xmlns:w16cex="http://schemas.microsoft.com/office/word/2018/wordml/cex" xmlns:w16cid="http://schemas.microsoft.com/office/word/2016/wordml/cid" xmlns:w16="http://schemas.microsoft.com/office/word/2018/wordml" xmlns:w16sdtdh="http://schemas.microsoft.com/office/word/2020/wordml/sdtdatahash" xmlns:w16se="http://schemas.microsoft.com/office/word/2015/wordml/symex" xmlns:wpg="http://schemas.microsoft.com/office/word/2010/wordprocessingGroup" xmlns:wpi="http://schemas.microsoft.com/office/word/2010/wordprocessingInk" xmlns:wne="http://schemas.microsoft.com/office/word/2006/wordml" xmlns:wps="http://schemas.microsoft.com/office/word/2010/wordprocessingShape" mc:Ignorable="w14 w15 w16se w16cid w16 w16cex w16sdtdh wp14">
   <w:p>
     <w:pPr>
-      <w:pStyle w:val="Piedepgina"/>
+      <w:pStyle w:val="Footer"/>
       <w:ind w:left="-993"/>
       <w:rPr>
         <w:rFonts w:ascii="Arial" w:hAnsi="Arial" w:cs="Arial"/>
@@ -14406,7 +14642,7 @@
   </w:p>
   <w:p>
     <w:pPr>
-      <w:pStyle w:val="Piedepgina"/>
+      <w:pStyle w:val="Footer"/>
       <w:ind w:left="-426"/>
     </w:pPr>
   </w:p>
@@ -14417,7 +14653,7 @@
 <w:ftr xmlns:wpc="http://schemas.microsoft.com/office/word/2010/wordprocessingCanvas" xmlns:cx="http://schemas.microsoft.com/office/drawing/2014/chartex" xmlns:cx1="http://schemas.microsoft.com/office/drawing/2015/9/8/chartex" xmlns:cx2="http://schemas.microsoft.com/office/drawing/2015/10/21/chartex" xmlns:cx3="http://schemas.microsoft.com/office/drawing/2016/5/9/chartex" xmlns:cx4="http://schemas.microsoft.com/office/drawing/2016/5/10/chartex" xmlns:cx5="http://schemas.microsoft.com/office/drawing/2016/5/11/chartex" xmlns:cx6="http://schemas.microsoft.com/office/drawing/2016/5/12/chartex" xmlns:cx7="http://schemas.microsoft.com/office/drawing/2016/5/13/chartex" xmlns:cx8="http://schemas.microsoft.com/office/drawing/2016/5/14/chartex" xmlns:mc="http://schemas.openxmlformats.org/markup-compatibility/2006" xmlns:aink="http://schemas.microsoft.com/office/drawing/2016/ink" xmlns:am3d="http://schemas.microsoft.com/office/drawing/2017/model3d" xmlns:o="urn:schemas-microsoft-com:office:office" xmlns:r="http://schemas.openxmlformats.org/officeDocument/2006/relationships" xmlns:m="http://schemas.openxmlformats.org/officeDocument/2006/math" xmlns:v="urn:schemas-microsoft-com:vml" xmlns:wp14="http://schemas.microsoft.com/office/word/2010/wordprocessingDrawing" xmlns:wp="http://schemas.openxmlformats.org/drawingml/2006/wordprocessingDrawing" xmlns:w10="urn:schemas-microsoft-com:office:word" xmlns:w="http://schemas.openxmlformats.org/wordprocessingml/2006/main" xmlns:w14="http://schemas.microsoft.com/office/word/2010/wordml" xmlns:w15="http://schemas.microsoft.com/office/word/2012/wordml" xmlns:w16cex="http://schemas.microsoft.com/office/word/2018/wordml/cex" xmlns:w16cid="http://schemas.microsoft.com/office/word/2016/wordml/cid" xmlns:w16="http://schemas.microsoft.com/office/word/2018/wordml" xmlns:w16sdtdh="http://schemas.microsoft.com/office/word/2020/wordml/sdtdatahash" xmlns:w16se="http://schemas.microsoft.com/office/word/2015/wordml/symex" xmlns:wpg="http://schemas.microsoft.com/office/word/2010/wordprocessingGroup" xmlns:wpi="http://schemas.microsoft.com/office/word/2010/wordprocessingInk" xmlns:wne="http://schemas.microsoft.com/office/word/2006/wordml" xmlns:wps="http://schemas.microsoft.com/office/word/2010/wordprocessingShape" mc:Ignorable="w14 w15 w16se w16cid w16 w16cex w16sdtdh wp14">
   <w:p>
     <w:pPr>
-      <w:pStyle w:val="Piedepgina"/>
+      <w:pStyle w:val="Footer"/>
     </w:pPr>
   </w:p>
 </w:ftr>
@@ -14427,7 +14663,7 @@
 <w:ftr xmlns:wpc="http://schemas.microsoft.com/office/word/2010/wordprocessingCanvas" xmlns:cx="http://schemas.microsoft.com/office/drawing/2014/chartex" xmlns:cx1="http://schemas.microsoft.com/office/drawing/2015/9/8/chartex" xmlns:cx2="http://schemas.microsoft.com/office/drawing/2015/10/21/chartex" xmlns:cx3="http://schemas.microsoft.com/office/drawing/2016/5/9/chartex" xmlns:cx4="http://schemas.microsoft.com/office/drawing/2016/5/10/chartex" xmlns:cx5="http://schemas.microsoft.com/office/drawing/2016/5/11/chartex" xmlns:cx6="http://schemas.microsoft.com/office/drawing/2016/5/12/chartex" xmlns:cx7="http://schemas.microsoft.com/office/drawing/2016/5/13/chartex" xmlns:cx8="http://schemas.microsoft.com/office/drawing/2016/5/14/chartex" xmlns:mc="http://schemas.openxmlformats.org/markup-compatibility/2006" xmlns:aink="http://schemas.microsoft.com/office/drawing/2016/ink" xmlns:am3d="http://schemas.microsoft.com/office/drawing/2017/model3d" xmlns:o="urn:schemas-microsoft-com:office:office" xmlns:r="http://schemas.openxmlformats.org/officeDocument/2006/relationships" xmlns:m="http://schemas.openxmlformats.org/officeDocument/2006/math" xmlns:v="urn:schemas-microsoft-com:vml" xmlns:wp14="http://schemas.microsoft.com/office/word/2010/wordprocessingDrawing" xmlns:wp="http://schemas.openxmlformats.org/drawingml/2006/wordprocessingDrawing" xmlns:w10="urn:schemas-microsoft-com:office:word" xmlns:w="http://schemas.openxmlformats.org/wordprocessingml/2006/main" xmlns:w14="http://schemas.microsoft.com/office/word/2010/wordml" xmlns:w15="http://schemas.microsoft.com/office/word/2012/wordml" xmlns:w16cex="http://schemas.microsoft.com/office/word/2018/wordml/cex" xmlns:w16cid="http://schemas.microsoft.com/office/word/2016/wordml/cid" xmlns:w16="http://schemas.microsoft.com/office/word/2018/wordml" xmlns:w16sdtdh="http://schemas.microsoft.com/office/word/2020/wordml/sdtdatahash" xmlns:w16se="http://schemas.microsoft.com/office/word/2015/wordml/symex" xmlns:wpg="http://schemas.microsoft.com/office/word/2010/wordprocessingGroup" xmlns:wpi="http://schemas.microsoft.com/office/word/2010/wordprocessingInk" xmlns:wne="http://schemas.microsoft.com/office/word/2006/wordml" xmlns:wps="http://schemas.microsoft.com/office/word/2010/wordprocessingShape" mc:Ignorable="w14 w15 w16se w16cid w16 w16cex w16sdtdh wp14">
   <w:p>
     <w:pPr>
-      <w:pStyle w:val="Piedepgina"/>
+      <w:pStyle w:val="Footer"/>
       <w:jc w:val="center"/>
       <w:rPr>
         <w:rFonts w:ascii="Arial" w:hAnsi="Arial" w:cs="Arial"/>
@@ -14491,7 +14727,7 @@
   </w:p>
   <w:p>
     <w:pPr>
-      <w:pStyle w:val="Piedepgina"/>
+      <w:pStyle w:val="Footer"/>
       <w:ind w:left="-426"/>
     </w:pPr>
   </w:p>
@@ -14527,7 +14763,7 @@
 <w:hdr xmlns:wpc="http://schemas.microsoft.com/office/word/2010/wordprocessingCanvas" xmlns:cx="http://schemas.microsoft.com/office/drawing/2014/chartex" xmlns:cx1="http://schemas.microsoft.com/office/drawing/2015/9/8/chartex" xmlns:cx2="http://schemas.microsoft.com/office/drawing/2015/10/21/chartex" xmlns:cx3="http://schemas.microsoft.com/office/drawing/2016/5/9/chartex" xmlns:cx4="http://schemas.microsoft.com/office/drawing/2016/5/10/chartex" xmlns:cx5="http://schemas.microsoft.com/office/drawing/2016/5/11/chartex" xmlns:cx6="http://schemas.microsoft.com/office/drawing/2016/5/12/chartex" xmlns:cx7="http://schemas.microsoft.com/office/drawing/2016/5/13/chartex" xmlns:cx8="http://schemas.microsoft.com/office/drawing/2016/5/14/chartex" xmlns:mc="http://schemas.openxmlformats.org/markup-compatibility/2006" xmlns:aink="http://schemas.microsoft.com/office/drawing/2016/ink" xmlns:am3d="http://schemas.microsoft.com/office/drawing/2017/model3d" xmlns:o="urn:schemas-microsoft-com:office:office" xmlns:r="http://schemas.openxmlformats.org/officeDocument/2006/relationships" xmlns:m="http://schemas.openxmlformats.org/officeDocument/2006/math" xmlns:v="urn:schemas-microsoft-com:vml" xmlns:wp14="http://schemas.microsoft.com/office/word/2010/wordprocessingDrawing" xmlns:wp="http://schemas.openxmlformats.org/drawingml/2006/wordprocessingDrawing" xmlns:w10="urn:schemas-microsoft-com:office:word" xmlns:w="http://schemas.openxmlformats.org/wordprocessingml/2006/main" xmlns:w14="http://schemas.microsoft.com/office/word/2010/wordml" xmlns:w15="http://schemas.microsoft.com/office/word/2012/wordml" xmlns:w16cex="http://schemas.microsoft.com/office/word/2018/wordml/cex" xmlns:w16cid="http://schemas.microsoft.com/office/word/2016/wordml/cid" xmlns:w16="http://schemas.microsoft.com/office/word/2018/wordml" xmlns:w16sdtdh="http://schemas.microsoft.com/office/word/2020/wordml/sdtdatahash" xmlns:w16se="http://schemas.microsoft.com/office/word/2015/wordml/symex" xmlns:wpg="http://schemas.microsoft.com/office/word/2010/wordprocessingGroup" xmlns:wpi="http://schemas.microsoft.com/office/word/2010/wordprocessingInk" xmlns:wne="http://schemas.microsoft.com/office/word/2006/wordml" xmlns:wps="http://schemas.microsoft.com/office/word/2010/wordprocessingShape" mc:Ignorable="w14 w15 w16se w16cid w16 w16cex w16sdtdh wp14">
   <w:p>
     <w:pPr>
-      <w:pStyle w:val="Encabezado"/>
+      <w:pStyle w:val="Header"/>
     </w:pPr>
   </w:p>
 </w:hdr>
@@ -14537,7 +14773,7 @@
 <w:hdr xmlns:wpc="http://schemas.microsoft.com/office/word/2010/wordprocessingCanvas" xmlns:cx="http://schemas.microsoft.com/office/drawing/2014/chartex" xmlns:cx1="http://schemas.microsoft.com/office/drawing/2015/9/8/chartex" xmlns:cx2="http://schemas.microsoft.com/office/drawing/2015/10/21/chartex" xmlns:cx3="http://schemas.microsoft.com/office/drawing/2016/5/9/chartex" xmlns:cx4="http://schemas.microsoft.com/office/drawing/2016/5/10/chartex" xmlns:cx5="http://schemas.microsoft.com/office/drawing/2016/5/11/chartex" xmlns:cx6="http://schemas.microsoft.com/office/drawing/2016/5/12/chartex" xmlns:cx7="http://schemas.microsoft.com/office/drawing/2016/5/13/chartex" xmlns:cx8="http://schemas.microsoft.com/office/drawing/2016/5/14/chartex" xmlns:mc="http://schemas.openxmlformats.org/markup-compatibility/2006" xmlns:aink="http://schemas.microsoft.com/office/drawing/2016/ink" xmlns:am3d="http://schemas.microsoft.com/office/drawing/2017/model3d" xmlns:o="urn:schemas-microsoft-com:office:office" xmlns:r="http://schemas.openxmlformats.org/officeDocument/2006/relationships" xmlns:m="http://schemas.openxmlformats.org/officeDocument/2006/math" xmlns:v="urn:schemas-microsoft-com:vml" xmlns:wp14="http://schemas.microsoft.com/office/word/2010/wordprocessingDrawing" xmlns:wp="http://schemas.openxmlformats.org/drawingml/2006/wordprocessingDrawing" xmlns:w10="urn:schemas-microsoft-com:office:word" xmlns:w="http://schemas.openxmlformats.org/wordprocessingml/2006/main" xmlns:w14="http://schemas.microsoft.com/office/word/2010/wordml" xmlns:w15="http://schemas.microsoft.com/office/word/2012/wordml" xmlns:w16cex="http://schemas.microsoft.com/office/word/2018/wordml/cex" xmlns:w16cid="http://schemas.microsoft.com/office/word/2016/wordml/cid" xmlns:w16="http://schemas.microsoft.com/office/word/2018/wordml" xmlns:w16sdtdh="http://schemas.microsoft.com/office/word/2020/wordml/sdtdatahash" xmlns:w16se="http://schemas.microsoft.com/office/word/2015/wordml/symex" xmlns:wpg="http://schemas.microsoft.com/office/word/2010/wordprocessingGroup" xmlns:wpi="http://schemas.microsoft.com/office/word/2010/wordprocessingInk" xmlns:wne="http://schemas.microsoft.com/office/word/2006/wordml" xmlns:wps="http://schemas.microsoft.com/office/word/2010/wordprocessingShape" mc:Ignorable="w14 w15 w16se w16cid w16 w16cex w16sdtdh wp14">
   <w:p>
     <w:pPr>
-      <w:pStyle w:val="Encabezado"/>
+      <w:pStyle w:val="Header"/>
     </w:pPr>
     <w:r>
       <w:rPr>
@@ -14615,7 +14851,7 @@
 <w:hdr xmlns:wpc="http://schemas.microsoft.com/office/word/2010/wordprocessingCanvas" xmlns:cx="http://schemas.microsoft.com/office/drawing/2014/chartex" xmlns:cx1="http://schemas.microsoft.com/office/drawing/2015/9/8/chartex" xmlns:cx2="http://schemas.microsoft.com/office/drawing/2015/10/21/chartex" xmlns:cx3="http://schemas.microsoft.com/office/drawing/2016/5/9/chartex" xmlns:cx4="http://schemas.microsoft.com/office/drawing/2016/5/10/chartex" xmlns:cx5="http://schemas.microsoft.com/office/drawing/2016/5/11/chartex" xmlns:cx6="http://schemas.microsoft.com/office/drawing/2016/5/12/chartex" xmlns:cx7="http://schemas.microsoft.com/office/drawing/2016/5/13/chartex" xmlns:cx8="http://schemas.microsoft.com/office/drawing/2016/5/14/chartex" xmlns:mc="http://schemas.openxmlformats.org/markup-compatibility/2006" xmlns:aink="http://schemas.microsoft.com/office/drawing/2016/ink" xmlns:am3d="http://schemas.microsoft.com/office/drawing/2017/model3d" xmlns:o="urn:schemas-microsoft-com:office:office" xmlns:r="http://schemas.openxmlformats.org/officeDocument/2006/relationships" xmlns:m="http://schemas.openxmlformats.org/officeDocument/2006/math" xmlns:v="urn:schemas-microsoft-com:vml" xmlns:wp14="http://schemas.microsoft.com/office/word/2010/wordprocessingDrawing" xmlns:wp="http://schemas.openxmlformats.org/drawingml/2006/wordprocessingDrawing" xmlns:w10="urn:schemas-microsoft-com:office:word" xmlns:w="http://schemas.openxmlformats.org/wordprocessingml/2006/main" xmlns:w14="http://schemas.microsoft.com/office/word/2010/wordml" xmlns:w15="http://schemas.microsoft.com/office/word/2012/wordml" xmlns:w16cex="http://schemas.microsoft.com/office/word/2018/wordml/cex" xmlns:w16cid="http://schemas.microsoft.com/office/word/2016/wordml/cid" xmlns:w16="http://schemas.microsoft.com/office/word/2018/wordml" xmlns:w16sdtdh="http://schemas.microsoft.com/office/word/2020/wordml/sdtdatahash" xmlns:w16se="http://schemas.microsoft.com/office/word/2015/wordml/symex" xmlns:wpg="http://schemas.microsoft.com/office/word/2010/wordprocessingGroup" xmlns:wpi="http://schemas.microsoft.com/office/word/2010/wordprocessingInk" xmlns:wne="http://schemas.microsoft.com/office/word/2006/wordml" xmlns:wps="http://schemas.microsoft.com/office/word/2010/wordprocessingShape" mc:Ignorable="w14 w15 w16se w16cid w16 w16cex w16sdtdh wp14">
   <w:p>
     <w:pPr>
-      <w:pStyle w:val="Encabezado"/>
+      <w:pStyle w:val="Header"/>
     </w:pPr>
   </w:p>
 </w:hdr>
@@ -14625,7 +14861,7 @@
 <w:hdr xmlns:wpc="http://schemas.microsoft.com/office/word/2010/wordprocessingCanvas" xmlns:cx="http://schemas.microsoft.com/office/drawing/2014/chartex" xmlns:cx1="http://schemas.microsoft.com/office/drawing/2015/9/8/chartex" xmlns:cx2="http://schemas.microsoft.com/office/drawing/2015/10/21/chartex" xmlns:cx3="http://schemas.microsoft.com/office/drawing/2016/5/9/chartex" xmlns:cx4="http://schemas.microsoft.com/office/drawing/2016/5/10/chartex" xmlns:cx5="http://schemas.microsoft.com/office/drawing/2016/5/11/chartex" xmlns:cx6="http://schemas.microsoft.com/office/drawing/2016/5/12/chartex" xmlns:cx7="http://schemas.microsoft.com/office/drawing/2016/5/13/chartex" xmlns:cx8="http://schemas.microsoft.com/office/drawing/2016/5/14/chartex" xmlns:mc="http://schemas.openxmlformats.org/markup-compatibility/2006" xmlns:aink="http://schemas.microsoft.com/office/drawing/2016/ink" xmlns:am3d="http://schemas.microsoft.com/office/drawing/2017/model3d" xmlns:o="urn:schemas-microsoft-com:office:office" xmlns:r="http://schemas.openxmlformats.org/officeDocument/2006/relationships" xmlns:m="http://schemas.openxmlformats.org/officeDocument/2006/math" xmlns:v="urn:schemas-microsoft-com:vml" xmlns:wp14="http://schemas.microsoft.com/office/word/2010/wordprocessingDrawing" xmlns:wp="http://schemas.openxmlformats.org/drawingml/2006/wordprocessingDrawing" xmlns:w10="urn:schemas-microsoft-com:office:word" xmlns:w="http://schemas.openxmlformats.org/wordprocessingml/2006/main" xmlns:w14="http://schemas.microsoft.com/office/word/2010/wordml" xmlns:w15="http://schemas.microsoft.com/office/word/2012/wordml" xmlns:w16cex="http://schemas.microsoft.com/office/word/2018/wordml/cex" xmlns:w16cid="http://schemas.microsoft.com/office/word/2016/wordml/cid" xmlns:w16="http://schemas.microsoft.com/office/word/2018/wordml" xmlns:w16sdtdh="http://schemas.microsoft.com/office/word/2020/wordml/sdtdatahash" xmlns:w16se="http://schemas.microsoft.com/office/word/2015/wordml/symex" xmlns:wpg="http://schemas.microsoft.com/office/word/2010/wordprocessingGroup" xmlns:wpi="http://schemas.microsoft.com/office/word/2010/wordprocessingInk" xmlns:wne="http://schemas.microsoft.com/office/word/2006/wordml" xmlns:wps="http://schemas.microsoft.com/office/word/2010/wordprocessingShape" mc:Ignorable="w14 w15 w16se w16cid w16 w16cex w16sdtdh wp14">
   <w:p>
     <w:pPr>
-      <w:pStyle w:val="Encabezado"/>
+      <w:pStyle w:val="Header"/>
       <w:jc w:val="right"/>
     </w:pPr>
     <w:r>
@@ -14692,7 +14928,7 @@
   </w:p>
   <w:p>
     <w:pPr>
-      <w:pStyle w:val="Encabezado"/>
+      <w:pStyle w:val="Header"/>
     </w:pPr>
   </w:p>
 </w:hdr>
@@ -17881,11 +18117,11 @@
       <w:rFonts w:ascii="Trebuchet MS" w:hAnsi="Trebuchet MS"/>
     </w:rPr>
   </w:style>
-  <w:style w:type="paragraph" w:styleId="Ttulo1">
+  <w:style w:type="paragraph" w:styleId="Heading1">
     <w:name w:val="heading 1"/>
     <w:basedOn w:val="Normal"/>
     <w:next w:val="Normal"/>
-    <w:link w:val="Ttulo1Car"/>
+    <w:link w:val="Heading1Char"/>
     <w:uiPriority w:val="9"/>
     <w:qFormat/>
     <w:rsid w:val="008F5BDE"/>
@@ -17902,11 +18138,11 @@
       <w:szCs w:val="32"/>
     </w:rPr>
   </w:style>
-  <w:style w:type="paragraph" w:styleId="Ttulo2">
+  <w:style w:type="paragraph" w:styleId="Heading2">
     <w:name w:val="heading 2"/>
     <w:basedOn w:val="Normal"/>
     <w:next w:val="Normal"/>
-    <w:link w:val="Ttulo2Car"/>
+    <w:link w:val="Heading2Char"/>
     <w:uiPriority w:val="9"/>
     <w:unhideWhenUsed/>
     <w:qFormat/>
@@ -17924,11 +18160,11 @@
       <w:szCs w:val="26"/>
     </w:rPr>
   </w:style>
-  <w:style w:type="paragraph" w:styleId="Ttulo3">
+  <w:style w:type="paragraph" w:styleId="Heading3">
     <w:name w:val="heading 3"/>
     <w:basedOn w:val="Normal"/>
     <w:next w:val="Normal"/>
-    <w:link w:val="Ttulo3Car"/>
+    <w:link w:val="Heading3Char"/>
     <w:uiPriority w:val="9"/>
     <w:semiHidden/>
     <w:unhideWhenUsed/>
@@ -17947,11 +18183,11 @@
       <w:szCs w:val="24"/>
     </w:rPr>
   </w:style>
-  <w:style w:type="paragraph" w:styleId="Ttulo8">
+  <w:style w:type="paragraph" w:styleId="Heading8">
     <w:name w:val="heading 8"/>
     <w:basedOn w:val="Normal"/>
     <w:next w:val="Normal"/>
-    <w:link w:val="Ttulo8Car"/>
+    <w:link w:val="Heading8Char"/>
     <w:qFormat/>
     <w:rsid w:val="00003C36"/>
     <w:pPr>
@@ -17969,13 +18205,13 @@
       <w:lang w:eastAsia="es-ES"/>
     </w:rPr>
   </w:style>
-  <w:style w:type="character" w:default="1" w:styleId="Fuentedeprrafopredeter">
+  <w:style w:type="character" w:default="1" w:styleId="DefaultParagraphFont">
     <w:name w:val="Default Paragraph Font"/>
     <w:uiPriority w:val="1"/>
     <w:semiHidden/>
     <w:unhideWhenUsed/>
   </w:style>
-  <w:style w:type="table" w:default="1" w:styleId="Tablanormal">
+  <w:style w:type="table" w:default="1" w:styleId="TableNormal">
     <w:name w:val="Normal Table"/>
     <w:uiPriority w:val="99"/>
     <w:semiHidden/>
@@ -17990,7 +18226,7 @@
       </w:tblCellMar>
     </w:tblPr>
   </w:style>
-  <w:style w:type="numbering" w:default="1" w:styleId="Sinlista">
+  <w:style w:type="numbering" w:default="1" w:styleId="NoList">
     <w:name w:val="No List"/>
     <w:uiPriority w:val="99"/>
     <w:semiHidden/>
@@ -18012,10 +18248,10 @@
       <w:lang w:eastAsia="es-ES"/>
     </w:rPr>
   </w:style>
-  <w:style w:type="paragraph" w:styleId="Encabezado">
+  <w:style w:type="paragraph" w:styleId="Header">
     <w:name w:val="header"/>
     <w:basedOn w:val="Normal"/>
-    <w:link w:val="EncabezadoCar"/>
+    <w:link w:val="HeaderChar"/>
     <w:uiPriority w:val="99"/>
     <w:unhideWhenUsed/>
     <w:rsid w:val="0042546A"/>
@@ -18027,20 +18263,20 @@
       <w:spacing w:after="0" w:line="240" w:lineRule="auto"/>
     </w:pPr>
   </w:style>
-  <w:style w:type="character" w:customStyle="1" w:styleId="EncabezadoCar">
-    <w:name w:val="Encabezado Car"/>
-    <w:basedOn w:val="Fuentedeprrafopredeter"/>
-    <w:link w:val="Encabezado"/>
+  <w:style w:type="character" w:customStyle="1" w:styleId="HeaderChar">
+    <w:name w:val="Header Char"/>
+    <w:basedOn w:val="DefaultParagraphFont"/>
+    <w:link w:val="Header"/>
     <w:uiPriority w:val="99"/>
     <w:rsid w:val="0042546A"/>
     <w:rPr>
       <w:rFonts w:ascii="Trebuchet MS" w:hAnsi="Trebuchet MS"/>
     </w:rPr>
   </w:style>
-  <w:style w:type="paragraph" w:styleId="Piedepgina">
+  <w:style w:type="paragraph" w:styleId="Footer">
     <w:name w:val="footer"/>
     <w:basedOn w:val="Normal"/>
-    <w:link w:val="PiedepginaCar"/>
+    <w:link w:val="FooterChar"/>
     <w:uiPriority w:val="99"/>
     <w:unhideWhenUsed/>
     <w:rsid w:val="0042546A"/>
@@ -18052,17 +18288,17 @@
       <w:spacing w:after="0" w:line="240" w:lineRule="auto"/>
     </w:pPr>
   </w:style>
-  <w:style w:type="character" w:customStyle="1" w:styleId="PiedepginaCar">
-    <w:name w:val="Pie de página Car"/>
-    <w:basedOn w:val="Fuentedeprrafopredeter"/>
-    <w:link w:val="Piedepgina"/>
+  <w:style w:type="character" w:customStyle="1" w:styleId="FooterChar">
+    <w:name w:val="Footer Char"/>
+    <w:basedOn w:val="DefaultParagraphFont"/>
+    <w:link w:val="Footer"/>
     <w:uiPriority w:val="99"/>
     <w:rsid w:val="0042546A"/>
     <w:rPr>
       <w:rFonts w:ascii="Trebuchet MS" w:hAnsi="Trebuchet MS"/>
     </w:rPr>
   </w:style>
-  <w:style w:type="paragraph" w:styleId="Prrafodelista">
+  <w:style w:type="paragraph" w:styleId="ListParagraph">
     <w:name w:val="List Paragraph"/>
     <w:basedOn w:val="Normal"/>
     <w:uiPriority w:val="34"/>
@@ -18073,10 +18309,10 @@
       <w:contextualSpacing/>
     </w:pPr>
   </w:style>
-  <w:style w:type="character" w:customStyle="1" w:styleId="Ttulo8Car">
-    <w:name w:val="Título 8 Car"/>
-    <w:basedOn w:val="Fuentedeprrafopredeter"/>
-    <w:link w:val="Ttulo8"/>
+  <w:style w:type="character" w:customStyle="1" w:styleId="Heading8Char">
+    <w:name w:val="Heading 8 Char"/>
+    <w:basedOn w:val="DefaultParagraphFont"/>
+    <w:link w:val="Heading8"/>
     <w:rsid w:val="00003C36"/>
     <w:rPr>
       <w:rFonts w:ascii="Arial" w:eastAsia="Calibri" w:hAnsi="Arial" w:cs="Arial"/>
@@ -18088,9 +18324,9 @@
       <w:lang w:eastAsia="es-ES"/>
     </w:rPr>
   </w:style>
-  <w:style w:type="character" w:styleId="Textodelmarcadordeposicin">
+  <w:style w:type="character" w:styleId="PlaceholderText">
     <w:name w:val="Placeholder Text"/>
-    <w:basedOn w:val="Fuentedeprrafopredeter"/>
+    <w:basedOn w:val="DefaultParagraphFont"/>
     <w:uiPriority w:val="99"/>
     <w:semiHidden/>
     <w:rsid w:val="009B68D9"/>
@@ -18098,9 +18334,9 @@
       <w:color w:val="808080"/>
     </w:rPr>
   </w:style>
-  <w:style w:type="character" w:styleId="Hipervnculo">
+  <w:style w:type="character" w:styleId="Hyperlink">
     <w:name w:val="Hyperlink"/>
-    <w:basedOn w:val="Fuentedeprrafopredeter"/>
+    <w:basedOn w:val="DefaultParagraphFont"/>
     <w:uiPriority w:val="99"/>
     <w:unhideWhenUsed/>
     <w:rsid w:val="00F11D04"/>
@@ -18109,10 +18345,10 @@
       <w:u w:val="single"/>
     </w:rPr>
   </w:style>
-  <w:style w:type="character" w:customStyle="1" w:styleId="Ttulo1Car">
-    <w:name w:val="Título 1 Car"/>
-    <w:basedOn w:val="Fuentedeprrafopredeter"/>
-    <w:link w:val="Ttulo1"/>
+  <w:style w:type="character" w:customStyle="1" w:styleId="Heading1Char">
+    <w:name w:val="Heading 1 Char"/>
+    <w:basedOn w:val="DefaultParagraphFont"/>
+    <w:link w:val="Heading1"/>
     <w:uiPriority w:val="9"/>
     <w:rsid w:val="008F5BDE"/>
     <w:rPr>
@@ -18122,9 +18358,9 @@
       <w:szCs w:val="32"/>
     </w:rPr>
   </w:style>
-  <w:style w:type="paragraph" w:styleId="TtuloTDC">
+  <w:style w:type="paragraph" w:styleId="TOCHeading">
     <w:name w:val="TOC Heading"/>
-    <w:basedOn w:val="Ttulo1"/>
+    <w:basedOn w:val="Heading1"/>
     <w:next w:val="Normal"/>
     <w:uiPriority w:val="39"/>
     <w:unhideWhenUsed/>
@@ -18138,7 +18374,7 @@
       <w:lang w:val="en-US"/>
     </w:rPr>
   </w:style>
-  <w:style w:type="paragraph" w:styleId="TDC1">
+  <w:style w:type="paragraph" w:styleId="TOC1">
     <w:name w:val="toc 1"/>
     <w:basedOn w:val="Normal"/>
     <w:next w:val="Normal"/>
@@ -18150,7 +18386,7 @@
       <w:spacing w:after="100"/>
     </w:pPr>
   </w:style>
-  <w:style w:type="paragraph" w:styleId="TDC2">
+  <w:style w:type="paragraph" w:styleId="TOC2">
     <w:name w:val="toc 2"/>
     <w:basedOn w:val="Normal"/>
     <w:next w:val="Normal"/>
@@ -18163,10 +18399,10 @@
       <w:ind w:left="220"/>
     </w:pPr>
   </w:style>
-  <w:style w:type="character" w:customStyle="1" w:styleId="Ttulo2Car">
-    <w:name w:val="Título 2 Car"/>
-    <w:basedOn w:val="Fuentedeprrafopredeter"/>
-    <w:link w:val="Ttulo2"/>
+  <w:style w:type="character" w:customStyle="1" w:styleId="Heading2Char">
+    <w:name w:val="Heading 2 Char"/>
+    <w:basedOn w:val="DefaultParagraphFont"/>
+    <w:link w:val="Heading2"/>
     <w:uiPriority w:val="9"/>
     <w:rsid w:val="00CD288D"/>
     <w:rPr>
@@ -18176,10 +18412,10 @@
       <w:szCs w:val="26"/>
     </w:rPr>
   </w:style>
-  <w:style w:type="character" w:customStyle="1" w:styleId="Ttulo3Car">
-    <w:name w:val="Título 3 Car"/>
-    <w:basedOn w:val="Fuentedeprrafopredeter"/>
-    <w:link w:val="Ttulo3"/>
+  <w:style w:type="character" w:customStyle="1" w:styleId="Heading3Char">
+    <w:name w:val="Heading 3 Char"/>
+    <w:basedOn w:val="DefaultParagraphFont"/>
+    <w:link w:val="Heading3"/>
     <w:uiPriority w:val="9"/>
     <w:semiHidden/>
     <w:rsid w:val="00AE1E19"/>
@@ -18190,9 +18426,9 @@
       <w:szCs w:val="24"/>
     </w:rPr>
   </w:style>
-  <w:style w:type="character" w:styleId="Mencinsinresolver">
+  <w:style w:type="character" w:styleId="UnresolvedMention">
     <w:name w:val="Unresolved Mention"/>
-    <w:basedOn w:val="Fuentedeprrafopredeter"/>
+    <w:basedOn w:val="DefaultParagraphFont"/>
     <w:uiPriority w:val="99"/>
     <w:semiHidden/>
     <w:unhideWhenUsed/>
@@ -18202,9 +18438,9 @@
       <w:shd w:val="clear" w:color="auto" w:fill="E1DFDD"/>
     </w:rPr>
   </w:style>
-  <w:style w:type="character" w:styleId="Textoennegrita">
+  <w:style w:type="character" w:styleId="Strong">
     <w:name w:val="Strong"/>
-    <w:basedOn w:val="Fuentedeprrafopredeter"/>
+    <w:basedOn w:val="DefaultParagraphFont"/>
     <w:uiPriority w:val="22"/>
     <w:qFormat/>
     <w:rsid w:val="009A1540"/>

</xml_diff>